<commit_message>
Update An Approach for Developing and Designing an Air Ticket Booking Application Using SQL View.docx
</commit_message>
<xml_diff>
--- a/final/An Approach for Developing and Designing an Air Ticket Booking Application Using SQL View.docx
+++ b/final/An Approach for Developing and Designing an Air Ticket Booking Application Using SQL View.docx
@@ -1,6 +1,6 @@
 
 <file path=word/document.xml><?xml version="1.0" encoding="utf-8"?>
-<w:document xmlns:wpc="http://schemas.microsoft.com/office/word/2010/wordprocessingCanvas" xmlns:cx="http://schemas.microsoft.com/office/drawing/2014/chartex" xmlns:cx1="http://schemas.microsoft.com/office/drawing/2015/9/8/chartex" xmlns:cx2="http://schemas.microsoft.com/office/drawing/2015/10/21/chartex" xmlns:cx3="http://schemas.microsoft.com/office/drawing/2016/5/9/chartex" xmlns:cx4="http://schemas.microsoft.com/office/drawing/2016/5/10/chartex" xmlns:cx5="http://schemas.microsoft.com/office/drawing/2016/5/11/chartex" xmlns:cx6="http://schemas.microsoft.com/office/drawing/2016/5/12/chartex" xmlns:cx7="http://schemas.microsoft.com/office/drawing/2016/5/13/chartex" xmlns:cx8="http://schemas.microsoft.com/office/drawing/2016/5/14/chartex" xmlns:mc="http://schemas.openxmlformats.org/markup-compatibility/2006" xmlns:aink="http://schemas.microsoft.com/office/drawing/2016/ink" xmlns:am3d="http://schemas.microsoft.com/office/drawing/2017/model3d" xmlns:o="urn:schemas-microsoft-com:office:office" xmlns:r="http://schemas.openxmlformats.org/officeDocument/2006/relationships" xmlns:m="http://schemas.openxmlformats.org/officeDocument/2006/math" xmlns:v="urn:schemas-microsoft-com:vml" xmlns:wp14="http://schemas.microsoft.com/office/word/2010/wordprocessingDrawing" xmlns:wp="http://schemas.openxmlformats.org/drawingml/2006/wordprocessingDrawing" xmlns:w10="urn:schemas-microsoft-com:office:word" xmlns:w="http://schemas.openxmlformats.org/wordprocessingml/2006/main" xmlns:w14="http://schemas.microsoft.com/office/word/2010/wordml" xmlns:w15="http://schemas.microsoft.com/office/word/2012/wordml" xmlns:w16cid="http://schemas.microsoft.com/office/word/2016/wordml/cid" xmlns:w16se="http://schemas.microsoft.com/office/word/2015/wordml/symex" xmlns:wpg="http://schemas.microsoft.com/office/word/2010/wordprocessingGroup" xmlns:wpi="http://schemas.microsoft.com/office/word/2010/wordprocessingInk" xmlns:wne="http://schemas.microsoft.com/office/word/2006/wordml" xmlns:wps="http://schemas.microsoft.com/office/word/2010/wordprocessingShape" mc:Ignorable="w14 w15 w16se w16cid wp14">
+<w:document xmlns:wpc="http://schemas.microsoft.com/office/word/2010/wordprocessingCanvas" xmlns:cx="http://schemas.microsoft.com/office/drawing/2014/chartex" xmlns:cx1="http://schemas.microsoft.com/office/drawing/2015/9/8/chartex" xmlns:cx2="http://schemas.microsoft.com/office/drawing/2015/10/21/chartex" xmlns:cx3="http://schemas.microsoft.com/office/drawing/2016/5/9/chartex" xmlns:cx4="http://schemas.microsoft.com/office/drawing/2016/5/10/chartex" xmlns:cx5="http://schemas.microsoft.com/office/drawing/2016/5/11/chartex" xmlns:cx6="http://schemas.microsoft.com/office/drawing/2016/5/12/chartex" xmlns:cx7="http://schemas.microsoft.com/office/drawing/2016/5/13/chartex" xmlns:cx8="http://schemas.microsoft.com/office/drawing/2016/5/14/chartex" xmlns:mc="http://schemas.openxmlformats.org/markup-compatibility/2006" xmlns:aink="http://schemas.microsoft.com/office/drawing/2016/ink" xmlns:am3d="http://schemas.microsoft.com/office/drawing/2017/model3d" xmlns:o="urn:schemas-microsoft-com:office:office" xmlns:oel="http://schemas.microsoft.com/office/2019/extlst" xmlns:r="http://schemas.openxmlformats.org/officeDocument/2006/relationships" xmlns:m="http://schemas.openxmlformats.org/officeDocument/2006/math" xmlns:v="urn:schemas-microsoft-com:vml" xmlns:wp14="http://schemas.microsoft.com/office/word/2010/wordprocessingDrawing" xmlns:wp="http://schemas.openxmlformats.org/drawingml/2006/wordprocessingDrawing" xmlns:w10="urn:schemas-microsoft-com:office:word" xmlns:w="http://schemas.openxmlformats.org/wordprocessingml/2006/main" xmlns:w14="http://schemas.microsoft.com/office/word/2010/wordml" xmlns:w15="http://schemas.microsoft.com/office/word/2012/wordml" xmlns:w16cex="http://schemas.microsoft.com/office/word/2018/wordml/cex" xmlns:w16cid="http://schemas.microsoft.com/office/word/2016/wordml/cid" xmlns:w16="http://schemas.microsoft.com/office/word/2018/wordml" xmlns:w16sdtdh="http://schemas.microsoft.com/office/word/2020/wordml/sdtdatahash" xmlns:w16se="http://schemas.microsoft.com/office/word/2015/wordml/symex" xmlns:wpg="http://schemas.microsoft.com/office/word/2010/wordprocessingGroup" xmlns:wpi="http://schemas.microsoft.com/office/word/2010/wordprocessingInk" xmlns:wne="http://schemas.microsoft.com/office/word/2006/wordml" xmlns:wps="http://schemas.microsoft.com/office/word/2010/wordprocessingShape" mc:Ignorable="w14 w15 w16se w16cid w16 w16cex w16sdtdh wp14">
   <w:body>
     <w:p>
       <w:pPr>
@@ -67,7 +67,7 @@
       </w:r>
       <w:r>
         <w:rPr>
-          <w:rStyle w:val="FootnoteReference"/>
+          <w:rStyle w:val="a8"/>
           <w:rFonts w:ascii="Cordia New" w:hAnsi="Cordia New" w:cs="Cordia New"/>
           <w:cs/>
         </w:rPr>
@@ -94,7 +94,7 @@
       </w:r>
       <w:r>
         <w:rPr>
-          <w:rStyle w:val="FootnoteReference"/>
+          <w:rStyle w:val="a8"/>
           <w:rFonts w:ascii="Cordia New" w:hAnsi="Cordia New" w:cs="Cordia New"/>
           <w:cs/>
         </w:rPr>
@@ -121,7 +121,7 @@
       </w:r>
       <w:r>
         <w:rPr>
-          <w:rStyle w:val="FootnoteReference"/>
+          <w:rStyle w:val="a8"/>
           <w:rFonts w:ascii="Cordia New" w:hAnsi="Cordia New" w:cs="Cordia New"/>
           <w:cs/>
         </w:rPr>
@@ -137,7 +137,6 @@
           <w:szCs w:val="28"/>
         </w:rPr>
       </w:pPr>
-      <w:proofErr w:type="spellStart"/>
       <w:r>
         <w:rPr>
           <w:rFonts w:ascii="Cordia New" w:hAnsi="Cordia New" w:cs="Cordia New"/>
@@ -147,19 +146,7 @@
           <w:szCs w:val="28"/>
           <w:u w:val="single"/>
         </w:rPr>
-        <w:t>Aphidchaya</w:t>
-      </w:r>
-      <w:proofErr w:type="spellEnd"/>
-      <w:r>
-        <w:rPr>
-          <w:rFonts w:ascii="Cordia New" w:hAnsi="Cordia New" w:cs="Cordia New"/>
-          <w:b/>
-          <w:bCs/>
-          <w:sz w:val="28"/>
-          <w:szCs w:val="28"/>
-          <w:u w:val="single"/>
-        </w:rPr>
-        <w:t xml:space="preserve"> Chiewsarikij</w:t>
+        <w:t>Aphidchaya Chiewsarikij</w:t>
       </w:r>
       <w:proofErr w:type="gramStart"/>
       <w:r>
@@ -655,7 +642,6 @@
         </w:rPr>
         <w:t xml:space="preserve"> </w:t>
       </w:r>
-      <w:proofErr w:type="spellStart"/>
       <w:r>
         <w:rPr>
           <w:rFonts w:ascii="Cordia New" w:hAnsi="Cordia New" w:cs="Cordia New"/>
@@ -668,7 +654,6 @@
         </w:rPr>
         <w:t>aphidchaya</w:t>
       </w:r>
-      <w:proofErr w:type="spellEnd"/>
       <w:r>
         <w:rPr>
           <w:rFonts w:ascii="Cordia New" w:hAnsi="Cordia New" w:cs="Cordia New"/>
@@ -734,6 +719,7 @@
         </w:rPr>
         <w:t>.</w:t>
       </w:r>
+      <w:proofErr w:type="spellStart"/>
       <w:r>
         <w:rPr>
           <w:rFonts w:ascii="Cordia New" w:hAnsi="Cordia New" w:cs="Cordia New"/>
@@ -746,8 +732,7 @@
         </w:rPr>
         <w:t>th</w:t>
       </w:r>
-      <w:bookmarkStart w:id="0" w:name="_GoBack"/>
-      <w:bookmarkEnd w:id="0"/>
+      <w:proofErr w:type="spellEnd"/>
     </w:p>
     <w:p>
       <w:pPr>
@@ -4409,7 +4394,7 @@
           <w:szCs w:val="30"/>
         </w:rPr>
         <w:drawing>
-          <wp:inline distT="0" distB="0" distL="0" distR="0">
+          <wp:inline distT="0" distB="0" distL="0" distR="0" wp14:anchorId="31F34ED9" wp14:editId="5E2498CC">
             <wp:extent cx="3219450" cy="1647319"/>
             <wp:effectExtent l="0" t="0" r="0" b="0"/>
             <wp:docPr id="3" name="Picture 3"/>
@@ -4839,27 +4824,39 @@
       </w:pPr>
       <w:r>
         <w:rPr>
-          <w:rFonts w:ascii="Cordia New" w:hAnsi="Cordia New" w:cs="Cordia New" w:hint="cs"/>
+          <w:rFonts w:ascii="Cordia New" w:hAnsi="Cordia New" w:cs="Cordia New"/>
           <w:b/>
           <w:bCs/>
           <w:color w:val="000000" w:themeColor="text1"/>
           <w:spacing w:val="3"/>
           <w:sz w:val="30"/>
           <w:szCs w:val="30"/>
-          <w:cs/>
         </w:rPr>
         <w:lastRenderedPageBreak/>
-        <w:t xml:space="preserve">ตารางที่ </w:t>
-      </w:r>
-      <w:r>
-        <w:rPr>
-          <w:rFonts w:ascii="Cordia New" w:hAnsi="Cordia New" w:cs="Cordia New"/>
+        <w:t>Table</w:t>
+      </w:r>
+      <w:r>
+        <w:rPr>
+          <w:rFonts w:ascii="Cordia New" w:hAnsi="Cordia New" w:cs="Cordia New" w:hint="cs"/>
           <w:b/>
           <w:bCs/>
           <w:color w:val="000000" w:themeColor="text1"/>
           <w:spacing w:val="3"/>
           <w:sz w:val="30"/>
           <w:szCs w:val="30"/>
+          <w:cs/>
+        </w:rPr>
+        <w:t xml:space="preserve"> </w:t>
+      </w:r>
+      <w:r>
+        <w:rPr>
+          <w:rFonts w:ascii="Cordia New" w:hAnsi="Cordia New" w:cs="Cordia New"/>
+          <w:b/>
+          <w:bCs/>
+          <w:color w:val="000000" w:themeColor="text1"/>
+          <w:spacing w:val="3"/>
+          <w:sz w:val="30"/>
+          <w:szCs w:val="30"/>
         </w:rPr>
         <w:t>1</w:t>
       </w:r>
@@ -4872,18 +4869,50 @@
           <w:szCs w:val="30"/>
           <w:cs/>
         </w:rPr>
-        <w:t xml:space="preserve"> การออกแบบและสร้างเอสคิวแอลวิว</w:t>
+        <w:t xml:space="preserve"> </w:t>
+      </w:r>
+      <w:r>
+        <w:rPr>
+          <w:rFonts w:ascii="Cordia New" w:hAnsi="Cordia New" w:cs="Cordia New"/>
+          <w:color w:val="000000" w:themeColor="text1"/>
+          <w:spacing w:val="3"/>
+          <w:sz w:val="30"/>
+          <w:szCs w:val="30"/>
+        </w:rPr>
+        <w:t xml:space="preserve">Designing and Building a </w:t>
+      </w:r>
+      <w:proofErr w:type="spellStart"/>
+      <w:r>
+        <w:rPr>
+          <w:rFonts w:ascii="Cordia New" w:hAnsi="Cordia New" w:cs="Cordia New"/>
+          <w:color w:val="000000" w:themeColor="text1"/>
+          <w:spacing w:val="3"/>
+          <w:sz w:val="30"/>
+          <w:szCs w:val="30"/>
+        </w:rPr>
+        <w:t>Sql</w:t>
+      </w:r>
+      <w:proofErr w:type="spellEnd"/>
+      <w:r>
+        <w:rPr>
+          <w:rFonts w:ascii="Cordia New" w:hAnsi="Cordia New" w:cs="Cordia New"/>
+          <w:color w:val="000000" w:themeColor="text1"/>
+          <w:spacing w:val="3"/>
+          <w:sz w:val="30"/>
+          <w:szCs w:val="30"/>
+        </w:rPr>
+        <w:t xml:space="preserve"> View</w:t>
       </w:r>
     </w:p>
     <w:tbl>
       <w:tblPr>
-        <w:tblStyle w:val="TableGrid"/>
+        <w:tblStyle w:val="af"/>
         <w:tblW w:w="0" w:type="auto"/>
         <w:tblLook w:val="04A0" w:firstRow="1" w:lastRow="0" w:firstColumn="1" w:lastColumn="0" w:noHBand="0" w:noVBand="1"/>
       </w:tblPr>
       <w:tblGrid>
-        <w:gridCol w:w="1345"/>
-        <w:gridCol w:w="7671"/>
+        <w:gridCol w:w="1635"/>
+        <w:gridCol w:w="7381"/>
       </w:tblGrid>
       <w:tr>
         <w:tc>
@@ -4979,7 +5008,86 @@
                 <w:szCs w:val="30"/>
                 <w:cs/>
               </w:rPr>
-              <w:t>วิวข้อมูลไฟท์การบิน</w:t>
+              <w:t>วิวข้อมูลไฟ</w:t>
+            </w:r>
+            <w:proofErr w:type="spellStart"/>
+            <w:r>
+              <w:rPr>
+                <w:rFonts w:ascii="Cordia New" w:hAnsi="Cordia New" w:cs="Cordia New"/>
+                <w:b/>
+                <w:bCs/>
+                <w:color w:val="000000" w:themeColor="text1"/>
+                <w:spacing w:val="3"/>
+                <w:sz w:val="30"/>
+                <w:szCs w:val="30"/>
+                <w:cs/>
+              </w:rPr>
+              <w:t>ท์</w:t>
+            </w:r>
+            <w:proofErr w:type="spellEnd"/>
+            <w:r>
+              <w:rPr>
+                <w:rFonts w:ascii="Cordia New" w:hAnsi="Cordia New" w:cs="Cordia New"/>
+                <w:b/>
+                <w:bCs/>
+                <w:color w:val="000000" w:themeColor="text1"/>
+                <w:spacing w:val="3"/>
+                <w:sz w:val="30"/>
+                <w:szCs w:val="30"/>
+                <w:cs/>
+              </w:rPr>
+              <w:t>การบิน</w:t>
+            </w:r>
+          </w:p>
+          <w:p>
+            <w:pPr>
+              <w:rPr>
+                <w:rFonts w:ascii="Cordia New" w:hAnsi="Cordia New" w:cs="Cordia New"/>
+                <w:b/>
+                <w:bCs/>
+                <w:color w:val="000000" w:themeColor="text1"/>
+                <w:spacing w:val="3"/>
+                <w:sz w:val="30"/>
+                <w:szCs w:val="30"/>
+              </w:rPr>
+            </w:pPr>
+            <w:r>
+              <w:rPr>
+                <w:rFonts w:ascii="Cordia New" w:hAnsi="Cordia New" w:cs="Cordia New"/>
+                <w:b/>
+                <w:bCs/>
+                <w:color w:val="000000" w:themeColor="text1"/>
+                <w:spacing w:val="3"/>
+                <w:sz w:val="30"/>
+                <w:szCs w:val="30"/>
+              </w:rPr>
+              <w:t>(</w:t>
+            </w:r>
+            <w:proofErr w:type="spellStart"/>
+            <w:r>
+              <w:rPr>
+                <w:rFonts w:ascii="Cordia New" w:hAnsi="Cordia New" w:cs="Cordia New"/>
+                <w:b/>
+                <w:bCs/>
+                <w:color w:val="000000" w:themeColor="text1"/>
+                <w:spacing w:val="3"/>
+                <w:sz w:val="30"/>
+                <w:szCs w:val="30"/>
+              </w:rPr>
+              <w:t>View_Fight</w:t>
+            </w:r>
+            <w:proofErr w:type="spellEnd"/>
+            <w:r>
+              <w:rPr>
+                <w:rFonts w:ascii="Cordia New" w:hAnsi="Cordia New" w:cs="Cordia New"/>
+                <w:b/>
+                <w:bCs/>
+                <w:color w:val="000000" w:themeColor="text1"/>
+                <w:spacing w:val="3"/>
+                <w:sz w:val="30"/>
+                <w:szCs w:val="30"/>
+              </w:rPr>
+              <w:t>)</w:t>
             </w:r>
           </w:p>
         </w:tc>
@@ -5668,6 +5776,69 @@
               <w:t>ตั๋ว</w:t>
             </w:r>
           </w:p>
+          <w:p>
+            <w:pPr>
+              <w:rPr>
+                <w:rFonts w:ascii="Cordia New" w:hAnsi="Cordia New" w:cs="Cordia New"/>
+                <w:b/>
+                <w:bCs/>
+                <w:color w:val="000000" w:themeColor="text1"/>
+                <w:spacing w:val="3"/>
+                <w:sz w:val="30"/>
+                <w:szCs w:val="30"/>
+              </w:rPr>
+            </w:pPr>
+            <w:r>
+              <w:rPr>
+                <w:rFonts w:ascii="Cordia New" w:hAnsi="Cordia New" w:cs="Cordia New"/>
+                <w:b/>
+                <w:bCs/>
+                <w:color w:val="000000" w:themeColor="text1"/>
+                <w:spacing w:val="3"/>
+                <w:sz w:val="30"/>
+                <w:szCs w:val="30"/>
+              </w:rPr>
+              <w:t>(</w:t>
+            </w:r>
+            <w:proofErr w:type="spellStart"/>
+            <w:r>
+              <w:rPr>
+                <w:rFonts w:ascii="Cordia New" w:hAnsi="Cordia New" w:cs="Cordia New"/>
+                <w:b/>
+                <w:bCs/>
+                <w:color w:val="000000" w:themeColor="text1"/>
+                <w:spacing w:val="3"/>
+                <w:sz w:val="30"/>
+                <w:szCs w:val="30"/>
+              </w:rPr>
+              <w:t>View</w:t>
+            </w:r>
+            <w:r>
+              <w:rPr>
+                <w:rFonts w:ascii="Cordia New" w:hAnsi="Cordia New" w:cs="Cordia New"/>
+                <w:b/>
+                <w:bCs/>
+                <w:color w:val="000000" w:themeColor="text1"/>
+                <w:spacing w:val="3"/>
+                <w:sz w:val="30"/>
+                <w:szCs w:val="30"/>
+              </w:rPr>
+              <w:t>_Booking</w:t>
+            </w:r>
+            <w:proofErr w:type="spellEnd"/>
+            <w:r>
+              <w:rPr>
+                <w:rFonts w:ascii="Cordia New" w:hAnsi="Cordia New" w:cs="Cordia New"/>
+                <w:b/>
+                <w:bCs/>
+                <w:color w:val="000000" w:themeColor="text1"/>
+                <w:spacing w:val="3"/>
+                <w:sz w:val="30"/>
+                <w:szCs w:val="30"/>
+              </w:rPr>
+              <w:t>)</w:t>
+            </w:r>
+          </w:p>
         </w:tc>
         <w:tc>
           <w:tcPr>
@@ -5691,7 +5862,28 @@
                 <w:sz w:val="30"/>
                 <w:szCs w:val="30"/>
               </w:rPr>
-              <w:t xml:space="preserve">CREATE VIEW </w:t>
+              <w:t xml:space="preserve">CREATE </w:t>
+            </w:r>
+            <w:proofErr w:type="gramStart"/>
+            <w:r>
+              <w:rPr>
+                <w:rFonts w:ascii="Cordia New" w:hAnsi="Cordia New" w:cs="Cordia New"/>
+                <w:color w:val="000000" w:themeColor="text1"/>
+                <w:spacing w:val="3"/>
+                <w:sz w:val="30"/>
+                <w:szCs w:val="30"/>
+              </w:rPr>
+              <w:t xml:space="preserve">VIEW </w:t>
+            </w:r>
+            <w:r>
+              <w:rPr>
+                <w:rFonts w:ascii="Cordia New" w:hAnsi="Cordia New" w:cs="Cordia New"/>
+                <w:color w:val="000000" w:themeColor="text1"/>
+                <w:spacing w:val="3"/>
+                <w:sz w:val="30"/>
+                <w:szCs w:val="30"/>
+              </w:rPr>
+              <w:t xml:space="preserve"> </w:t>
             </w:r>
             <w:proofErr w:type="spellStart"/>
             <w:r>
@@ -5704,8 +5896,9 @@
                 <w:sz w:val="30"/>
                 <w:szCs w:val="30"/>
               </w:rPr>
-              <w:t>Booking</w:t>
-            </w:r>
+              <w:t>View</w:t>
+            </w:r>
+            <w:proofErr w:type="gramEnd"/>
             <w:r>
               <w:rPr>
                 <w:rFonts w:ascii="Cordia New" w:hAnsi="Cordia New" w:cs="Cordia New"/>
@@ -5716,19 +5909,7 @@
                 <w:sz w:val="30"/>
                 <w:szCs w:val="30"/>
               </w:rPr>
-              <w:t>_</w:t>
-            </w:r>
-            <w:r>
-              <w:rPr>
-                <w:rFonts w:ascii="Cordia New" w:hAnsi="Cordia New" w:cs="Cordia New"/>
-                <w:b/>
-                <w:bCs/>
-                <w:color w:val="000000" w:themeColor="text1"/>
-                <w:spacing w:val="3"/>
-                <w:sz w:val="30"/>
-                <w:szCs w:val="30"/>
-              </w:rPr>
-              <w:t>View</w:t>
+              <w:t>_Booking</w:t>
             </w:r>
             <w:proofErr w:type="spellEnd"/>
             <w:r>
@@ -5739,7 +5920,17 @@
                 <w:sz w:val="30"/>
                 <w:szCs w:val="30"/>
               </w:rPr>
-              <w:t xml:space="preserve"> as</w:t>
+              <w:t xml:space="preserve"> </w:t>
+            </w:r>
+            <w:r>
+              <w:rPr>
+                <w:rFonts w:ascii="Cordia New" w:hAnsi="Cordia New" w:cs="Cordia New"/>
+                <w:color w:val="000000" w:themeColor="text1"/>
+                <w:spacing w:val="3"/>
+                <w:sz w:val="30"/>
+                <w:szCs w:val="30"/>
+              </w:rPr>
+              <w:t>as</w:t>
             </w:r>
           </w:p>
           <w:p>
@@ -6281,7 +6472,31 @@
           <w:szCs w:val="30"/>
           <w:cs/>
         </w:rPr>
-        <w:t xml:space="preserve"> โดยจะทำการสร้างคำสั่งเพื่อให้สามารถแสดงผลลัพท์ที่ผู้ใช้ต้องการเรียกดู โดยจะเริ่มทำการตรวจสอบว่าผู้ใช้ต้องการเรียกดูข้อมูล</w:t>
+        <w:t xml:space="preserve"> โดยจะทำการสร้างคำสั่งเพื่อให้สามารถแสดงผล</w:t>
+      </w:r>
+      <w:proofErr w:type="spellStart"/>
+      <w:r>
+        <w:rPr>
+          <w:rFonts w:ascii="Cordia New" w:hAnsi="Cordia New" w:cs="Cordia New"/>
+          <w:color w:val="000000" w:themeColor="text1"/>
+          <w:spacing w:val="3"/>
+          <w:sz w:val="30"/>
+          <w:szCs w:val="30"/>
+          <w:cs/>
+        </w:rPr>
+        <w:t>ลัพท์</w:t>
+      </w:r>
+      <w:proofErr w:type="spellEnd"/>
+      <w:r>
+        <w:rPr>
+          <w:rFonts w:ascii="Cordia New" w:hAnsi="Cordia New" w:cs="Cordia New"/>
+          <w:color w:val="000000" w:themeColor="text1"/>
+          <w:spacing w:val="3"/>
+          <w:sz w:val="30"/>
+          <w:szCs w:val="30"/>
+          <w:cs/>
+        </w:rPr>
+        <w:t>ที่ผู้ใช้ต้องการเรียกดู โดยจะเริ่มทำการตรวจสอบว่าผู้ใช้ต้องการเรียกดูข้อมูล</w:t>
       </w:r>
       <w:r>
         <w:rPr>
@@ -6303,7 +6518,31 @@
           <w:szCs w:val="30"/>
           <w:cs/>
         </w:rPr>
-        <w:t xml:space="preserve"> เช่น สายการบิน ไฟท์การบิน การจอง เป็นต้น</w:t>
+        <w:t xml:space="preserve"> เช่น สายการบิน ไฟ</w:t>
+      </w:r>
+      <w:proofErr w:type="spellStart"/>
+      <w:r>
+        <w:rPr>
+          <w:rFonts w:ascii="Cordia New" w:hAnsi="Cordia New" w:cs="Cordia New"/>
+          <w:color w:val="000000" w:themeColor="text1"/>
+          <w:spacing w:val="3"/>
+          <w:sz w:val="30"/>
+          <w:szCs w:val="30"/>
+          <w:cs/>
+        </w:rPr>
+        <w:t>ท์</w:t>
+      </w:r>
+      <w:proofErr w:type="spellEnd"/>
+      <w:r>
+        <w:rPr>
+          <w:rFonts w:ascii="Cordia New" w:hAnsi="Cordia New" w:cs="Cordia New"/>
+          <w:color w:val="000000" w:themeColor="text1"/>
+          <w:spacing w:val="3"/>
+          <w:sz w:val="30"/>
+          <w:szCs w:val="30"/>
+          <w:cs/>
+        </w:rPr>
+        <w:t>การบิน การจอง เป็นต้น</w:t>
       </w:r>
       <w:r>
         <w:rPr>
@@ -6381,18 +6620,6 @@
         </w:rPr>
         <w:t>3</w:t>
       </w:r>
-    </w:p>
-    <w:p>
-      <w:pPr>
-        <w:jc w:val="thaiDistribute"/>
-        <w:rPr>
-          <w:rFonts w:ascii="Cordia New" w:hAnsi="Cordia New" w:cs="Cordia New"/>
-          <w:color w:val="000000" w:themeColor="text1"/>
-          <w:spacing w:val="3"/>
-          <w:sz w:val="30"/>
-          <w:szCs w:val="30"/>
-        </w:rPr>
-      </w:pPr>
     </w:p>
     <w:p>
       <w:pPr>
@@ -6411,7 +6638,7 @@
           <w:szCs w:val="30"/>
         </w:rPr>
         <w:drawing>
-          <wp:inline distT="0" distB="0" distL="0" distR="0">
+          <wp:inline distT="0" distB="0" distL="0" distR="0" wp14:anchorId="3D06AC44" wp14:editId="440B8498">
             <wp:extent cx="2946400" cy="2897191"/>
             <wp:effectExtent l="0" t="0" r="6350" b="0"/>
             <wp:docPr id="2" name="Picture 2"/>
@@ -6758,7 +6985,7 @@
           <w:cs/>
         </w:rPr>
         <w:drawing>
-          <wp:inline distT="0" distB="0" distL="0" distR="0" wp14:anchorId="3ABD05E4">
+          <wp:inline distT="0" distB="0" distL="0" distR="0" wp14:anchorId="08EA9789" wp14:editId="2AC40DDB">
             <wp:extent cx="2854325" cy="1327206"/>
             <wp:effectExtent l="0" t="0" r="3175" b="6350"/>
             <wp:docPr id="7" name="Picture 7"/>
@@ -6826,7 +7053,7 @@
           <w:cs/>
         </w:rPr>
         <w:drawing>
-          <wp:inline distT="0" distB="0" distL="0" distR="0" wp14:anchorId="202A4956">
+          <wp:inline distT="0" distB="0" distL="0" distR="0" wp14:anchorId="3E544F0B" wp14:editId="43693396">
             <wp:extent cx="2706027" cy="1332865"/>
             <wp:effectExtent l="0" t="0" r="0" b="635"/>
             <wp:docPr id="6" name="Picture 6"/>
@@ -7037,1518 +7264,163 @@
           <w:szCs w:val="30"/>
           <w:cs/>
         </w:rPr>
-        <w:t xml:space="preserve">ตารางที่ </w:t>
-      </w:r>
-      <w:r>
-        <w:rPr>
-          <w:rFonts w:ascii="Cordia New" w:hAnsi="Cordia New" w:cs="Cordia New"/>
-          <w:spacing w:val="3"/>
-          <w:sz w:val="30"/>
-          <w:szCs w:val="30"/>
-        </w:rPr>
-        <w:t>2</w:t>
+        <w:t xml:space="preserve">กราฟที่ 1 และ กราฟที่ 2 </w:t>
       </w:r>
     </w:p>
     <w:p>
       <w:pPr>
-        <w:rPr>
-          <w:rFonts w:ascii="Cordia New" w:hAnsi="Cordia New" w:cs="Cordia New"/>
-          <w:sz w:val="30"/>
-          <w:szCs w:val="30"/>
+        <w:jc w:val="center"/>
+        <w:rPr>
+          <w:rFonts w:ascii="Cordia New" w:hAnsi="Cordia New" w:cs="Cordia New" w:hint="cs"/>
+          <w:spacing w:val="3"/>
+          <w:sz w:val="30"/>
+          <w:szCs w:val="30"/>
+          <w:cs/>
         </w:rPr>
       </w:pPr>
+      <w:r>
+        <w:rPr>
+          <w:noProof/>
+        </w:rPr>
+        <w:drawing>
+          <wp:inline distT="0" distB="0" distL="0" distR="0" wp14:anchorId="75A6355F" wp14:editId="20A86570">
+            <wp:extent cx="5044440" cy="2971561"/>
+            <wp:effectExtent l="0" t="0" r="3810" b="635"/>
+            <wp:docPr id="4" name="รูปภาพ 4"/>
+            <wp:cNvGraphicFramePr>
+              <a:graphicFrameLocks xmlns:a="http://schemas.openxmlformats.org/drawingml/2006/main" noChangeAspect="1"/>
+            </wp:cNvGraphicFramePr>
+            <a:graphic xmlns:a="http://schemas.openxmlformats.org/drawingml/2006/main">
+              <a:graphicData uri="http://schemas.openxmlformats.org/drawingml/2006/picture">
+                <pic:pic xmlns:pic="http://schemas.openxmlformats.org/drawingml/2006/picture">
+                  <pic:nvPicPr>
+                    <pic:cNvPr id="0" name="Picture 3"/>
+                    <pic:cNvPicPr>
+                      <a:picLocks noChangeAspect="1" noChangeArrowheads="1"/>
+                    </pic:cNvPicPr>
+                  </pic:nvPicPr>
+                  <pic:blipFill>
+                    <a:blip r:embed="rId11">
+                      <a:extLst>
+                        <a:ext uri="{28A0092B-C50C-407E-A947-70E740481C1C}">
+                          <a14:useLocalDpi xmlns:a14="http://schemas.microsoft.com/office/drawing/2010/main" val="0"/>
+                        </a:ext>
+                      </a:extLst>
+                    </a:blip>
+                    <a:srcRect/>
+                    <a:stretch>
+                      <a:fillRect/>
+                    </a:stretch>
+                  </pic:blipFill>
+                  <pic:spPr bwMode="auto">
+                    <a:xfrm>
+                      <a:off x="0" y="0"/>
+                      <a:ext cx="5090262" cy="2998554"/>
+                    </a:xfrm>
+                    <a:prstGeom prst="rect">
+                      <a:avLst/>
+                    </a:prstGeom>
+                    <a:noFill/>
+                    <a:ln>
+                      <a:noFill/>
+                    </a:ln>
+                  </pic:spPr>
+                </pic:pic>
+              </a:graphicData>
+            </a:graphic>
+          </wp:inline>
+        </w:drawing>
+      </w:r>
     </w:p>
     <w:p>
       <w:pPr>
         <w:rPr>
           <w:rFonts w:ascii="Cordia New" w:hAnsi="Cordia New" w:cs="Cordia New"/>
-          <w:sz w:val="30"/>
-          <w:szCs w:val="30"/>
-          <w:cs/>
+          <w:spacing w:val="3"/>
+          <w:sz w:val="30"/>
+          <w:szCs w:val="30"/>
         </w:rPr>
       </w:pPr>
       <w:r>
         <w:rPr>
           <w:rFonts w:ascii="Cordia New" w:hAnsi="Cordia New" w:cs="Cordia New"/>
-          <w:b/>
-          <w:bCs/>
-          <w:sz w:val="30"/>
-          <w:szCs w:val="30"/>
-          <w:cs/>
-        </w:rPr>
-        <w:t xml:space="preserve">ตารางที่ </w:t>
-      </w:r>
-      <w:r>
-        <w:rPr>
-          <w:rFonts w:ascii="Cordia New" w:hAnsi="Cordia New" w:cs="Cordia New"/>
-          <w:b/>
-          <w:bCs/>
-          <w:sz w:val="30"/>
-          <w:szCs w:val="30"/>
-        </w:rPr>
-        <w:t>2</w:t>
-      </w:r>
-      <w:r>
-        <w:rPr>
-          <w:rFonts w:ascii="Cordia New" w:hAnsi="Cordia New" w:cs="Cordia New"/>
-          <w:sz w:val="30"/>
-          <w:szCs w:val="30"/>
-          <w:cs/>
+          <w:spacing w:val="3"/>
+          <w:sz w:val="30"/>
+          <w:szCs w:val="30"/>
+        </w:rPr>
+        <w:t xml:space="preserve">Figure 1 </w:t>
+      </w:r>
+      <w:r>
+        <w:rPr>
+          <w:rFonts w:ascii="Cordia New" w:hAnsi="Cordia New" w:cs="Cordia New"/>
+          <w:spacing w:val="3"/>
+          <w:sz w:val="30"/>
+          <w:szCs w:val="30"/>
+        </w:rPr>
+        <w:t xml:space="preserve">Compare the query duration from join and query </w:t>
+      </w:r>
+      <w:proofErr w:type="gramStart"/>
+      <w:r>
+        <w:rPr>
+          <w:rFonts w:ascii="Cordia New" w:hAnsi="Cordia New" w:cs="Cordia New"/>
+          <w:spacing w:val="3"/>
+          <w:sz w:val="30"/>
+          <w:szCs w:val="30"/>
+        </w:rPr>
+        <w:t xml:space="preserve">from </w:t>
+      </w:r>
+      <w:r>
+        <w:rPr>
+          <w:rFonts w:ascii="Cordia New" w:hAnsi="Cordia New" w:cs="Cordia New"/>
+          <w:spacing w:val="3"/>
+          <w:sz w:val="30"/>
+          <w:szCs w:val="30"/>
         </w:rPr>
         <w:t xml:space="preserve"> </w:t>
       </w:r>
-      <w:r>
-        <w:rPr>
-          <w:rFonts w:ascii="Cordia New" w:hAnsi="Cordia New" w:cs="Cordia New" w:hint="cs"/>
-          <w:sz w:val="30"/>
-          <w:szCs w:val="30"/>
-          <w:cs/>
-        </w:rPr>
-        <w:t>การ</w:t>
-      </w:r>
-      <w:r>
-        <w:rPr>
-          <w:rFonts w:ascii="Cordia New" w:hAnsi="Cordia New" w:cs="Cordia New"/>
-          <w:sz w:val="30"/>
-          <w:szCs w:val="30"/>
-          <w:cs/>
-        </w:rPr>
-        <w:t>เปรียบเทียบระยะเวลาการประมวลผลระหว่าง</w:t>
-      </w:r>
-      <w:r>
-        <w:rPr>
-          <w:rFonts w:ascii="Cordia New" w:hAnsi="Cordia New" w:cs="Cordia New" w:hint="cs"/>
-          <w:sz w:val="30"/>
-          <w:szCs w:val="30"/>
-          <w:cs/>
-        </w:rPr>
-        <w:t>คิวรีฐานข้อมูล</w:t>
-      </w:r>
-      <w:r>
-        <w:rPr>
-          <w:rFonts w:ascii="Cordia New" w:hAnsi="Cordia New" w:cs="Cordia New"/>
-          <w:sz w:val="30"/>
-          <w:szCs w:val="30"/>
-          <w:cs/>
-        </w:rPr>
-        <w:t>และ</w:t>
-      </w:r>
-      <w:r>
-        <w:rPr>
-          <w:rFonts w:ascii="Cordia New" w:hAnsi="Cordia New" w:cs="Cordia New" w:hint="cs"/>
-          <w:sz w:val="30"/>
-          <w:szCs w:val="30"/>
-          <w:cs/>
-        </w:rPr>
-        <w:t>เอสคิวแอลวิว</w:t>
+      <w:proofErr w:type="spellStart"/>
+      <w:r>
+        <w:rPr>
+          <w:rFonts w:ascii="Cordia New" w:hAnsi="Cordia New" w:cs="Cordia New"/>
+          <w:spacing w:val="3"/>
+          <w:sz w:val="30"/>
+          <w:szCs w:val="30"/>
+        </w:rPr>
+        <w:t>View</w:t>
+      </w:r>
+      <w:proofErr w:type="gramEnd"/>
+      <w:r>
+        <w:rPr>
+          <w:rFonts w:ascii="Cordia New" w:hAnsi="Cordia New" w:cs="Cordia New"/>
+          <w:spacing w:val="3"/>
+          <w:sz w:val="30"/>
+          <w:szCs w:val="30"/>
+        </w:rPr>
+        <w:t>_fight</w:t>
+      </w:r>
+      <w:proofErr w:type="spellEnd"/>
+      <w:r>
+        <w:rPr>
+          <w:rFonts w:ascii="Cordia New" w:hAnsi="Cordia New" w:cs="Cordia New"/>
+          <w:spacing w:val="3"/>
+          <w:sz w:val="30"/>
+          <w:szCs w:val="30"/>
+        </w:rPr>
+        <w:t xml:space="preserve"> table</w:t>
+      </w:r>
+      <w:r>
+        <w:rPr>
+          <w:rFonts w:ascii="Cordia New" w:hAnsi="Cordia New" w:cs="Cordia New"/>
+          <w:spacing w:val="3"/>
+          <w:sz w:val="30"/>
+          <w:szCs w:val="30"/>
+        </w:rPr>
+        <w:t>.</w:t>
       </w:r>
     </w:p>
-    <w:tbl>
-      <w:tblPr>
-        <w:tblStyle w:val="TableGrid"/>
-        <w:tblW w:w="5000" w:type="pct"/>
-        <w:tblLook w:val="04A0" w:firstRow="1" w:lastRow="0" w:firstColumn="1" w:lastColumn="0" w:noHBand="0" w:noVBand="1"/>
-      </w:tblPr>
-      <w:tblGrid>
-        <w:gridCol w:w="3955"/>
-        <w:gridCol w:w="1942"/>
-        <w:gridCol w:w="1491"/>
-        <w:gridCol w:w="1628"/>
-      </w:tblGrid>
-      <w:tr>
-        <w:tc>
-          <w:tcPr>
-            <w:tcW w:w="2193" w:type="pct"/>
-          </w:tcPr>
-          <w:p>
-            <w:pPr>
-              <w:jc w:val="center"/>
-              <w:rPr>
-                <w:rFonts w:ascii="Cordia New" w:hAnsi="Cordia New" w:cs="Cordia New"/>
-                <w:b/>
-                <w:bCs/>
-                <w:sz w:val="30"/>
-                <w:szCs w:val="30"/>
-              </w:rPr>
-            </w:pPr>
-            <w:r>
-              <w:rPr>
-                <w:rFonts w:ascii="Cordia New" w:hAnsi="Cordia New" w:cs="Cordia New"/>
-                <w:b/>
-                <w:bCs/>
-                <w:sz w:val="30"/>
-                <w:szCs w:val="30"/>
-              </w:rPr>
-              <w:t>Database Query</w:t>
-            </w:r>
-          </w:p>
-        </w:tc>
-        <w:tc>
-          <w:tcPr>
-            <w:tcW w:w="1077" w:type="pct"/>
-          </w:tcPr>
-          <w:p>
-            <w:pPr>
-              <w:jc w:val="center"/>
-              <w:rPr>
-                <w:rFonts w:ascii="Cordia New" w:hAnsi="Cordia New" w:cs="Cordia New"/>
-                <w:b/>
-                <w:bCs/>
-                <w:sz w:val="30"/>
-                <w:szCs w:val="30"/>
-              </w:rPr>
-            </w:pPr>
-            <w:r>
-              <w:rPr>
-                <w:rFonts w:ascii="Cordia New" w:hAnsi="Cordia New" w:cs="Cordia New"/>
-                <w:b/>
-                <w:bCs/>
-                <w:sz w:val="30"/>
-                <w:szCs w:val="30"/>
-              </w:rPr>
-              <w:t>SQL View</w:t>
-            </w:r>
-          </w:p>
-        </w:tc>
-        <w:tc>
-          <w:tcPr>
-            <w:tcW w:w="827" w:type="pct"/>
-          </w:tcPr>
-          <w:p>
-            <w:pPr>
-              <w:jc w:val="center"/>
-              <w:rPr>
-                <w:rFonts w:ascii="Cordia New" w:hAnsi="Cordia New" w:cs="Cordia New"/>
-                <w:b/>
-                <w:bCs/>
-                <w:sz w:val="30"/>
-                <w:szCs w:val="30"/>
-              </w:rPr>
-            </w:pPr>
-            <w:r>
-              <w:rPr>
-                <w:rFonts w:ascii="Cordia New" w:hAnsi="Cordia New" w:cs="Cordia New"/>
-                <w:b/>
-                <w:bCs/>
-                <w:sz w:val="30"/>
-                <w:szCs w:val="30"/>
-              </w:rPr>
-              <w:t>Output</w:t>
-            </w:r>
-          </w:p>
-        </w:tc>
-        <w:tc>
-          <w:tcPr>
-            <w:tcW w:w="903" w:type="pct"/>
-          </w:tcPr>
-          <w:p>
-            <w:pPr>
-              <w:jc w:val="center"/>
-              <w:rPr>
-                <w:rFonts w:ascii="Cordia New" w:hAnsi="Cordia New" w:cs="Cordia New"/>
-                <w:b/>
-                <w:bCs/>
-                <w:sz w:val="30"/>
-                <w:szCs w:val="30"/>
-              </w:rPr>
-            </w:pPr>
-            <w:r>
-              <w:rPr>
-                <w:rFonts w:ascii="Cordia New" w:hAnsi="Cordia New" w:cs="Cordia New"/>
-                <w:b/>
-                <w:bCs/>
-                <w:sz w:val="30"/>
-                <w:szCs w:val="30"/>
-              </w:rPr>
-              <w:t>Processing Time</w:t>
-            </w:r>
-          </w:p>
-        </w:tc>
-      </w:tr>
-      <w:tr>
-        <w:tc>
-          <w:tcPr>
-            <w:tcW w:w="2193" w:type="pct"/>
-          </w:tcPr>
-          <w:p>
-            <w:pPr>
-              <w:rPr>
-                <w:rFonts w:ascii="Cordia New" w:hAnsi="Cordia New" w:cs="Cordia New"/>
-                <w:color w:val="000000" w:themeColor="text1"/>
-                <w:sz w:val="30"/>
-                <w:szCs w:val="30"/>
-              </w:rPr>
-            </w:pPr>
-            <w:r>
-              <w:rPr>
-                <w:rFonts w:ascii="Cordia New" w:hAnsi="Cordia New" w:cs="Cordia New"/>
-                <w:color w:val="000000" w:themeColor="text1"/>
-                <w:sz w:val="30"/>
-                <w:szCs w:val="30"/>
-              </w:rPr>
-              <w:t xml:space="preserve">SELECT </w:t>
-            </w:r>
-            <w:proofErr w:type="spellStart"/>
-            <w:r>
-              <w:rPr>
-                <w:rFonts w:ascii="Cordia New" w:hAnsi="Cordia New" w:cs="Cordia New"/>
-                <w:color w:val="000000" w:themeColor="text1"/>
-                <w:sz w:val="30"/>
-                <w:szCs w:val="30"/>
-              </w:rPr>
-              <w:t>s.name_</w:t>
-            </w:r>
-            <w:proofErr w:type="gramStart"/>
-            <w:r>
-              <w:rPr>
-                <w:rFonts w:ascii="Cordia New" w:hAnsi="Cordia New" w:cs="Cordia New"/>
-                <w:color w:val="000000" w:themeColor="text1"/>
-                <w:sz w:val="30"/>
-                <w:szCs w:val="30"/>
-              </w:rPr>
-              <w:t>person</w:t>
-            </w:r>
-            <w:proofErr w:type="spellEnd"/>
-            <w:r>
-              <w:rPr>
-                <w:rFonts w:ascii="Cordia New" w:hAnsi="Cordia New" w:cs="Cordia New"/>
-                <w:color w:val="000000" w:themeColor="text1"/>
-                <w:sz w:val="30"/>
-                <w:szCs w:val="30"/>
-              </w:rPr>
-              <w:t xml:space="preserve"> ,</w:t>
-            </w:r>
-            <w:proofErr w:type="gramEnd"/>
-            <w:r>
-              <w:rPr>
-                <w:rFonts w:ascii="Cordia New" w:hAnsi="Cordia New" w:cs="Cordia New"/>
-                <w:color w:val="000000" w:themeColor="text1"/>
-                <w:sz w:val="30"/>
-                <w:szCs w:val="30"/>
-              </w:rPr>
-              <w:t xml:space="preserve"> </w:t>
-            </w:r>
-            <w:proofErr w:type="spellStart"/>
-            <w:r>
-              <w:rPr>
-                <w:rFonts w:ascii="Cordia New" w:hAnsi="Cordia New" w:cs="Cordia New"/>
-                <w:color w:val="000000" w:themeColor="text1"/>
-                <w:sz w:val="30"/>
-                <w:szCs w:val="30"/>
-              </w:rPr>
-              <w:t>s.id_card</w:t>
-            </w:r>
-            <w:proofErr w:type="spellEnd"/>
-            <w:r>
-              <w:rPr>
-                <w:rFonts w:ascii="Cordia New" w:hAnsi="Cordia New" w:cs="Cordia New"/>
-                <w:color w:val="000000" w:themeColor="text1"/>
-                <w:sz w:val="30"/>
-                <w:szCs w:val="30"/>
-              </w:rPr>
-              <w:t xml:space="preserve"> </w:t>
-            </w:r>
-          </w:p>
-          <w:p>
-            <w:pPr>
-              <w:rPr>
-                <w:rFonts w:ascii="Cordia New" w:hAnsi="Cordia New" w:cs="Cordia New"/>
-                <w:color w:val="000000" w:themeColor="text1"/>
-                <w:sz w:val="30"/>
-                <w:szCs w:val="30"/>
-              </w:rPr>
-            </w:pPr>
-            <w:r>
-              <w:rPr>
-                <w:rFonts w:ascii="Cordia New" w:hAnsi="Cordia New" w:cs="Cordia New"/>
-                <w:color w:val="000000" w:themeColor="text1"/>
-                <w:sz w:val="30"/>
-                <w:szCs w:val="30"/>
-              </w:rPr>
-              <w:t xml:space="preserve">, </w:t>
-            </w:r>
-            <w:proofErr w:type="spellStart"/>
-            <w:r>
-              <w:rPr>
-                <w:rFonts w:ascii="Cordia New" w:hAnsi="Cordia New" w:cs="Cordia New"/>
-                <w:color w:val="000000" w:themeColor="text1"/>
-                <w:sz w:val="30"/>
-                <w:szCs w:val="30"/>
-              </w:rPr>
-              <w:t>a.name_</w:t>
-            </w:r>
-            <w:proofErr w:type="gramStart"/>
-            <w:r>
-              <w:rPr>
-                <w:rFonts w:ascii="Cordia New" w:hAnsi="Cordia New" w:cs="Cordia New"/>
-                <w:color w:val="000000" w:themeColor="text1"/>
-                <w:sz w:val="30"/>
-                <w:szCs w:val="30"/>
-              </w:rPr>
-              <w:t>airline</w:t>
-            </w:r>
-            <w:proofErr w:type="spellEnd"/>
-            <w:r>
-              <w:rPr>
-                <w:rFonts w:ascii="Cordia New" w:hAnsi="Cordia New" w:cs="Cordia New"/>
-                <w:color w:val="000000" w:themeColor="text1"/>
-                <w:sz w:val="30"/>
-                <w:szCs w:val="30"/>
-              </w:rPr>
-              <w:t xml:space="preserve"> ,</w:t>
-            </w:r>
-            <w:proofErr w:type="spellStart"/>
-            <w:r>
-              <w:rPr>
-                <w:rFonts w:ascii="Cordia New" w:hAnsi="Cordia New" w:cs="Cordia New"/>
-                <w:color w:val="000000" w:themeColor="text1"/>
-                <w:sz w:val="30"/>
-                <w:szCs w:val="30"/>
-              </w:rPr>
-              <w:t>f</w:t>
-            </w:r>
-            <w:proofErr w:type="gramEnd"/>
-            <w:r>
-              <w:rPr>
-                <w:rFonts w:ascii="Cordia New" w:hAnsi="Cordia New" w:cs="Cordia New"/>
-                <w:color w:val="000000" w:themeColor="text1"/>
-                <w:sz w:val="30"/>
-                <w:szCs w:val="30"/>
-              </w:rPr>
-              <w:t>.s_up,f.s_down</w:t>
-            </w:r>
-            <w:proofErr w:type="spellEnd"/>
-            <w:r>
-              <w:rPr>
-                <w:rFonts w:ascii="Cordia New" w:hAnsi="Cordia New" w:cs="Cordia New"/>
-                <w:color w:val="000000" w:themeColor="text1"/>
-                <w:sz w:val="30"/>
-                <w:szCs w:val="30"/>
-              </w:rPr>
-              <w:t>,</w:t>
-            </w:r>
-          </w:p>
-          <w:p>
-            <w:pPr>
-              <w:rPr>
-                <w:rFonts w:ascii="Cordia New" w:hAnsi="Cordia New" w:cs="Cordia New"/>
-                <w:color w:val="000000" w:themeColor="text1"/>
-                <w:sz w:val="30"/>
-                <w:szCs w:val="30"/>
-              </w:rPr>
-            </w:pPr>
-            <w:proofErr w:type="spellStart"/>
-            <w:proofErr w:type="gramStart"/>
-            <w:r>
-              <w:rPr>
-                <w:rFonts w:ascii="Cordia New" w:hAnsi="Cordia New" w:cs="Cordia New"/>
-                <w:color w:val="000000" w:themeColor="text1"/>
-                <w:sz w:val="30"/>
-                <w:szCs w:val="30"/>
-              </w:rPr>
-              <w:t>f.date</w:t>
-            </w:r>
-            <w:proofErr w:type="gramEnd"/>
-            <w:r>
-              <w:rPr>
-                <w:rFonts w:ascii="Cordia New" w:hAnsi="Cordia New" w:cs="Cordia New"/>
-                <w:color w:val="000000" w:themeColor="text1"/>
-                <w:sz w:val="30"/>
-                <w:szCs w:val="30"/>
-              </w:rPr>
-              <w:t>_fight,b.quantity</w:t>
-            </w:r>
-            <w:proofErr w:type="spellEnd"/>
-            <w:r>
-              <w:rPr>
-                <w:rFonts w:ascii="Cordia New" w:hAnsi="Cordia New" w:cs="Cordia New"/>
-                <w:color w:val="000000" w:themeColor="text1"/>
-                <w:sz w:val="30"/>
-                <w:szCs w:val="30"/>
-              </w:rPr>
-              <w:t>,</w:t>
-            </w:r>
-          </w:p>
-          <w:p>
-            <w:pPr>
-              <w:rPr>
-                <w:rFonts w:ascii="Cordia New" w:hAnsi="Cordia New" w:cs="Cordia New"/>
-                <w:color w:val="000000" w:themeColor="text1"/>
-                <w:sz w:val="30"/>
-                <w:szCs w:val="30"/>
-              </w:rPr>
-            </w:pPr>
-            <w:proofErr w:type="spellStart"/>
-            <w:proofErr w:type="gramStart"/>
-            <w:r>
-              <w:rPr>
-                <w:rFonts w:ascii="Cordia New" w:hAnsi="Cordia New" w:cs="Cordia New"/>
-                <w:color w:val="000000" w:themeColor="text1"/>
-                <w:sz w:val="30"/>
-                <w:szCs w:val="30"/>
-              </w:rPr>
-              <w:t>b.total</w:t>
-            </w:r>
-            <w:proofErr w:type="gramEnd"/>
-            <w:r>
-              <w:rPr>
-                <w:rFonts w:ascii="Cordia New" w:hAnsi="Cordia New" w:cs="Cordia New"/>
-                <w:color w:val="000000" w:themeColor="text1"/>
-                <w:sz w:val="30"/>
-                <w:szCs w:val="30"/>
-              </w:rPr>
-              <w:t>_price,b.status_payment</w:t>
-            </w:r>
-            <w:proofErr w:type="spellEnd"/>
-          </w:p>
-          <w:p>
-            <w:pPr>
-              <w:rPr>
-                <w:rFonts w:ascii="Cordia New" w:hAnsi="Cordia New" w:cs="Cordia New"/>
-                <w:color w:val="000000" w:themeColor="text1"/>
-                <w:sz w:val="30"/>
-                <w:szCs w:val="30"/>
-              </w:rPr>
-            </w:pPr>
-            <w:r>
-              <w:rPr>
-                <w:rFonts w:ascii="Cordia New" w:hAnsi="Cordia New" w:cs="Cordia New"/>
-                <w:color w:val="000000" w:themeColor="text1"/>
-                <w:sz w:val="30"/>
-                <w:szCs w:val="30"/>
-              </w:rPr>
-              <w:t xml:space="preserve">FROM Person s JOIN </w:t>
-            </w:r>
-            <w:proofErr w:type="spellStart"/>
-            <w:r>
-              <w:rPr>
-                <w:rFonts w:ascii="Cordia New" w:hAnsi="Cordia New" w:cs="Cordia New"/>
-                <w:color w:val="000000" w:themeColor="text1"/>
-                <w:sz w:val="30"/>
-                <w:szCs w:val="30"/>
-              </w:rPr>
-              <w:t>Bookticket</w:t>
-            </w:r>
-            <w:proofErr w:type="spellEnd"/>
-            <w:r>
-              <w:rPr>
-                <w:rFonts w:ascii="Cordia New" w:hAnsi="Cordia New" w:cs="Cordia New"/>
-                <w:color w:val="000000" w:themeColor="text1"/>
-                <w:sz w:val="30"/>
-                <w:szCs w:val="30"/>
-              </w:rPr>
-              <w:t xml:space="preserve"> b on </w:t>
-            </w:r>
-            <w:proofErr w:type="spellStart"/>
-            <w:r>
-              <w:rPr>
-                <w:rFonts w:ascii="Cordia New" w:hAnsi="Cordia New" w:cs="Cordia New"/>
-                <w:color w:val="000000" w:themeColor="text1"/>
-                <w:sz w:val="30"/>
-                <w:szCs w:val="30"/>
-              </w:rPr>
-              <w:t>s.id_person</w:t>
-            </w:r>
-            <w:proofErr w:type="spellEnd"/>
-            <w:r>
-              <w:rPr>
-                <w:rFonts w:ascii="Cordia New" w:hAnsi="Cordia New" w:cs="Cordia New"/>
-                <w:color w:val="000000" w:themeColor="text1"/>
-                <w:sz w:val="30"/>
-                <w:szCs w:val="30"/>
-              </w:rPr>
-              <w:t xml:space="preserve"> =</w:t>
-            </w:r>
-            <w:proofErr w:type="spellStart"/>
-            <w:r>
-              <w:rPr>
-                <w:rFonts w:ascii="Cordia New" w:hAnsi="Cordia New" w:cs="Cordia New"/>
-                <w:color w:val="000000" w:themeColor="text1"/>
-                <w:sz w:val="30"/>
-                <w:szCs w:val="30"/>
-              </w:rPr>
-              <w:t>b.id_person</w:t>
-            </w:r>
-            <w:proofErr w:type="spellEnd"/>
-            <w:r>
-              <w:rPr>
-                <w:rFonts w:ascii="Cordia New" w:hAnsi="Cordia New" w:cs="Cordia New"/>
-                <w:color w:val="000000" w:themeColor="text1"/>
-                <w:sz w:val="30"/>
-                <w:szCs w:val="30"/>
-              </w:rPr>
-              <w:t xml:space="preserve"> </w:t>
-            </w:r>
-          </w:p>
-          <w:p>
-            <w:pPr>
-              <w:rPr>
-                <w:rFonts w:ascii="Cordia New" w:hAnsi="Cordia New" w:cs="Cordia New"/>
-                <w:color w:val="000000" w:themeColor="text1"/>
-                <w:sz w:val="30"/>
-                <w:szCs w:val="30"/>
-              </w:rPr>
-            </w:pPr>
-            <w:r>
-              <w:rPr>
-                <w:rFonts w:ascii="Cordia New" w:hAnsi="Cordia New" w:cs="Cordia New"/>
-                <w:color w:val="000000" w:themeColor="text1"/>
-                <w:sz w:val="30"/>
-                <w:szCs w:val="30"/>
-              </w:rPr>
-              <w:t xml:space="preserve">JOIN fight f on </w:t>
-            </w:r>
-            <w:proofErr w:type="spellStart"/>
-            <w:r>
-              <w:rPr>
-                <w:rFonts w:ascii="Cordia New" w:hAnsi="Cordia New" w:cs="Cordia New"/>
-                <w:color w:val="000000" w:themeColor="text1"/>
-                <w:sz w:val="30"/>
-                <w:szCs w:val="30"/>
-              </w:rPr>
-              <w:t>b.id_fight</w:t>
-            </w:r>
-            <w:proofErr w:type="spellEnd"/>
-            <w:r>
-              <w:rPr>
-                <w:rFonts w:ascii="Cordia New" w:hAnsi="Cordia New" w:cs="Cordia New"/>
-                <w:color w:val="000000" w:themeColor="text1"/>
-                <w:sz w:val="30"/>
-                <w:szCs w:val="30"/>
-              </w:rPr>
-              <w:t xml:space="preserve"> = </w:t>
-            </w:r>
-            <w:proofErr w:type="spellStart"/>
-            <w:r>
-              <w:rPr>
-                <w:rFonts w:ascii="Cordia New" w:hAnsi="Cordia New" w:cs="Cordia New"/>
-                <w:color w:val="000000" w:themeColor="text1"/>
-                <w:sz w:val="30"/>
-                <w:szCs w:val="30"/>
-              </w:rPr>
-              <w:t>f.id_fight</w:t>
-            </w:r>
-            <w:proofErr w:type="spellEnd"/>
-          </w:p>
-          <w:p>
-            <w:pPr>
-              <w:rPr>
-                <w:rFonts w:ascii="Cordia New" w:hAnsi="Cordia New" w:cs="Cordia New"/>
-                <w:color w:val="000000" w:themeColor="text1"/>
-                <w:sz w:val="30"/>
-                <w:szCs w:val="30"/>
-              </w:rPr>
-            </w:pPr>
-            <w:r>
-              <w:rPr>
-                <w:rFonts w:ascii="Cordia New" w:hAnsi="Cordia New" w:cs="Cordia New"/>
-                <w:color w:val="000000" w:themeColor="text1"/>
-                <w:sz w:val="30"/>
-                <w:szCs w:val="30"/>
-              </w:rPr>
-              <w:t xml:space="preserve">JOIN plane p on </w:t>
-            </w:r>
-            <w:proofErr w:type="spellStart"/>
-            <w:r>
-              <w:rPr>
-                <w:rFonts w:ascii="Cordia New" w:hAnsi="Cordia New" w:cs="Cordia New"/>
-                <w:color w:val="000000" w:themeColor="text1"/>
-                <w:sz w:val="30"/>
-                <w:szCs w:val="30"/>
-              </w:rPr>
-              <w:t>f.id_plane</w:t>
-            </w:r>
-            <w:proofErr w:type="spellEnd"/>
-            <w:r>
-              <w:rPr>
-                <w:rFonts w:ascii="Cordia New" w:hAnsi="Cordia New" w:cs="Cordia New"/>
-                <w:color w:val="000000" w:themeColor="text1"/>
-                <w:sz w:val="30"/>
-                <w:szCs w:val="30"/>
-              </w:rPr>
-              <w:t xml:space="preserve"> = </w:t>
-            </w:r>
-            <w:proofErr w:type="spellStart"/>
-            <w:r>
-              <w:rPr>
-                <w:rFonts w:ascii="Cordia New" w:hAnsi="Cordia New" w:cs="Cordia New"/>
-                <w:color w:val="000000" w:themeColor="text1"/>
-                <w:sz w:val="30"/>
-                <w:szCs w:val="30"/>
-              </w:rPr>
-              <w:t>p.id_plane</w:t>
-            </w:r>
-            <w:proofErr w:type="spellEnd"/>
-            <w:r>
-              <w:rPr>
-                <w:rFonts w:ascii="Cordia New" w:hAnsi="Cordia New" w:cs="Cordia New"/>
-                <w:color w:val="000000" w:themeColor="text1"/>
-                <w:sz w:val="30"/>
-                <w:szCs w:val="30"/>
-              </w:rPr>
-              <w:t xml:space="preserve"> </w:t>
-            </w:r>
-          </w:p>
-          <w:p>
-            <w:pPr>
-              <w:rPr>
-                <w:rFonts w:ascii="Cordia New" w:hAnsi="Cordia New" w:cs="Cordia New"/>
-                <w:color w:val="000000" w:themeColor="text1"/>
-                <w:sz w:val="30"/>
-                <w:szCs w:val="30"/>
-              </w:rPr>
-            </w:pPr>
-            <w:r>
-              <w:rPr>
-                <w:rFonts w:ascii="Cordia New" w:hAnsi="Cordia New" w:cs="Cordia New"/>
-                <w:color w:val="000000" w:themeColor="text1"/>
-                <w:sz w:val="30"/>
-                <w:szCs w:val="30"/>
-              </w:rPr>
-              <w:t xml:space="preserve">JOIN airline </w:t>
-            </w:r>
-            <w:proofErr w:type="spellStart"/>
-            <w:r>
-              <w:rPr>
-                <w:rFonts w:ascii="Cordia New" w:hAnsi="Cordia New" w:cs="Cordia New"/>
-                <w:color w:val="000000" w:themeColor="text1"/>
-                <w:sz w:val="30"/>
-                <w:szCs w:val="30"/>
-              </w:rPr>
-              <w:t>a</w:t>
-            </w:r>
-            <w:proofErr w:type="spellEnd"/>
-            <w:r>
-              <w:rPr>
-                <w:rFonts w:ascii="Cordia New" w:hAnsi="Cordia New" w:cs="Cordia New"/>
-                <w:color w:val="000000" w:themeColor="text1"/>
-                <w:sz w:val="30"/>
-                <w:szCs w:val="30"/>
-              </w:rPr>
-              <w:t xml:space="preserve"> on </w:t>
-            </w:r>
-            <w:proofErr w:type="spellStart"/>
-            <w:r>
-              <w:rPr>
-                <w:rFonts w:ascii="Cordia New" w:hAnsi="Cordia New" w:cs="Cordia New"/>
-                <w:color w:val="000000" w:themeColor="text1"/>
-                <w:sz w:val="30"/>
-                <w:szCs w:val="30"/>
-              </w:rPr>
-              <w:t>p.id_airline</w:t>
-            </w:r>
-            <w:proofErr w:type="spellEnd"/>
-            <w:r>
-              <w:rPr>
-                <w:rFonts w:ascii="Cordia New" w:hAnsi="Cordia New" w:cs="Cordia New"/>
-                <w:color w:val="000000" w:themeColor="text1"/>
-                <w:sz w:val="30"/>
-                <w:szCs w:val="30"/>
-              </w:rPr>
-              <w:t xml:space="preserve"> = </w:t>
-            </w:r>
-            <w:proofErr w:type="spellStart"/>
-            <w:r>
-              <w:rPr>
-                <w:rFonts w:ascii="Cordia New" w:hAnsi="Cordia New" w:cs="Cordia New"/>
-                <w:color w:val="000000" w:themeColor="text1"/>
-                <w:sz w:val="30"/>
-                <w:szCs w:val="30"/>
-              </w:rPr>
-              <w:t>a.id_airline</w:t>
-            </w:r>
-            <w:proofErr w:type="spellEnd"/>
-            <w:r>
-              <w:rPr>
-                <w:rFonts w:ascii="Cordia New" w:hAnsi="Cordia New" w:cs="Cordia New"/>
-                <w:color w:val="000000" w:themeColor="text1"/>
-                <w:sz w:val="30"/>
-                <w:szCs w:val="30"/>
-              </w:rPr>
-              <w:t>;</w:t>
-            </w:r>
-          </w:p>
-        </w:tc>
-        <w:tc>
-          <w:tcPr>
-            <w:tcW w:w="1077" w:type="pct"/>
-          </w:tcPr>
-          <w:p>
-            <w:pPr>
-              <w:jc w:val="center"/>
-              <w:rPr>
-                <w:rFonts w:ascii="Cordia New" w:hAnsi="Cordia New" w:cs="Cordia New"/>
-                <w:b/>
-                <w:bCs/>
-                <w:color w:val="FF0000"/>
-                <w:sz w:val="30"/>
-                <w:szCs w:val="30"/>
-              </w:rPr>
-            </w:pPr>
-            <w:r>
-              <w:rPr>
-                <w:rFonts w:ascii="Cordia New" w:hAnsi="Cordia New" w:cs="Cordia New"/>
-                <w:b/>
-                <w:bCs/>
-                <w:noProof/>
-                <w:color w:val="000000" w:themeColor="text1"/>
-                <w:sz w:val="30"/>
-                <w:szCs w:val="30"/>
-              </w:rPr>
-              <w:t>-</w:t>
-            </w:r>
-          </w:p>
-        </w:tc>
-        <w:tc>
-          <w:tcPr>
-            <w:tcW w:w="827" w:type="pct"/>
-          </w:tcPr>
-          <w:p>
-            <w:pPr>
-              <w:jc w:val="center"/>
-              <w:rPr>
-                <w:rFonts w:ascii="Cordia New" w:hAnsi="Cordia New" w:cs="Cordia New"/>
-                <w:sz w:val="30"/>
-                <w:szCs w:val="30"/>
-              </w:rPr>
-            </w:pPr>
-            <w:r>
-              <w:rPr>
-                <w:rFonts w:ascii="Cordia New" w:hAnsi="Cordia New" w:cs="Cordia New"/>
-                <w:sz w:val="30"/>
-                <w:szCs w:val="30"/>
-              </w:rPr>
-              <w:t>S</w:t>
-            </w:r>
-            <w:r>
-              <w:rPr>
-                <w:rFonts w:ascii="Cordia New" w:hAnsi="Cordia New" w:cs="Cordia New"/>
-                <w:sz w:val="30"/>
-                <w:szCs w:val="30"/>
-              </w:rPr>
-              <w:t>ucceed</w:t>
-            </w:r>
-          </w:p>
-        </w:tc>
-        <w:tc>
-          <w:tcPr>
-            <w:tcW w:w="903" w:type="pct"/>
-          </w:tcPr>
-          <w:p>
-            <w:pPr>
-              <w:jc w:val="center"/>
-              <w:rPr>
-                <w:rFonts w:ascii="Cordia New" w:hAnsi="Cordia New" w:cs="Cordia New"/>
-                <w:sz w:val="30"/>
-                <w:szCs w:val="30"/>
-              </w:rPr>
-            </w:pPr>
-            <w:r>
-              <w:rPr>
-                <w:rFonts w:ascii="Cordia New" w:hAnsi="Cordia New" w:cs="Cordia New"/>
-                <w:sz w:val="30"/>
-                <w:szCs w:val="30"/>
-              </w:rPr>
-              <w:t>0.1 seconds</w:t>
-            </w:r>
-          </w:p>
-        </w:tc>
-      </w:tr>
-      <w:tr>
-        <w:tc>
-          <w:tcPr>
-            <w:tcW w:w="2193" w:type="pct"/>
-          </w:tcPr>
-          <w:p>
-            <w:pPr>
-              <w:jc w:val="center"/>
-              <w:rPr>
-                <w:rFonts w:ascii="Cordia New" w:hAnsi="Cordia New" w:cs="Cordia New"/>
-                <w:b/>
-                <w:bCs/>
-                <w:color w:val="FF0000"/>
-                <w:sz w:val="30"/>
-                <w:szCs w:val="30"/>
-              </w:rPr>
-            </w:pPr>
-            <w:r>
-              <w:rPr>
-                <w:rFonts w:ascii="Cordia New" w:hAnsi="Cordia New" w:cs="Cordia New"/>
-                <w:b/>
-                <w:bCs/>
-                <w:noProof/>
-                <w:color w:val="000000" w:themeColor="text1"/>
-                <w:sz w:val="30"/>
-                <w:szCs w:val="30"/>
-              </w:rPr>
-              <w:t>-</w:t>
-            </w:r>
-          </w:p>
-        </w:tc>
-        <w:tc>
-          <w:tcPr>
-            <w:tcW w:w="1077" w:type="pct"/>
-          </w:tcPr>
-          <w:p>
-            <w:pPr>
-              <w:rPr>
-                <w:rFonts w:ascii="Cordia New" w:hAnsi="Cordia New" w:cs="Cordia New"/>
-                <w:color w:val="000000" w:themeColor="text1"/>
-                <w:sz w:val="30"/>
-                <w:szCs w:val="30"/>
-              </w:rPr>
-            </w:pPr>
-            <w:r>
-              <w:rPr>
-                <w:rFonts w:ascii="Cordia New" w:hAnsi="Cordia New" w:cs="Cordia New"/>
-                <w:color w:val="000000" w:themeColor="text1"/>
-                <w:sz w:val="30"/>
-                <w:szCs w:val="30"/>
-              </w:rPr>
-              <w:t>SELECT *</w:t>
-            </w:r>
-          </w:p>
-          <w:p>
-            <w:pPr>
-              <w:rPr>
-                <w:rFonts w:ascii="Cordia New" w:hAnsi="Cordia New" w:cs="Cordia New"/>
-                <w:color w:val="FF0000"/>
-                <w:sz w:val="30"/>
-                <w:szCs w:val="30"/>
-              </w:rPr>
-            </w:pPr>
-            <w:r>
-              <w:rPr>
-                <w:rFonts w:ascii="Cordia New" w:hAnsi="Cordia New" w:cs="Cordia New"/>
-                <w:color w:val="000000" w:themeColor="text1"/>
-                <w:sz w:val="30"/>
-                <w:szCs w:val="30"/>
-              </w:rPr>
-              <w:t xml:space="preserve">FROM </w:t>
-            </w:r>
-            <w:proofErr w:type="spellStart"/>
-            <w:r>
-              <w:rPr>
-                <w:rFonts w:ascii="Cordia New" w:hAnsi="Cordia New" w:cs="Cordia New"/>
-                <w:color w:val="000000" w:themeColor="text1"/>
-                <w:sz w:val="30"/>
-                <w:szCs w:val="30"/>
-              </w:rPr>
-              <w:t>Booking</w:t>
-            </w:r>
-            <w:r>
-              <w:rPr>
-                <w:rFonts w:ascii="Cordia New" w:hAnsi="Cordia New" w:cs="Cordia New"/>
-                <w:color w:val="000000" w:themeColor="text1"/>
-                <w:sz w:val="30"/>
-                <w:szCs w:val="30"/>
-              </w:rPr>
-              <w:t>_View</w:t>
-            </w:r>
-            <w:proofErr w:type="spellEnd"/>
-            <w:r>
-              <w:rPr>
-                <w:rFonts w:ascii="Cordia New" w:hAnsi="Cordia New" w:cs="Cordia New"/>
-                <w:color w:val="000000" w:themeColor="text1"/>
-                <w:sz w:val="30"/>
-                <w:szCs w:val="30"/>
-              </w:rPr>
-              <w:t>;</w:t>
-            </w:r>
-          </w:p>
-        </w:tc>
-        <w:tc>
-          <w:tcPr>
-            <w:tcW w:w="827" w:type="pct"/>
-          </w:tcPr>
-          <w:p>
-            <w:pPr>
-              <w:jc w:val="center"/>
-              <w:rPr>
-                <w:rFonts w:ascii="Cordia New" w:hAnsi="Cordia New" w:cs="Cordia New"/>
-                <w:sz w:val="30"/>
-                <w:szCs w:val="30"/>
-              </w:rPr>
-            </w:pPr>
-            <w:r>
-              <w:rPr>
-                <w:rFonts w:ascii="Cordia New" w:hAnsi="Cordia New" w:cs="Cordia New"/>
-                <w:sz w:val="30"/>
-                <w:szCs w:val="30"/>
-              </w:rPr>
-              <w:t>S</w:t>
-            </w:r>
-            <w:r>
-              <w:rPr>
-                <w:rFonts w:ascii="Cordia New" w:hAnsi="Cordia New" w:cs="Cordia New"/>
-                <w:sz w:val="30"/>
-                <w:szCs w:val="30"/>
-              </w:rPr>
-              <w:t>ucceed</w:t>
-            </w:r>
-          </w:p>
-        </w:tc>
-        <w:tc>
-          <w:tcPr>
-            <w:tcW w:w="903" w:type="pct"/>
-          </w:tcPr>
-          <w:p>
-            <w:pPr>
-              <w:jc w:val="center"/>
-              <w:rPr>
-                <w:rFonts w:ascii="Cordia New" w:hAnsi="Cordia New" w:cs="Cordia New"/>
-                <w:sz w:val="30"/>
-                <w:szCs w:val="30"/>
-              </w:rPr>
-            </w:pPr>
-            <w:r>
-              <w:rPr>
-                <w:rFonts w:ascii="Cordia New" w:hAnsi="Cordia New" w:cs="Cordia New"/>
-                <w:sz w:val="30"/>
-                <w:szCs w:val="30"/>
-              </w:rPr>
-              <w:t>0.007 seconds</w:t>
-            </w:r>
-          </w:p>
-        </w:tc>
-      </w:tr>
-      <w:tr>
-        <w:tc>
-          <w:tcPr>
-            <w:tcW w:w="2193" w:type="pct"/>
-          </w:tcPr>
-          <w:p>
-            <w:pPr>
-              <w:rPr>
-                <w:rFonts w:ascii="Cordia New" w:hAnsi="Cordia New" w:cs="Cordia New"/>
-                <w:sz w:val="30"/>
-                <w:szCs w:val="30"/>
-              </w:rPr>
-            </w:pPr>
-            <w:r>
-              <w:rPr>
-                <w:rFonts w:ascii="Cordia New" w:hAnsi="Cordia New" w:cs="Cordia New"/>
-                <w:sz w:val="30"/>
-                <w:szCs w:val="30"/>
-              </w:rPr>
-              <w:lastRenderedPageBreak/>
-              <w:t xml:space="preserve">SELECT </w:t>
-            </w:r>
-            <w:proofErr w:type="spellStart"/>
-            <w:r>
-              <w:rPr>
-                <w:rFonts w:ascii="Cordia New" w:hAnsi="Cordia New" w:cs="Cordia New"/>
-                <w:sz w:val="30"/>
-                <w:szCs w:val="30"/>
-              </w:rPr>
-              <w:t>a.name_airline</w:t>
-            </w:r>
-            <w:proofErr w:type="spellEnd"/>
-            <w:r>
-              <w:rPr>
-                <w:rFonts w:ascii="Cordia New" w:hAnsi="Cordia New" w:cs="Cordia New"/>
-                <w:sz w:val="30"/>
-                <w:szCs w:val="30"/>
-              </w:rPr>
-              <w:t xml:space="preserve">, </w:t>
-            </w:r>
-            <w:proofErr w:type="spellStart"/>
-            <w:proofErr w:type="gramStart"/>
-            <w:r>
-              <w:rPr>
-                <w:rFonts w:ascii="Cordia New" w:hAnsi="Cordia New" w:cs="Cordia New"/>
-                <w:sz w:val="30"/>
-                <w:szCs w:val="30"/>
-              </w:rPr>
-              <w:t>p.size</w:t>
-            </w:r>
-            <w:proofErr w:type="gramEnd"/>
-            <w:r>
-              <w:rPr>
-                <w:rFonts w:ascii="Cordia New" w:hAnsi="Cordia New" w:cs="Cordia New"/>
-                <w:sz w:val="30"/>
-                <w:szCs w:val="30"/>
-              </w:rPr>
-              <w:t>_plane</w:t>
-            </w:r>
-            <w:proofErr w:type="spellEnd"/>
-            <w:r>
-              <w:rPr>
-                <w:rFonts w:ascii="Cordia New" w:hAnsi="Cordia New" w:cs="Cordia New"/>
-                <w:sz w:val="30"/>
-                <w:szCs w:val="30"/>
-              </w:rPr>
-              <w:t xml:space="preserve">, </w:t>
-            </w:r>
-            <w:proofErr w:type="spellStart"/>
-            <w:r>
-              <w:rPr>
-                <w:rFonts w:ascii="Cordia New" w:hAnsi="Cordia New" w:cs="Cordia New"/>
-                <w:sz w:val="30"/>
-                <w:szCs w:val="30"/>
-              </w:rPr>
-              <w:t>f.s_up</w:t>
-            </w:r>
-            <w:proofErr w:type="spellEnd"/>
-            <w:r>
-              <w:rPr>
-                <w:rFonts w:ascii="Cordia New" w:hAnsi="Cordia New" w:cs="Cordia New"/>
-                <w:sz w:val="30"/>
-                <w:szCs w:val="30"/>
-              </w:rPr>
-              <w:t xml:space="preserve">, </w:t>
-            </w:r>
-            <w:proofErr w:type="spellStart"/>
-            <w:r>
-              <w:rPr>
-                <w:rFonts w:ascii="Cordia New" w:hAnsi="Cordia New" w:cs="Cordia New"/>
-                <w:sz w:val="30"/>
-                <w:szCs w:val="30"/>
-              </w:rPr>
-              <w:t>f.s_down</w:t>
-            </w:r>
-            <w:proofErr w:type="spellEnd"/>
-            <w:r>
-              <w:rPr>
-                <w:rFonts w:ascii="Cordia New" w:hAnsi="Cordia New" w:cs="Cordia New"/>
-                <w:sz w:val="30"/>
-                <w:szCs w:val="30"/>
-              </w:rPr>
-              <w:t xml:space="preserve">, </w:t>
-            </w:r>
-            <w:proofErr w:type="spellStart"/>
-            <w:r>
-              <w:rPr>
-                <w:rFonts w:ascii="Cordia New" w:hAnsi="Cordia New" w:cs="Cordia New"/>
-                <w:sz w:val="30"/>
-                <w:szCs w:val="30"/>
-              </w:rPr>
-              <w:t>to_char</w:t>
-            </w:r>
-            <w:proofErr w:type="spellEnd"/>
-            <w:r>
-              <w:rPr>
-                <w:rFonts w:ascii="Cordia New" w:hAnsi="Cordia New" w:cs="Cordia New"/>
-                <w:sz w:val="30"/>
-                <w:szCs w:val="30"/>
-              </w:rPr>
-              <w:t xml:space="preserve"> (</w:t>
-            </w:r>
-            <w:proofErr w:type="spellStart"/>
-            <w:r>
-              <w:rPr>
-                <w:rFonts w:ascii="Cordia New" w:hAnsi="Cordia New" w:cs="Cordia New"/>
-                <w:sz w:val="30"/>
-                <w:szCs w:val="30"/>
-              </w:rPr>
-              <w:t>f.date_fight</w:t>
-            </w:r>
-            <w:proofErr w:type="spellEnd"/>
-            <w:r>
-              <w:rPr>
-                <w:rFonts w:ascii="Cordia New" w:hAnsi="Cordia New" w:cs="Cordia New"/>
-                <w:sz w:val="30"/>
-                <w:szCs w:val="30"/>
-              </w:rPr>
-              <w:t xml:space="preserve">, 'DD-MON-YY'), </w:t>
-            </w:r>
-            <w:proofErr w:type="spellStart"/>
-            <w:r>
-              <w:rPr>
-                <w:rFonts w:ascii="Cordia New" w:hAnsi="Cordia New" w:cs="Cordia New"/>
-                <w:sz w:val="30"/>
-                <w:szCs w:val="30"/>
-              </w:rPr>
-              <w:t>to_char</w:t>
-            </w:r>
-            <w:proofErr w:type="spellEnd"/>
-            <w:r>
-              <w:rPr>
-                <w:rFonts w:ascii="Cordia New" w:hAnsi="Cordia New" w:cs="Cordia New"/>
-                <w:sz w:val="30"/>
-                <w:szCs w:val="30"/>
-              </w:rPr>
-              <w:t xml:space="preserve"> (</w:t>
-            </w:r>
-            <w:proofErr w:type="spellStart"/>
-            <w:r>
-              <w:rPr>
-                <w:rFonts w:ascii="Cordia New" w:hAnsi="Cordia New" w:cs="Cordia New"/>
-                <w:sz w:val="30"/>
-                <w:szCs w:val="30"/>
-              </w:rPr>
-              <w:t>f.date_fight</w:t>
-            </w:r>
-            <w:proofErr w:type="spellEnd"/>
-            <w:r>
-              <w:rPr>
-                <w:rFonts w:ascii="Cordia New" w:hAnsi="Cordia New" w:cs="Cordia New"/>
-                <w:sz w:val="30"/>
-                <w:szCs w:val="30"/>
-              </w:rPr>
-              <w:t>, 'HH24:MI') ,</w:t>
-            </w:r>
-            <w:proofErr w:type="spellStart"/>
-            <w:r>
-              <w:rPr>
-                <w:rFonts w:ascii="Cordia New" w:hAnsi="Cordia New" w:cs="Cordia New"/>
-                <w:sz w:val="30"/>
-                <w:szCs w:val="30"/>
-              </w:rPr>
-              <w:t>f.price</w:t>
-            </w:r>
-            <w:proofErr w:type="spellEnd"/>
-            <w:r>
-              <w:rPr>
-                <w:rFonts w:ascii="Cordia New" w:hAnsi="Cordia New" w:cs="Cordia New"/>
-                <w:sz w:val="30"/>
-                <w:szCs w:val="30"/>
-              </w:rPr>
-              <w:t xml:space="preserve"> </w:t>
-            </w:r>
-          </w:p>
-          <w:p>
-            <w:pPr>
-              <w:rPr>
-                <w:rFonts w:ascii="Cordia New" w:hAnsi="Cordia New" w:cs="Cordia New"/>
-                <w:sz w:val="30"/>
-                <w:szCs w:val="30"/>
-              </w:rPr>
-            </w:pPr>
-            <w:r>
-              <w:rPr>
-                <w:rFonts w:ascii="Cordia New" w:hAnsi="Cordia New" w:cs="Cordia New"/>
-                <w:sz w:val="30"/>
-                <w:szCs w:val="30"/>
-              </w:rPr>
-              <w:t xml:space="preserve">FROM Airline a JOIN plane p on </w:t>
-            </w:r>
-            <w:proofErr w:type="spellStart"/>
-            <w:proofErr w:type="gramStart"/>
-            <w:r>
-              <w:rPr>
-                <w:rFonts w:ascii="Cordia New" w:hAnsi="Cordia New" w:cs="Cordia New"/>
-                <w:sz w:val="30"/>
-                <w:szCs w:val="30"/>
-              </w:rPr>
-              <w:t>a.Id</w:t>
-            </w:r>
-            <w:proofErr w:type="gramEnd"/>
-            <w:r>
-              <w:rPr>
-                <w:rFonts w:ascii="Cordia New" w:hAnsi="Cordia New" w:cs="Cordia New"/>
-                <w:sz w:val="30"/>
-                <w:szCs w:val="30"/>
-              </w:rPr>
-              <w:t>_airline</w:t>
-            </w:r>
-            <w:proofErr w:type="spellEnd"/>
-            <w:r>
-              <w:rPr>
-                <w:rFonts w:ascii="Cordia New" w:hAnsi="Cordia New" w:cs="Cordia New"/>
-                <w:sz w:val="30"/>
-                <w:szCs w:val="30"/>
-              </w:rPr>
-              <w:t xml:space="preserve"> = </w:t>
-            </w:r>
-            <w:proofErr w:type="spellStart"/>
-            <w:r>
-              <w:rPr>
-                <w:rFonts w:ascii="Cordia New" w:hAnsi="Cordia New" w:cs="Cordia New"/>
-                <w:sz w:val="30"/>
-                <w:szCs w:val="30"/>
-              </w:rPr>
-              <w:t>p.id_airline</w:t>
-            </w:r>
-            <w:proofErr w:type="spellEnd"/>
-            <w:r>
-              <w:rPr>
-                <w:rFonts w:ascii="Cordia New" w:hAnsi="Cordia New" w:cs="Cordia New"/>
-                <w:sz w:val="30"/>
-                <w:szCs w:val="30"/>
-              </w:rPr>
-              <w:t xml:space="preserve"> JOIN fight f on </w:t>
-            </w:r>
-            <w:proofErr w:type="spellStart"/>
-            <w:r>
-              <w:rPr>
-                <w:rFonts w:ascii="Cordia New" w:hAnsi="Cordia New" w:cs="Cordia New"/>
-                <w:sz w:val="30"/>
-                <w:szCs w:val="30"/>
-              </w:rPr>
-              <w:t>p.Id_plane</w:t>
-            </w:r>
-            <w:proofErr w:type="spellEnd"/>
-            <w:r>
-              <w:rPr>
-                <w:rFonts w:ascii="Cordia New" w:hAnsi="Cordia New" w:cs="Cordia New"/>
-                <w:sz w:val="30"/>
-                <w:szCs w:val="30"/>
-              </w:rPr>
-              <w:t>=</w:t>
-            </w:r>
-          </w:p>
-          <w:p>
-            <w:pPr>
-              <w:rPr>
-                <w:rFonts w:ascii="Cordia New" w:hAnsi="Cordia New" w:cs="Cordia New"/>
-                <w:sz w:val="30"/>
-                <w:szCs w:val="30"/>
-              </w:rPr>
-            </w:pPr>
-            <w:proofErr w:type="spellStart"/>
-            <w:r>
-              <w:rPr>
-                <w:rFonts w:ascii="Cordia New" w:hAnsi="Cordia New" w:cs="Cordia New"/>
-                <w:sz w:val="30"/>
-                <w:szCs w:val="30"/>
-              </w:rPr>
-              <w:t>f.id_plane</w:t>
-            </w:r>
-            <w:proofErr w:type="spellEnd"/>
-            <w:r>
-              <w:rPr>
-                <w:rFonts w:ascii="Cordia New" w:hAnsi="Cordia New" w:cs="Cordia New"/>
-                <w:sz w:val="30"/>
-                <w:szCs w:val="30"/>
-              </w:rPr>
-              <w:t>;</w:t>
-            </w:r>
-          </w:p>
-        </w:tc>
-        <w:tc>
-          <w:tcPr>
-            <w:tcW w:w="1077" w:type="pct"/>
-          </w:tcPr>
-          <w:p>
-            <w:pPr>
-              <w:jc w:val="center"/>
-              <w:rPr>
-                <w:rFonts w:ascii="Cordia New" w:hAnsi="Cordia New" w:cs="Cordia New"/>
-                <w:b/>
-                <w:bCs/>
-                <w:sz w:val="30"/>
-                <w:szCs w:val="30"/>
-              </w:rPr>
-            </w:pPr>
-            <w:r>
-              <w:rPr>
-                <w:rFonts w:ascii="Cordia New" w:hAnsi="Cordia New" w:cs="Cordia New"/>
-                <w:b/>
-                <w:bCs/>
-                <w:sz w:val="30"/>
-                <w:szCs w:val="30"/>
-              </w:rPr>
-              <w:t>-</w:t>
-            </w:r>
-          </w:p>
-        </w:tc>
-        <w:tc>
-          <w:tcPr>
-            <w:tcW w:w="827" w:type="pct"/>
-          </w:tcPr>
-          <w:p>
-            <w:pPr>
-              <w:jc w:val="center"/>
-              <w:rPr>
-                <w:rFonts w:ascii="Cordia New" w:hAnsi="Cordia New" w:cs="Cordia New"/>
-                <w:sz w:val="30"/>
-                <w:szCs w:val="30"/>
-              </w:rPr>
-            </w:pPr>
-            <w:r>
-              <w:rPr>
-                <w:rFonts w:ascii="Cordia New" w:hAnsi="Cordia New" w:cs="Cordia New"/>
-                <w:sz w:val="30"/>
-                <w:szCs w:val="30"/>
-              </w:rPr>
-              <w:t>Succeed</w:t>
-            </w:r>
-          </w:p>
-        </w:tc>
-        <w:tc>
-          <w:tcPr>
-            <w:tcW w:w="903" w:type="pct"/>
-          </w:tcPr>
-          <w:p>
-            <w:pPr>
-              <w:jc w:val="center"/>
-              <w:rPr>
-                <w:rFonts w:ascii="Cordia New" w:hAnsi="Cordia New" w:cs="Cordia New"/>
-                <w:sz w:val="30"/>
-                <w:szCs w:val="30"/>
-              </w:rPr>
-            </w:pPr>
-            <w:r>
-              <w:rPr>
-                <w:rFonts w:ascii="Cordia New" w:hAnsi="Cordia New" w:cs="Cordia New"/>
-                <w:sz w:val="30"/>
-                <w:szCs w:val="30"/>
-              </w:rPr>
-              <w:t>0.03 seconds</w:t>
-            </w:r>
-          </w:p>
-        </w:tc>
-      </w:tr>
-      <w:tr>
-        <w:tc>
-          <w:tcPr>
-            <w:tcW w:w="2193" w:type="pct"/>
-          </w:tcPr>
-          <w:p>
-            <w:pPr>
-              <w:jc w:val="center"/>
-              <w:rPr>
-                <w:rFonts w:ascii="Cordia New" w:hAnsi="Cordia New" w:cs="Cordia New"/>
-                <w:b/>
-                <w:bCs/>
-                <w:sz w:val="30"/>
-                <w:szCs w:val="30"/>
-              </w:rPr>
-            </w:pPr>
-            <w:r>
-              <w:rPr>
-                <w:rFonts w:ascii="Cordia New" w:hAnsi="Cordia New" w:cs="Cordia New"/>
-                <w:b/>
-                <w:bCs/>
-                <w:sz w:val="30"/>
-                <w:szCs w:val="30"/>
-              </w:rPr>
-              <w:t>-</w:t>
-            </w:r>
-          </w:p>
-        </w:tc>
-        <w:tc>
-          <w:tcPr>
-            <w:tcW w:w="1077" w:type="pct"/>
-          </w:tcPr>
-          <w:p>
-            <w:pPr>
-              <w:rPr>
-                <w:rFonts w:ascii="Cordia New" w:hAnsi="Cordia New" w:cs="Cordia New"/>
-                <w:sz w:val="30"/>
-                <w:szCs w:val="30"/>
-              </w:rPr>
-            </w:pPr>
-            <w:r>
-              <w:rPr>
-                <w:rFonts w:ascii="Cordia New" w:hAnsi="Cordia New" w:cs="Cordia New"/>
-                <w:sz w:val="30"/>
-                <w:szCs w:val="30"/>
-              </w:rPr>
-              <w:t>SELECT *</w:t>
-            </w:r>
-          </w:p>
-          <w:p>
-            <w:pPr>
-              <w:rPr>
-                <w:rFonts w:ascii="Cordia New" w:hAnsi="Cordia New" w:cs="Cordia New"/>
-                <w:sz w:val="30"/>
-                <w:szCs w:val="30"/>
-              </w:rPr>
-            </w:pPr>
-            <w:r>
-              <w:rPr>
-                <w:rFonts w:ascii="Cordia New" w:hAnsi="Cordia New" w:cs="Cordia New"/>
-                <w:sz w:val="30"/>
-                <w:szCs w:val="30"/>
-              </w:rPr>
-              <w:t xml:space="preserve">from </w:t>
-            </w:r>
-            <w:proofErr w:type="spellStart"/>
-            <w:r>
-              <w:rPr>
-                <w:rFonts w:ascii="Cordia New" w:hAnsi="Cordia New" w:cs="Cordia New"/>
-                <w:sz w:val="30"/>
-                <w:szCs w:val="30"/>
-              </w:rPr>
-              <w:t>F</w:t>
-            </w:r>
-            <w:r>
-              <w:rPr>
-                <w:rFonts w:ascii="Cordia New" w:hAnsi="Cordia New" w:cs="Cordia New"/>
-                <w:sz w:val="30"/>
-                <w:szCs w:val="30"/>
-              </w:rPr>
-              <w:t>ight</w:t>
-            </w:r>
-            <w:r>
-              <w:rPr>
-                <w:rFonts w:ascii="Cordia New" w:hAnsi="Cordia New" w:cs="Cordia New"/>
-                <w:sz w:val="30"/>
-                <w:szCs w:val="30"/>
-              </w:rPr>
-              <w:t>_V</w:t>
-            </w:r>
-            <w:r>
-              <w:rPr>
-                <w:rFonts w:ascii="Cordia New" w:hAnsi="Cordia New" w:cs="Cordia New"/>
-                <w:sz w:val="30"/>
-                <w:szCs w:val="30"/>
-              </w:rPr>
-              <w:t>iew</w:t>
-            </w:r>
-            <w:proofErr w:type="spellEnd"/>
-            <w:r>
-              <w:rPr>
-                <w:rFonts w:ascii="Cordia New" w:hAnsi="Cordia New" w:cs="Cordia New"/>
-                <w:sz w:val="30"/>
-                <w:szCs w:val="30"/>
-              </w:rPr>
-              <w:t>;</w:t>
-            </w:r>
-          </w:p>
-        </w:tc>
-        <w:tc>
-          <w:tcPr>
-            <w:tcW w:w="827" w:type="pct"/>
-          </w:tcPr>
-          <w:p>
-            <w:pPr>
-              <w:jc w:val="center"/>
-              <w:rPr>
-                <w:rFonts w:ascii="Cordia New" w:hAnsi="Cordia New" w:cs="Cordia New"/>
-                <w:sz w:val="30"/>
-                <w:szCs w:val="30"/>
-              </w:rPr>
-            </w:pPr>
-            <w:r>
-              <w:rPr>
-                <w:rFonts w:ascii="Cordia New" w:hAnsi="Cordia New" w:cs="Cordia New"/>
-                <w:sz w:val="30"/>
-                <w:szCs w:val="30"/>
-              </w:rPr>
-              <w:t>Succeed</w:t>
-            </w:r>
-          </w:p>
-        </w:tc>
-        <w:tc>
-          <w:tcPr>
-            <w:tcW w:w="903" w:type="pct"/>
-          </w:tcPr>
-          <w:p>
-            <w:pPr>
-              <w:jc w:val="center"/>
-              <w:rPr>
-                <w:rFonts w:ascii="Cordia New" w:hAnsi="Cordia New" w:cs="Cordia New"/>
-                <w:sz w:val="30"/>
-                <w:szCs w:val="30"/>
-              </w:rPr>
-            </w:pPr>
-            <w:r>
-              <w:rPr>
-                <w:rFonts w:ascii="Cordia New" w:hAnsi="Cordia New" w:cs="Cordia New"/>
-                <w:sz w:val="30"/>
-                <w:szCs w:val="30"/>
-              </w:rPr>
-              <w:t>0.002 seconds</w:t>
-            </w:r>
-          </w:p>
-        </w:tc>
-      </w:tr>
-    </w:tbl>
     <w:p>
       <w:pPr>
+        <w:jc w:val="center"/>
         <w:rPr>
           <w:rFonts w:ascii="Cordia New" w:hAnsi="Cordia New" w:cs="Cordia New"/>
           <w:spacing w:val="3"/>
@@ -8556,15 +7428,154 @@
           <w:szCs w:val="30"/>
         </w:rPr>
       </w:pPr>
+      <w:r>
+        <w:rPr>
+          <w:noProof/>
+        </w:rPr>
+        <w:lastRenderedPageBreak/>
+        <w:drawing>
+          <wp:inline distT="0" distB="0" distL="0" distR="0" wp14:anchorId="6CA16BE5" wp14:editId="060CDE00">
+            <wp:extent cx="4815840" cy="2910527"/>
+            <wp:effectExtent l="0" t="0" r="3810" b="4445"/>
+            <wp:docPr id="1" name="รูปภาพ 1"/>
+            <wp:cNvGraphicFramePr>
+              <a:graphicFrameLocks xmlns:a="http://schemas.openxmlformats.org/drawingml/2006/main" noChangeAspect="1"/>
+            </wp:cNvGraphicFramePr>
+            <a:graphic xmlns:a="http://schemas.openxmlformats.org/drawingml/2006/main">
+              <a:graphicData uri="http://schemas.openxmlformats.org/drawingml/2006/picture">
+                <pic:pic xmlns:pic="http://schemas.openxmlformats.org/drawingml/2006/picture">
+                  <pic:nvPicPr>
+                    <pic:cNvPr id="0" name="Picture 1"/>
+                    <pic:cNvPicPr>
+                      <a:picLocks noChangeAspect="1" noChangeArrowheads="1"/>
+                    </pic:cNvPicPr>
+                  </pic:nvPicPr>
+                  <pic:blipFill>
+                    <a:blip r:embed="rId12">
+                      <a:extLst>
+                        <a:ext uri="{28A0092B-C50C-407E-A947-70E740481C1C}">
+                          <a14:useLocalDpi xmlns:a14="http://schemas.microsoft.com/office/drawing/2010/main" val="0"/>
+                        </a:ext>
+                      </a:extLst>
+                    </a:blip>
+                    <a:srcRect/>
+                    <a:stretch>
+                      <a:fillRect/>
+                    </a:stretch>
+                  </pic:blipFill>
+                  <pic:spPr bwMode="auto">
+                    <a:xfrm>
+                      <a:off x="0" y="0"/>
+                      <a:ext cx="4861926" cy="2938380"/>
+                    </a:xfrm>
+                    <a:prstGeom prst="rect">
+                      <a:avLst/>
+                    </a:prstGeom>
+                    <a:noFill/>
+                    <a:ln>
+                      <a:noFill/>
+                    </a:ln>
+                  </pic:spPr>
+                </pic:pic>
+              </a:graphicData>
+            </a:graphic>
+          </wp:inline>
+        </w:drawing>
+      </w:r>
+    </w:p>
+    <w:p>
+      <w:pPr>
+        <w:rPr>
+          <w:rFonts w:ascii="Cordia New" w:hAnsi="Cordia New" w:cs="Cordia New"/>
+          <w:spacing w:val="3"/>
+          <w:sz w:val="30"/>
+          <w:szCs w:val="30"/>
+        </w:rPr>
+      </w:pPr>
+      <w:r>
+        <w:rPr>
+          <w:rFonts w:ascii="Cordia New" w:hAnsi="Cordia New" w:cs="Cordia New"/>
+          <w:spacing w:val="3"/>
+          <w:sz w:val="30"/>
+          <w:szCs w:val="30"/>
+        </w:rPr>
+        <w:t xml:space="preserve">Figure </w:t>
+      </w:r>
+      <w:r>
+        <w:rPr>
+          <w:rFonts w:ascii="Cordia New" w:hAnsi="Cordia New" w:cs="Cordia New"/>
+          <w:spacing w:val="3"/>
+          <w:sz w:val="30"/>
+          <w:szCs w:val="30"/>
+        </w:rPr>
+        <w:t>2</w:t>
+      </w:r>
+      <w:r>
+        <w:rPr>
+          <w:rFonts w:ascii="Cordia New" w:hAnsi="Cordia New" w:cs="Cordia New"/>
+          <w:spacing w:val="3"/>
+          <w:sz w:val="30"/>
+          <w:szCs w:val="30"/>
+        </w:rPr>
+        <w:t xml:space="preserve"> </w:t>
+      </w:r>
+      <w:r>
+        <w:rPr>
+          <w:rFonts w:ascii="Cordia New" w:hAnsi="Cordia New" w:cs="Cordia New"/>
+          <w:spacing w:val="3"/>
+          <w:sz w:val="30"/>
+          <w:szCs w:val="30"/>
+        </w:rPr>
+        <w:t xml:space="preserve">Compare the query duration from join and query from </w:t>
+      </w:r>
+      <w:proofErr w:type="spellStart"/>
+      <w:r>
+        <w:rPr>
+          <w:rFonts w:ascii="Cordia New" w:hAnsi="Cordia New" w:cs="Cordia New"/>
+          <w:spacing w:val="3"/>
+          <w:sz w:val="30"/>
+          <w:szCs w:val="30"/>
+        </w:rPr>
+        <w:t>View_</w:t>
+      </w:r>
+      <w:r>
+        <w:rPr>
+          <w:rFonts w:ascii="Cordia New" w:hAnsi="Cordia New" w:cs="Cordia New"/>
+          <w:spacing w:val="3"/>
+          <w:sz w:val="30"/>
+          <w:szCs w:val="30"/>
+        </w:rPr>
+        <w:t>booking</w:t>
+      </w:r>
+      <w:proofErr w:type="spellEnd"/>
+      <w:r>
+        <w:rPr>
+          <w:rFonts w:ascii="Cordia New" w:hAnsi="Cordia New" w:cs="Cordia New"/>
+          <w:spacing w:val="3"/>
+          <w:sz w:val="30"/>
+          <w:szCs w:val="30"/>
+        </w:rPr>
+        <w:t xml:space="preserve"> table</w:t>
+      </w:r>
+      <w:r>
+        <w:rPr>
+          <w:rFonts w:ascii="Cordia New" w:hAnsi="Cordia New" w:cs="Cordia New"/>
+          <w:spacing w:val="3"/>
+          <w:sz w:val="30"/>
+          <w:szCs w:val="30"/>
+        </w:rPr>
+        <w:t>.</w:t>
+      </w:r>
     </w:p>
     <w:p>
       <w:pPr>
         <w:ind w:firstLine="720"/>
         <w:rPr>
-          <w:rFonts w:ascii="Cordia New" w:hAnsi="Cordia New" w:cs="Cordia New"/>
-          <w:spacing w:val="3"/>
-          <w:sz w:val="30"/>
-          <w:szCs w:val="30"/>
+          <w:rFonts w:ascii="Cordia New" w:hAnsi="Cordia New" w:cs="Cordia New" w:hint="cs"/>
+          <w:spacing w:val="3"/>
+          <w:sz w:val="30"/>
+          <w:szCs w:val="30"/>
+          <w:cs/>
         </w:rPr>
       </w:pPr>
       <w:r>
@@ -8575,16 +7586,17 @@
           <w:szCs w:val="30"/>
           <w:cs/>
         </w:rPr>
-        <w:t xml:space="preserve">จากตารางที่ </w:t>
-      </w:r>
-      <w:r>
-        <w:rPr>
-          <w:rFonts w:ascii="Cordia New" w:hAnsi="Cordia New" w:cs="Cordia New"/>
-          <w:spacing w:val="3"/>
-          <w:sz w:val="30"/>
-          <w:szCs w:val="30"/>
-        </w:rPr>
-        <w:t>2</w:t>
+        <w:t>จาก</w:t>
+      </w:r>
+      <w:r>
+        <w:rPr>
+          <w:rFonts w:ascii="Cordia New" w:hAnsi="Cordia New" w:cs="Cordia New" w:hint="cs"/>
+          <w:spacing w:val="3"/>
+          <w:sz w:val="30"/>
+          <w:szCs w:val="30"/>
+          <w:cs/>
+        </w:rPr>
+        <w:t xml:space="preserve">กราฟที่ 1 </w:t>
       </w:r>
       <w:r>
         <w:rPr>
@@ -8604,87 +7616,45 @@
           <w:szCs w:val="30"/>
           <w:cs/>
         </w:rPr>
-        <w:t>พบ</w:t>
-      </w:r>
-      <w:r>
-        <w:rPr>
-          <w:rFonts w:ascii="Cordia New" w:hAnsi="Cordia New" w:cs="Cordia New"/>
-          <w:spacing w:val="3"/>
-          <w:sz w:val="30"/>
-          <w:szCs w:val="30"/>
-          <w:cs/>
-        </w:rPr>
-        <w:t>ว่า</w:t>
-      </w:r>
-      <w:r>
-        <w:rPr>
-          <w:rFonts w:ascii="Cordia New" w:hAnsi="Cordia New" w:cs="Cordia New" w:hint="cs"/>
-          <w:spacing w:val="3"/>
-          <w:sz w:val="30"/>
-          <w:szCs w:val="30"/>
-          <w:cs/>
-        </w:rPr>
-        <w:t>การคิวรีในฐานข้อมูล</w:t>
-      </w:r>
-      <w:r>
-        <w:rPr>
-          <w:rFonts w:ascii="Cordia New" w:hAnsi="Cordia New" w:cs="Cordia New"/>
-          <w:spacing w:val="3"/>
-          <w:sz w:val="30"/>
-          <w:szCs w:val="30"/>
-          <w:cs/>
-        </w:rPr>
-        <w:t>แต่ละครั้ง</w:t>
-      </w:r>
-      <w:r>
-        <w:rPr>
-          <w:rFonts w:ascii="Cordia New" w:hAnsi="Cordia New" w:cs="Cordia New" w:hint="cs"/>
-          <w:spacing w:val="3"/>
-          <w:sz w:val="30"/>
-          <w:szCs w:val="30"/>
-          <w:cs/>
-        </w:rPr>
-        <w:t>มีรูปแบบการเขียนคำสั่งที่ค่อนข้างยาว</w:t>
-      </w:r>
-      <w:r>
-        <w:rPr>
-          <w:rFonts w:ascii="Cordia New" w:hAnsi="Cordia New" w:cs="Cordia New"/>
-          <w:spacing w:val="3"/>
-          <w:sz w:val="30"/>
-          <w:szCs w:val="30"/>
-          <w:cs/>
-        </w:rPr>
-        <w:t>และ</w:t>
-      </w:r>
-      <w:r>
-        <w:rPr>
-          <w:rFonts w:ascii="Cordia New" w:hAnsi="Cordia New" w:cs="Cordia New" w:hint="cs"/>
-          <w:spacing w:val="3"/>
-          <w:sz w:val="30"/>
-          <w:szCs w:val="30"/>
-          <w:cs/>
-        </w:rPr>
-        <w:t>ใช้เวลาในการประมวล</w:t>
-      </w:r>
-      <w:r>
-        <w:rPr>
-          <w:rFonts w:ascii="Cordia New" w:hAnsi="Cordia New" w:cs="Cordia New"/>
-          <w:spacing w:val="3"/>
-          <w:sz w:val="30"/>
-          <w:szCs w:val="30"/>
-          <w:cs/>
-        </w:rPr>
-        <w:t>ผลที่นานกว่าการ</w:t>
-      </w:r>
-      <w:r>
-        <w:rPr>
-          <w:rFonts w:ascii="Cordia New" w:hAnsi="Cordia New" w:cs="Cordia New" w:hint="cs"/>
-          <w:spacing w:val="3"/>
-          <w:sz w:val="30"/>
-          <w:szCs w:val="30"/>
-          <w:cs/>
-        </w:rPr>
-        <w:t>คิวรีผ่านเอสคิวแอลวิวอย่างมีนัยสำคัญตามลำดับ</w:t>
+        <w:t>และ กราฟที่ 2 พบว่าการคิวรีจาก</w:t>
+      </w:r>
+      <w:r>
+        <w:rPr>
+          <w:rFonts w:ascii="Cordia New" w:hAnsi="Cordia New" w:cs="Cordia New"/>
+          <w:spacing w:val="3"/>
+          <w:sz w:val="30"/>
+          <w:szCs w:val="30"/>
+        </w:rPr>
+        <w:t xml:space="preserve"> View </w:t>
+      </w:r>
+      <w:r>
+        <w:rPr>
+          <w:rFonts w:ascii="Cordia New" w:hAnsi="Cordia New" w:cs="Cordia New" w:hint="cs"/>
+          <w:spacing w:val="3"/>
+          <w:sz w:val="30"/>
+          <w:szCs w:val="30"/>
+          <w:cs/>
+        </w:rPr>
+        <w:t xml:space="preserve">ระยะเวลาที่น้อยกว่าการคิวรี โดยการ </w:t>
+      </w:r>
+      <w:r>
+        <w:rPr>
+          <w:rFonts w:ascii="Cordia New" w:hAnsi="Cordia New" w:cs="Cordia New"/>
+          <w:spacing w:val="3"/>
+          <w:sz w:val="30"/>
+          <w:szCs w:val="30"/>
+        </w:rPr>
+        <w:t xml:space="preserve">JOIN Table </w:t>
+      </w:r>
+      <w:r>
+        <w:rPr>
+          <w:rFonts w:ascii="Cordia New" w:hAnsi="Cordia New" w:cs="Cordia New" w:hint="cs"/>
+          <w:spacing w:val="3"/>
+          <w:sz w:val="30"/>
+          <w:szCs w:val="30"/>
+          <w:cs/>
+        </w:rPr>
+        <w:t>และเมื่อเพิ่มจำนวนคนในการคิวรีทำให้ระยะเวลามากขึ้น</w:t>
       </w:r>
     </w:p>
     <w:p>
@@ -8692,7 +7662,7 @@
         <w:ind w:firstLine="720"/>
         <w:jc w:val="thaiDistribute"/>
         <w:rPr>
-          <w:rFonts w:ascii="Cordia New" w:hAnsi="Cordia New" w:cs="Cordia New"/>
+          <w:rFonts w:ascii="Cordia New" w:hAnsi="Cordia New" w:cs="Cordia New" w:hint="cs"/>
           <w:spacing w:val="3"/>
           <w:sz w:val="30"/>
           <w:szCs w:val="30"/>
@@ -8707,17 +7677,17 @@
           <w:szCs w:val="30"/>
           <w:cs/>
         </w:rPr>
-        <w:t>โดยมีข้อเสนอแนะในงานวิจัย</w:t>
-      </w:r>
-      <w:r>
-        <w:rPr>
-          <w:rFonts w:ascii="Cordia New" w:hAnsi="Cordia New" w:cs="Cordia New" w:hint="cs"/>
-          <w:spacing w:val="3"/>
-          <w:sz w:val="30"/>
-          <w:szCs w:val="30"/>
-          <w:cs/>
-        </w:rPr>
-        <w:t>ควรมีการประยุกต์ใช้งานเอสคิวแอลวิวกับฟังก์ชันการดำเนินการอื่นของระบบการจองตั๋วเครื่องบินออนไลน์ หรือ ระบบอื่น เพื่อนำไปต่อยอดการพัฒนาในการส่งเสริมให้ระบบมีประสิทธิภาพมากยิ่งขึ้น</w:t>
+        <w:t>โดยมีข้อเสนอแน</w:t>
+      </w:r>
+      <w:r>
+        <w:rPr>
+          <w:rFonts w:ascii="Cordia New" w:hAnsi="Cordia New" w:cs="Cordia New" w:hint="cs"/>
+          <w:spacing w:val="3"/>
+          <w:sz w:val="30"/>
+          <w:szCs w:val="30"/>
+          <w:cs/>
+        </w:rPr>
+        <w:t>ะควรมีการประยุกต์การใช้งานวิวที่ฟังก์ชันอื่นในระบบการจองตั๋วเครื่องบินและเพิ่มเติมเรื่องความปลอดภัยในการเขียนโค้ดเมื่อนำข้อมูลมาแสดงบนหน้าเว็บไซต์</w:t>
       </w:r>
     </w:p>
     <w:p>
@@ -9559,7 +8529,7 @@
 </file>
 
 <file path=word/endnotes.xml><?xml version="1.0" encoding="utf-8"?>
-<w:endnotes xmlns:wpc="http://schemas.microsoft.com/office/word/2010/wordprocessingCanvas" xmlns:cx="http://schemas.microsoft.com/office/drawing/2014/chartex" xmlns:cx1="http://schemas.microsoft.com/office/drawing/2015/9/8/chartex" xmlns:cx2="http://schemas.microsoft.com/office/drawing/2015/10/21/chartex" xmlns:cx3="http://schemas.microsoft.com/office/drawing/2016/5/9/chartex" xmlns:cx4="http://schemas.microsoft.com/office/drawing/2016/5/10/chartex" xmlns:cx5="http://schemas.microsoft.com/office/drawing/2016/5/11/chartex" xmlns:cx6="http://schemas.microsoft.com/office/drawing/2016/5/12/chartex" xmlns:cx7="http://schemas.microsoft.com/office/drawing/2016/5/13/chartex" xmlns:cx8="http://schemas.microsoft.com/office/drawing/2016/5/14/chartex" xmlns:mc="http://schemas.openxmlformats.org/markup-compatibility/2006" xmlns:aink="http://schemas.microsoft.com/office/drawing/2016/ink" xmlns:am3d="http://schemas.microsoft.com/office/drawing/2017/model3d" xmlns:o="urn:schemas-microsoft-com:office:office" xmlns:r="http://schemas.openxmlformats.org/officeDocument/2006/relationships" xmlns:m="http://schemas.openxmlformats.org/officeDocument/2006/math" xmlns:v="urn:schemas-microsoft-com:vml" xmlns:wp14="http://schemas.microsoft.com/office/word/2010/wordprocessingDrawing" xmlns:wp="http://schemas.openxmlformats.org/drawingml/2006/wordprocessingDrawing" xmlns:w10="urn:schemas-microsoft-com:office:word" xmlns:w="http://schemas.openxmlformats.org/wordprocessingml/2006/main" xmlns:w14="http://schemas.microsoft.com/office/word/2010/wordml" xmlns:w15="http://schemas.microsoft.com/office/word/2012/wordml" xmlns:w16cid="http://schemas.microsoft.com/office/word/2016/wordml/cid" xmlns:w16se="http://schemas.microsoft.com/office/word/2015/wordml/symex" xmlns:wpg="http://schemas.microsoft.com/office/word/2010/wordprocessingGroup" xmlns:wpi="http://schemas.microsoft.com/office/word/2010/wordprocessingInk" xmlns:wne="http://schemas.microsoft.com/office/word/2006/wordml" xmlns:wps="http://schemas.microsoft.com/office/word/2010/wordprocessingShape" mc:Ignorable="w14 w15 w16se w16cid wp14">
+<w:endnotes xmlns:wpc="http://schemas.microsoft.com/office/word/2010/wordprocessingCanvas" xmlns:cx="http://schemas.microsoft.com/office/drawing/2014/chartex" xmlns:cx1="http://schemas.microsoft.com/office/drawing/2015/9/8/chartex" xmlns:cx2="http://schemas.microsoft.com/office/drawing/2015/10/21/chartex" xmlns:cx3="http://schemas.microsoft.com/office/drawing/2016/5/9/chartex" xmlns:cx4="http://schemas.microsoft.com/office/drawing/2016/5/10/chartex" xmlns:cx5="http://schemas.microsoft.com/office/drawing/2016/5/11/chartex" xmlns:cx6="http://schemas.microsoft.com/office/drawing/2016/5/12/chartex" xmlns:cx7="http://schemas.microsoft.com/office/drawing/2016/5/13/chartex" xmlns:cx8="http://schemas.microsoft.com/office/drawing/2016/5/14/chartex" xmlns:mc="http://schemas.openxmlformats.org/markup-compatibility/2006" xmlns:aink="http://schemas.microsoft.com/office/drawing/2016/ink" xmlns:am3d="http://schemas.microsoft.com/office/drawing/2017/model3d" xmlns:o="urn:schemas-microsoft-com:office:office" xmlns:oel="http://schemas.microsoft.com/office/2019/extlst" xmlns:r="http://schemas.openxmlformats.org/officeDocument/2006/relationships" xmlns:m="http://schemas.openxmlformats.org/officeDocument/2006/math" xmlns:v="urn:schemas-microsoft-com:vml" xmlns:wp14="http://schemas.microsoft.com/office/word/2010/wordprocessingDrawing" xmlns:wp="http://schemas.openxmlformats.org/drawingml/2006/wordprocessingDrawing" xmlns:w10="urn:schemas-microsoft-com:office:word" xmlns:w="http://schemas.openxmlformats.org/wordprocessingml/2006/main" xmlns:w14="http://schemas.microsoft.com/office/word/2010/wordml" xmlns:w15="http://schemas.microsoft.com/office/word/2012/wordml" xmlns:w16cex="http://schemas.microsoft.com/office/word/2018/wordml/cex" xmlns:w16cid="http://schemas.microsoft.com/office/word/2016/wordml/cid" xmlns:w16="http://schemas.microsoft.com/office/word/2018/wordml" xmlns:w16sdtdh="http://schemas.microsoft.com/office/word/2020/wordml/sdtdatahash" xmlns:w16se="http://schemas.microsoft.com/office/word/2015/wordml/symex" xmlns:wpg="http://schemas.microsoft.com/office/word/2010/wordprocessingGroup" xmlns:wpi="http://schemas.microsoft.com/office/word/2010/wordprocessingInk" xmlns:wne="http://schemas.microsoft.com/office/word/2006/wordml" xmlns:wps="http://schemas.microsoft.com/office/word/2010/wordprocessingShape" mc:Ignorable="w14 w15 w16se w16cid w16 w16cex w16sdtdh wp14">
   <w:endnote w:type="separator" w:id="-1">
     <w:p>
       <w:r>
@@ -9578,7 +8548,7 @@
 </file>
 
 <file path=word/footnotes.xml><?xml version="1.0" encoding="utf-8"?>
-<w:footnotes xmlns:wpc="http://schemas.microsoft.com/office/word/2010/wordprocessingCanvas" xmlns:cx="http://schemas.microsoft.com/office/drawing/2014/chartex" xmlns:cx1="http://schemas.microsoft.com/office/drawing/2015/9/8/chartex" xmlns:cx2="http://schemas.microsoft.com/office/drawing/2015/10/21/chartex" xmlns:cx3="http://schemas.microsoft.com/office/drawing/2016/5/9/chartex" xmlns:cx4="http://schemas.microsoft.com/office/drawing/2016/5/10/chartex" xmlns:cx5="http://schemas.microsoft.com/office/drawing/2016/5/11/chartex" xmlns:cx6="http://schemas.microsoft.com/office/drawing/2016/5/12/chartex" xmlns:cx7="http://schemas.microsoft.com/office/drawing/2016/5/13/chartex" xmlns:cx8="http://schemas.microsoft.com/office/drawing/2016/5/14/chartex" xmlns:mc="http://schemas.openxmlformats.org/markup-compatibility/2006" xmlns:aink="http://schemas.microsoft.com/office/drawing/2016/ink" xmlns:am3d="http://schemas.microsoft.com/office/drawing/2017/model3d" xmlns:o="urn:schemas-microsoft-com:office:office" xmlns:r="http://schemas.openxmlformats.org/officeDocument/2006/relationships" xmlns:m="http://schemas.openxmlformats.org/officeDocument/2006/math" xmlns:v="urn:schemas-microsoft-com:vml" xmlns:wp14="http://schemas.microsoft.com/office/word/2010/wordprocessingDrawing" xmlns:wp="http://schemas.openxmlformats.org/drawingml/2006/wordprocessingDrawing" xmlns:w10="urn:schemas-microsoft-com:office:word" xmlns:w="http://schemas.openxmlformats.org/wordprocessingml/2006/main" xmlns:w14="http://schemas.microsoft.com/office/word/2010/wordml" xmlns:w15="http://schemas.microsoft.com/office/word/2012/wordml" xmlns:w16cid="http://schemas.microsoft.com/office/word/2016/wordml/cid" xmlns:w16se="http://schemas.microsoft.com/office/word/2015/wordml/symex" xmlns:wpg="http://schemas.microsoft.com/office/word/2010/wordprocessingGroup" xmlns:wpi="http://schemas.microsoft.com/office/word/2010/wordprocessingInk" xmlns:wne="http://schemas.microsoft.com/office/word/2006/wordml" xmlns:wps="http://schemas.microsoft.com/office/word/2010/wordprocessingShape" mc:Ignorable="w14 w15 w16se w16cid wp14">
+<w:footnotes xmlns:wpc="http://schemas.microsoft.com/office/word/2010/wordprocessingCanvas" xmlns:cx="http://schemas.microsoft.com/office/drawing/2014/chartex" xmlns:cx1="http://schemas.microsoft.com/office/drawing/2015/9/8/chartex" xmlns:cx2="http://schemas.microsoft.com/office/drawing/2015/10/21/chartex" xmlns:cx3="http://schemas.microsoft.com/office/drawing/2016/5/9/chartex" xmlns:cx4="http://schemas.microsoft.com/office/drawing/2016/5/10/chartex" xmlns:cx5="http://schemas.microsoft.com/office/drawing/2016/5/11/chartex" xmlns:cx6="http://schemas.microsoft.com/office/drawing/2016/5/12/chartex" xmlns:cx7="http://schemas.microsoft.com/office/drawing/2016/5/13/chartex" xmlns:cx8="http://schemas.microsoft.com/office/drawing/2016/5/14/chartex" xmlns:mc="http://schemas.openxmlformats.org/markup-compatibility/2006" xmlns:aink="http://schemas.microsoft.com/office/drawing/2016/ink" xmlns:am3d="http://schemas.microsoft.com/office/drawing/2017/model3d" xmlns:o="urn:schemas-microsoft-com:office:office" xmlns:oel="http://schemas.microsoft.com/office/2019/extlst" xmlns:r="http://schemas.openxmlformats.org/officeDocument/2006/relationships" xmlns:m="http://schemas.openxmlformats.org/officeDocument/2006/math" xmlns:v="urn:schemas-microsoft-com:vml" xmlns:wp14="http://schemas.microsoft.com/office/word/2010/wordprocessingDrawing" xmlns:wp="http://schemas.openxmlformats.org/drawingml/2006/wordprocessingDrawing" xmlns:w10="urn:schemas-microsoft-com:office:word" xmlns:w="http://schemas.openxmlformats.org/wordprocessingml/2006/main" xmlns:w14="http://schemas.microsoft.com/office/word/2010/wordml" xmlns:w15="http://schemas.microsoft.com/office/word/2012/wordml" xmlns:w16cex="http://schemas.microsoft.com/office/word/2018/wordml/cex" xmlns:w16cid="http://schemas.microsoft.com/office/word/2016/wordml/cid" xmlns:w16="http://schemas.microsoft.com/office/word/2018/wordml" xmlns:w16sdtdh="http://schemas.microsoft.com/office/word/2020/wordml/sdtdatahash" xmlns:w16se="http://schemas.microsoft.com/office/word/2015/wordml/symex" xmlns:wpg="http://schemas.microsoft.com/office/word/2010/wordprocessingGroup" xmlns:wpi="http://schemas.microsoft.com/office/word/2010/wordprocessingInk" xmlns:wne="http://schemas.microsoft.com/office/word/2006/wordml" xmlns:wps="http://schemas.microsoft.com/office/word/2010/wordprocessingShape" mc:Ignorable="w14 w15 w16se w16cid w16 w16cex w16sdtdh wp14">
   <w:footnote w:type="separator" w:id="-1">
     <w:p>
       <w:r>
@@ -9604,7 +8574,7 @@
       </w:pPr>
       <w:r>
         <w:rPr>
-          <w:rStyle w:val="FootnoteReference"/>
+          <w:rStyle w:val="a8"/>
           <w:rFonts w:ascii="Cordia New" w:hAnsi="Cordia New" w:cs="Cordia New"/>
           <w:sz w:val="24"/>
           <w:szCs w:val="24"/>
@@ -9776,7 +8746,7 @@
 </file>
 
 <file path=word/styles.xml><?xml version="1.0" encoding="utf-8"?>
-<w:styles xmlns:mc="http://schemas.openxmlformats.org/markup-compatibility/2006" xmlns:r="http://schemas.openxmlformats.org/officeDocument/2006/relationships" xmlns:w="http://schemas.openxmlformats.org/wordprocessingml/2006/main" xmlns:w14="http://schemas.microsoft.com/office/word/2010/wordml" xmlns:w15="http://schemas.microsoft.com/office/word/2012/wordml" xmlns:w16cid="http://schemas.microsoft.com/office/word/2016/wordml/cid" xmlns:w16se="http://schemas.microsoft.com/office/word/2015/wordml/symex" mc:Ignorable="w14 w15 w16se w16cid">
+<w:styles xmlns:mc="http://schemas.openxmlformats.org/markup-compatibility/2006" xmlns:r="http://schemas.openxmlformats.org/officeDocument/2006/relationships" xmlns:w="http://schemas.openxmlformats.org/wordprocessingml/2006/main" xmlns:w14="http://schemas.microsoft.com/office/word/2010/wordml" xmlns:w15="http://schemas.microsoft.com/office/word/2012/wordml" xmlns:w16cex="http://schemas.microsoft.com/office/word/2018/wordml/cex" xmlns:w16cid="http://schemas.microsoft.com/office/word/2016/wordml/cid" xmlns:w16="http://schemas.microsoft.com/office/word/2018/wordml" xmlns:w16sdtdh="http://schemas.microsoft.com/office/word/2020/wordml/sdtdatahash" xmlns:w16se="http://schemas.microsoft.com/office/word/2015/wordml/symex" mc:Ignorable="w14 w15 w16se w16cid w16 w16cex w16sdtdh">
   <w:docDefaults>
     <w:rPrDefault>
       <w:rPr>
@@ -9786,7 +8756,7 @@
     </w:rPrDefault>
     <w:pPrDefault/>
   </w:docDefaults>
-  <w:latentStyles w:defLockedState="0" w:defUIPriority="0" w:defSemiHidden="0" w:defUnhideWhenUsed="0" w:defQFormat="0" w:count="375">
+  <w:latentStyles w:defLockedState="0" w:defUIPriority="0" w:defSemiHidden="0" w:defUnhideWhenUsed="0" w:defQFormat="0" w:count="376">
     <w:lsdException w:name="Normal" w:qFormat="1"/>
     <w:lsdException w:name="heading 1" w:qFormat="1"/>
     <w:lsdException w:name="heading 2" w:semiHidden="1" w:unhideWhenUsed="1" w:qFormat="1"/>
@@ -9802,7 +8772,8 @@
     <w:lsdException w:name="Subtitle" w:qFormat="1"/>
     <w:lsdException w:name="Strong" w:qFormat="1"/>
     <w:lsdException w:name="Emphasis" w:qFormat="1"/>
-    <w:lsdException w:name="Normal Table" w:semiHidden="1" w:unhideWhenUsed="1"/>
+    <w:lsdException w:name="HTML Variable" w:semiHidden="1" w:unhideWhenUsed="1"/>
+    <w:lsdException w:name="Outline List 3" w:semiHidden="1" w:unhideWhenUsed="1"/>
     <w:lsdException w:name="Table Simple 1" w:semiHidden="1" w:unhideWhenUsed="1"/>
     <w:lsdException w:name="Table Simple 2" w:semiHidden="1" w:unhideWhenUsed="1"/>
     <w:lsdException w:name="Table Simple 3" w:semiHidden="1" w:unhideWhenUsed="1"/>
@@ -9844,9 +8815,8 @@
     <w:lsdException w:name="Table Subtle 2" w:semiHidden="1" w:unhideWhenUsed="1"/>
     <w:lsdException w:name="Table Web 1" w:semiHidden="1" w:unhideWhenUsed="1"/>
     <w:lsdException w:name="Table Web 2" w:semiHidden="1" w:unhideWhenUsed="1"/>
-    <w:lsdException w:name="Table Web 3" w:semiHidden="1" w:unhideWhenUsed="1"/>
+    <w:lsdException w:name="Balloon Text" w:semiHidden="1" w:unhideWhenUsed="1"/>
     <w:lsdException w:name="Table Grid" w:uiPriority="39"/>
-    <w:lsdException w:name="Table Theme" w:semiHidden="1" w:unhideWhenUsed="1"/>
     <w:lsdException w:name="Placeholder Text" w:semiHidden="1" w:uiPriority="99"/>
     <w:lsdException w:name="No Spacing" w:uiPriority="1" w:qFormat="1"/>
     <w:lsdException w:name="Light Shading" w:uiPriority="60"/>
@@ -10066,8 +9036,9 @@
     <w:lsdException w:name="Smart Hyperlink" w:semiHidden="1" w:uiPriority="99" w:unhideWhenUsed="1"/>
     <w:lsdException w:name="Hashtag" w:semiHidden="1" w:uiPriority="99" w:unhideWhenUsed="1"/>
     <w:lsdException w:name="Unresolved Mention" w:semiHidden="1" w:uiPriority="99" w:unhideWhenUsed="1"/>
+    <w:lsdException w:name="Smart Link" w:semiHidden="1" w:uiPriority="99" w:unhideWhenUsed="1"/>
   </w:latentStyles>
-  <w:style w:type="paragraph" w:default="1" w:styleId="Normal">
+  <w:style w:type="paragraph" w:default="1" w:styleId="a">
     <w:name w:val="Normal"/>
     <w:qFormat/>
     <w:rPr>
@@ -10076,13 +9047,13 @@
       <w:szCs w:val="32"/>
     </w:rPr>
   </w:style>
-  <w:style w:type="character" w:default="1" w:styleId="DefaultParagraphFont">
+  <w:style w:type="character" w:default="1" w:styleId="a0">
     <w:name w:val="Default Paragraph Font"/>
     <w:uiPriority w:val="1"/>
     <w:semiHidden/>
     <w:unhideWhenUsed/>
   </w:style>
-  <w:style w:type="table" w:default="1" w:styleId="TableNormal">
+  <w:style w:type="table" w:default="1" w:styleId="a1">
     <w:name w:val="Normal Table"/>
     <w:uiPriority w:val="99"/>
     <w:semiHidden/>
@@ -10097,17 +9068,17 @@
       </w:tblCellMar>
     </w:tblPr>
   </w:style>
-  <w:style w:type="numbering" w:default="1" w:styleId="NoList">
+  <w:style w:type="numbering" w:default="1" w:styleId="a2">
     <w:name w:val="No List"/>
     <w:uiPriority w:val="99"/>
     <w:semiHidden/>
     <w:unhideWhenUsed/>
   </w:style>
-  <w:style w:type="character" w:customStyle="1" w:styleId="a">
+  <w:style w:type="character" w:customStyle="1" w:styleId="a3">
     <w:name w:val="แบบอักษรของย่อหน้าเริ่มต้น"/>
     <w:semiHidden/>
   </w:style>
-  <w:style w:type="character" w:customStyle="1" w:styleId="a0">
+  <w:style w:type="character" w:customStyle="1" w:styleId="a4">
     <w:name w:val="การเชื่อมโยงหลายมิติ"/>
     <w:rsid w:val="005F1478"/>
     <w:rPr>
@@ -10115,7 +9086,7 @@
       <w:u w:val="single"/>
     </w:rPr>
   </w:style>
-  <w:style w:type="character" w:customStyle="1" w:styleId="a1">
+  <w:style w:type="character" w:customStyle="1" w:styleId="a5">
     <w:name w:val="การเชื่อมโยงหลายมิติที่ไปมาแล้ว"/>
     <w:rsid w:val="005F1478"/>
     <w:rPr>
@@ -10123,26 +9094,26 @@
       <w:u w:val="single"/>
     </w:rPr>
   </w:style>
-  <w:style w:type="paragraph" w:styleId="FootnoteText">
+  <w:style w:type="paragraph" w:styleId="a6">
     <w:name w:val="footnote text"/>
-    <w:basedOn w:val="Normal"/>
-    <w:link w:val="FootnoteTextChar"/>
+    <w:basedOn w:val="a"/>
+    <w:link w:val="a7"/>
     <w:rsid w:val="003C691C"/>
     <w:rPr>
       <w:sz w:val="20"/>
       <w:szCs w:val="25"/>
     </w:rPr>
   </w:style>
-  <w:style w:type="character" w:customStyle="1" w:styleId="FootnoteTextChar">
-    <w:name w:val="Footnote Text Char"/>
-    <w:link w:val="FootnoteText"/>
+  <w:style w:type="character" w:customStyle="1" w:styleId="a7">
+    <w:name w:val="ข้อความเชิงอรรถ อักขระ"/>
+    <w:link w:val="a6"/>
     <w:rsid w:val="003C691C"/>
     <w:rPr>
       <w:rFonts w:ascii="Angsana New" w:hAnsi="Angsana New"/>
       <w:szCs w:val="25"/>
     </w:rPr>
   </w:style>
-  <w:style w:type="character" w:styleId="FootnoteReference">
+  <w:style w:type="character" w:styleId="a8">
     <w:name w:val="footnote reference"/>
     <w:rsid w:val="003C691C"/>
     <w:rPr>
@@ -10151,10 +9122,10 @@
       <w:vertAlign w:val="superscript"/>
     </w:rPr>
   </w:style>
-  <w:style w:type="paragraph" w:styleId="Header">
+  <w:style w:type="paragraph" w:styleId="a9">
     <w:name w:val="header"/>
-    <w:basedOn w:val="Normal"/>
-    <w:link w:val="HeaderChar"/>
+    <w:basedOn w:val="a"/>
+    <w:link w:val="aa"/>
     <w:rsid w:val="003C691C"/>
     <w:pPr>
       <w:tabs>
@@ -10166,9 +9137,9 @@
       <w:szCs w:val="40"/>
     </w:rPr>
   </w:style>
-  <w:style w:type="character" w:customStyle="1" w:styleId="HeaderChar">
-    <w:name w:val="Header Char"/>
-    <w:link w:val="Header"/>
+  <w:style w:type="character" w:customStyle="1" w:styleId="aa">
+    <w:name w:val="หัวกระดาษ อักขระ"/>
+    <w:link w:val="a9"/>
     <w:rsid w:val="003C691C"/>
     <w:rPr>
       <w:rFonts w:ascii="Angsana New" w:hAnsi="Angsana New"/>
@@ -10176,10 +9147,10 @@
       <w:szCs w:val="40"/>
     </w:rPr>
   </w:style>
-  <w:style w:type="paragraph" w:styleId="Footer">
+  <w:style w:type="paragraph" w:styleId="ab">
     <w:name w:val="footer"/>
-    <w:basedOn w:val="Normal"/>
-    <w:link w:val="FooterChar"/>
+    <w:basedOn w:val="a"/>
+    <w:link w:val="ac"/>
     <w:rsid w:val="003C691C"/>
     <w:pPr>
       <w:tabs>
@@ -10191,9 +9162,9 @@
       <w:szCs w:val="40"/>
     </w:rPr>
   </w:style>
-  <w:style w:type="character" w:customStyle="1" w:styleId="FooterChar">
-    <w:name w:val="Footer Char"/>
-    <w:link w:val="Footer"/>
+  <w:style w:type="character" w:customStyle="1" w:styleId="ac">
+    <w:name w:val="ท้ายกระดาษ อักขระ"/>
+    <w:link w:val="ab"/>
     <w:rsid w:val="003C691C"/>
     <w:rPr>
       <w:rFonts w:ascii="Angsana New" w:hAnsi="Angsana New"/>
@@ -10201,18 +9172,18 @@
       <w:szCs w:val="40"/>
     </w:rPr>
   </w:style>
-  <w:style w:type="character" w:styleId="Hyperlink">
+  <w:style w:type="character" w:styleId="ad">
     <w:name w:val="Hyperlink"/>
-    <w:basedOn w:val="DefaultParagraphFont"/>
+    <w:basedOn w:val="a0"/>
     <w:rsid w:val="00CF4B45"/>
     <w:rPr>
       <w:color w:val="0563C1" w:themeColor="hyperlink"/>
       <w:u w:val="single"/>
     </w:rPr>
   </w:style>
-  <w:style w:type="character" w:styleId="UnresolvedMention">
+  <w:style w:type="character" w:styleId="ae">
     <w:name w:val="Unresolved Mention"/>
-    <w:basedOn w:val="DefaultParagraphFont"/>
+    <w:basedOn w:val="a0"/>
     <w:uiPriority w:val="99"/>
     <w:semiHidden/>
     <w:unhideWhenUsed/>
@@ -10222,9 +9193,9 @@
       <w:shd w:val="clear" w:color="auto" w:fill="E1DFDD"/>
     </w:rPr>
   </w:style>
-  <w:style w:type="table" w:styleId="TableGrid">
+  <w:style w:type="table" w:styleId="af">
     <w:name w:val="Table Grid"/>
-    <w:basedOn w:val="TableNormal"/>
+    <w:basedOn w:val="a1"/>
     <w:uiPriority w:val="39"/>
     <w:rsid w:val="002A245D"/>
     <w:rPr>

</xml_diff>

<commit_message>
Updated camera ready version.
Updated camera ready version.
</commit_message>
<xml_diff>
--- a/final/An Approach for Developing and Designing an Air Ticket Booking Application Using SQL View.docx
+++ b/final/An Approach for Developing and Designing an Air Ticket Booking Application Using SQL View.docx
@@ -11,8 +11,6 @@
           <w:bCs/>
         </w:rPr>
       </w:pPr>
-      <w:bookmarkStart w:id="0" w:name="_GoBack"/>
-      <w:bookmarkEnd w:id="0"/>
       <w:r>
         <w:rPr>
           <w:rFonts w:ascii="Cordia New" w:hAnsi="Cordia New" w:cs="Cordia New"/>
@@ -375,7 +373,25 @@
           <w:szCs w:val="30"/>
           <w:cs/>
         </w:rPr>
-        <w:t>บทความนี้นำเสนอการออกแบบและพัฒนาแอปพลิเคชันจองตั๋วเครื่องบินด้วยเอสคิวแอลวิว เพื่อออกแบบและพัฒนาและโครงสร้างฐานข้อมูลเชิงสัมพันธ์สำหรับแอปพลิเคชันการจองตั๋วเครื่องบิน ด้วยการประยุกต์การใช้เอสคิวแอลวิว เพื่อให้ผู้ใช้งานเข้าถึงฐานข้อมูลผ่านวิวป้องกันการเข้าถึงฐานข้อมูลหลักโดยตรงเพื่อความปลอดภัย กำจัดสิทธิ์กลุ่มผู้ใช้งานในการเข้าในการเข้าถึงข้อมูลและลดการประมวลผลข้อมูลด้วยคำสั่งเอสคิวแอล โดยมุ่งเน้นการใช้งานเอสคิวแอลวิวเป็นหลัก ที่ซึ่งมีการทดสอบคำสั่งเอสคิวแอลในการจัดการไฟท์บินและการจองตั๋วบนแอปพลิเคชัน พบว่า สามารถลดระยะเวลาการประมวลผลและกำจัดสิทธิ์ของกลุ่มผู้ใช้งานระบบในการเข้าถึงข้อมูลได้ดี</w:t>
+        <w:t>บทความนี้นำเสนอการออกแบบและพัฒนาแอปพลิเคชันจองตั๋วเครื่องบินด้วยเอสคิวแอลวิว เพื่อออกแบบและพัฒนาและโครงสร้างฐานข้อมูลเชิงสัมพันธ์สำหรับแอปพลิเคชันการจองตั๋วเครื่องบิน ด้วยการประยุกต์การใช้เอสคิวแอลวิว เพื่อให้ผู้ใช้งานเข้าถึงฐานข้อมูลผ่านวิวป้องกันการเข้าถึงฐานข้อมูลหลักโดยตรงเพื่อความปลอดภัย กำจัดสิทธิ์กลุ่มผู้ใช้งานในการเข้าในการเข้าถึงข้อมูลและลดการประมวลผลข้อมูลด้วยคำสั่งเอสคิวแอล โดยมุ่งเน้นการใช้งานเอสคิวแอลวิวเป็นหลัก ที่ซึ่งมีการทดสอบคำสั่งเอสคิวแอลในการจัดการ</w:t>
+      </w:r>
+      <w:r>
+        <w:rPr>
+          <w:rFonts w:ascii="Cordia New" w:hAnsi="Cordia New" w:cs="Cordia New"/>
+          <w:sz w:val="30"/>
+          <w:szCs w:val="30"/>
+          <w:cs/>
+        </w:rPr>
+        <w:t>เที่ยวบิน</w:t>
+      </w:r>
+      <w:r>
+        <w:rPr>
+          <w:rFonts w:ascii="Cordia New" w:hAnsi="Cordia New" w:cs="Cordia New"/>
+          <w:sz w:val="30"/>
+          <w:szCs w:val="30"/>
+          <w:cs/>
+        </w:rPr>
+        <w:t>และการจองตั๋วบนแอปพลิเคชัน พบว่า สามารถลดระยะเวลาการประมวลผลและกำจัดสิทธิ์ของกลุ่มผู้ใช้งานระบบในการเข้าถึงข้อมูลได้ดี</w:t>
       </w:r>
     </w:p>
     <w:p>
@@ -879,7 +895,25 @@
           <w:szCs w:val="30"/>
           <w:cs/>
         </w:rPr>
-        <w:t xml:space="preserve">การจัดการไฟท์บินและการจองตั๋วบนแอปพลิเคชัน </w:t>
+        <w:t>การจัดการ</w:t>
+      </w:r>
+      <w:r>
+        <w:rPr>
+          <w:rFonts w:ascii="Cordia New" w:hAnsi="Cordia New" w:cs="Cordia New"/>
+          <w:sz w:val="30"/>
+          <w:szCs w:val="30"/>
+          <w:cs/>
+        </w:rPr>
+        <w:t>เที่ยวบิน</w:t>
+      </w:r>
+      <w:r>
+        <w:rPr>
+          <w:rFonts w:ascii="Cordia New" w:hAnsi="Cordia New" w:cs="Cordia New"/>
+          <w:sz w:val="30"/>
+          <w:szCs w:val="30"/>
+          <w:cs/>
+        </w:rPr>
+        <w:t xml:space="preserve">และการจองตั๋วบนแอปพลิเคชัน </w:t>
       </w:r>
       <w:r>
         <w:rPr>
@@ -2885,21 +2919,23 @@
     </w:p>
     <w:p>
       <w:pPr>
-        <w:rPr>
-          <w:rFonts w:ascii="Cordia New" w:hAnsi="Cordia New" w:cs="Cordia New"/>
+        <w:jc w:val="center"/>
+        <w:rPr>
+          <w:rFonts w:ascii="Cordia New" w:hAnsi="Cordia New" w:cs="Cordia New" w:hint="cs"/>
           <w:sz w:val="30"/>
           <w:szCs w:val="30"/>
         </w:rPr>
       </w:pPr>
       <w:r>
         <w:rPr>
-          <w:rFonts w:ascii="Cordia New" w:hAnsi="Cordia New" w:cs="Cordia New"/>
+          <w:rFonts w:ascii="Cordia New" w:hAnsi="Cordia New" w:cs="Cordia New" w:hint="cs"/>
           <w:b/>
           <w:bCs/>
           <w:sz w:val="30"/>
           <w:szCs w:val="30"/>
-        </w:rPr>
-        <w:t>Figure</w:t>
+          <w:cs/>
+        </w:rPr>
+        <w:t>ภาพที่</w:t>
       </w:r>
       <w:r>
         <w:rPr>
@@ -2932,11 +2968,12 @@
       </w:r>
       <w:r>
         <w:rPr>
-          <w:rFonts w:ascii="Cordia New" w:hAnsi="Cordia New" w:cs="Cordia New"/>
-          <w:sz w:val="30"/>
-          <w:szCs w:val="30"/>
-        </w:rPr>
-        <w:t>The basic syntax for creating a view</w:t>
+          <w:rFonts w:ascii="Cordia New" w:hAnsi="Cordia New" w:cs="Cordia New" w:hint="cs"/>
+          <w:sz w:val="30"/>
+          <w:szCs w:val="30"/>
+          <w:cs/>
+        </w:rPr>
+        <w:t>โครงสร้างไวยากรณ์สำหรับการสร้างวิว</w:t>
       </w:r>
     </w:p>
     <w:p>
@@ -4500,6 +4537,7 @@
     </w:p>
     <w:p>
       <w:pPr>
+        <w:jc w:val="center"/>
         <w:rPr>
           <w:rFonts w:ascii="Cordia New" w:hAnsi="Cordia New" w:cs="Cordia New"/>
           <w:sz w:val="30"/>
@@ -4509,13 +4547,14 @@
       </w:pPr>
       <w:r>
         <w:rPr>
-          <w:rFonts w:ascii="Cordia New" w:hAnsi="Cordia New" w:cs="Cordia New"/>
+          <w:rFonts w:ascii="Cordia New" w:hAnsi="Cordia New" w:cs="Cordia New" w:hint="cs"/>
           <w:b/>
           <w:bCs/>
           <w:sz w:val="30"/>
           <w:szCs w:val="30"/>
-        </w:rPr>
-        <w:t>Figure</w:t>
+          <w:cs/>
+        </w:rPr>
+        <w:t>ภาพที่</w:t>
       </w:r>
       <w:r>
         <w:rPr>
@@ -4549,11 +4588,12 @@
       </w:r>
       <w:r>
         <w:rPr>
-          <w:rFonts w:ascii="Cordia New" w:hAnsi="Cordia New" w:cs="Cordia New"/>
-          <w:sz w:val="30"/>
-          <w:szCs w:val="30"/>
-        </w:rPr>
-        <w:t>An overview of research methodology</w:t>
+          <w:rFonts w:ascii="Cordia New" w:hAnsi="Cordia New" w:cs="Cordia New" w:hint="cs"/>
+          <w:sz w:val="30"/>
+          <w:szCs w:val="30"/>
+          <w:cs/>
+        </w:rPr>
+        <w:t>ภาพรวมวิธีการดำเนินงานวิจัย</w:t>
       </w:r>
     </w:p>
     <w:p>
@@ -4809,7 +4849,7 @@
           <w:szCs w:val="30"/>
           <w:cs/>
         </w:rPr>
-        <w:t>ไฟท์บิน</w:t>
+        <w:t>เที่ยวบิน</w:t>
       </w:r>
       <w:r>
         <w:rPr>
@@ -4903,7 +4943,7 @@
       <w:pPr>
         <w:jc w:val="thaiDistribute"/>
         <w:rPr>
-          <w:rFonts w:ascii="Cordia New" w:hAnsi="Cordia New" w:cs="Cordia New"/>
+          <w:rFonts w:ascii="Cordia New" w:hAnsi="Cordia New" w:cs="Cordia New" w:hint="cs"/>
           <w:color w:val="000000" w:themeColor="text1"/>
           <w:spacing w:val="3"/>
           <w:sz w:val="30"/>
@@ -4912,16 +4952,17 @@
       </w:pPr>
       <w:r>
         <w:rPr>
-          <w:rFonts w:ascii="Cordia New" w:hAnsi="Cordia New" w:cs="Cordia New"/>
+          <w:rFonts w:ascii="Cordia New" w:hAnsi="Cordia New" w:cs="Cordia New" w:hint="cs"/>
           <w:b/>
           <w:bCs/>
           <w:color w:val="000000" w:themeColor="text1"/>
           <w:spacing w:val="3"/>
           <w:sz w:val="30"/>
           <w:szCs w:val="30"/>
+          <w:cs/>
         </w:rPr>
         <w:lastRenderedPageBreak/>
-        <w:t>Table</w:t>
+        <w:t>ตารางที่</w:t>
       </w:r>
       <w:r>
         <w:rPr>
@@ -4961,33 +5002,14 @@
       </w:r>
       <w:r>
         <w:rPr>
-          <w:rFonts w:ascii="Cordia New" w:hAnsi="Cordia New" w:cs="Cordia New"/>
-          <w:color w:val="000000" w:themeColor="text1"/>
-          <w:spacing w:val="3"/>
-          <w:sz w:val="30"/>
-          <w:szCs w:val="30"/>
-        </w:rPr>
-        <w:t>Designing and Building a S</w:t>
-      </w:r>
-      <w:r>
-        <w:rPr>
-          <w:rFonts w:ascii="Cordia New" w:hAnsi="Cordia New" w:cs="Cordia New"/>
-          <w:color w:val="000000" w:themeColor="text1"/>
-          <w:spacing w:val="3"/>
-          <w:sz w:val="30"/>
-          <w:szCs w:val="30"/>
-        </w:rPr>
-        <w:t>QL</w:t>
-      </w:r>
-      <w:r>
-        <w:rPr>
-          <w:rFonts w:ascii="Cordia New" w:hAnsi="Cordia New" w:cs="Cordia New"/>
-          <w:color w:val="000000" w:themeColor="text1"/>
-          <w:spacing w:val="3"/>
-          <w:sz w:val="30"/>
-          <w:szCs w:val="30"/>
-        </w:rPr>
-        <w:t xml:space="preserve"> View</w:t>
+          <w:rFonts w:ascii="Cordia New" w:hAnsi="Cordia New" w:cs="Cordia New" w:hint="cs"/>
+          <w:color w:val="000000" w:themeColor="text1"/>
+          <w:spacing w:val="3"/>
+          <w:sz w:val="30"/>
+          <w:szCs w:val="30"/>
+          <w:cs/>
+        </w:rPr>
+        <w:t>การออกแบบและสร้างเอสคิวแอลวิว</w:t>
       </w:r>
     </w:p>
     <w:tbl>
@@ -5094,7 +5116,33 @@
                 <w:szCs w:val="30"/>
                 <w:cs/>
               </w:rPr>
-              <w:t>วิวข้อมูลไฟท์การบิน</w:t>
+              <w:t>วิวข้อมูล</w:t>
+            </w:r>
+            <w:r>
+              <w:rPr>
+                <w:rFonts w:ascii="Cordia New" w:hAnsi="Cordia New" w:cs="Cordia New" w:hint="cs"/>
+                <w:b/>
+                <w:bCs/>
+                <w:color w:val="000000" w:themeColor="text1"/>
+                <w:spacing w:val="3"/>
+                <w:sz w:val="30"/>
+                <w:szCs w:val="30"/>
+                <w:cs/>
+              </w:rPr>
+              <w:t>เที่ยว</w:t>
+            </w:r>
+            <w:r>
+              <w:rPr>
+                <w:rFonts w:ascii="Cordia New" w:hAnsi="Cordia New" w:cs="Cordia New"/>
+                <w:b/>
+                <w:bCs/>
+                <w:color w:val="000000" w:themeColor="text1"/>
+                <w:spacing w:val="3"/>
+                <w:sz w:val="30"/>
+                <w:szCs w:val="30"/>
+                <w:cs/>
+              </w:rPr>
+              <w:t>บิน</w:t>
             </w:r>
           </w:p>
           <w:p>
@@ -5144,19 +5192,7 @@
                 <w:sz w:val="30"/>
                 <w:szCs w:val="30"/>
               </w:rPr>
-              <w:t>_</w:t>
-            </w:r>
-            <w:r>
-              <w:rPr>
-                <w:rFonts w:ascii="Cordia New" w:hAnsi="Cordia New" w:cs="Cordia New"/>
-                <w:b/>
-                <w:bCs/>
-                <w:color w:val="000000" w:themeColor="text1"/>
-                <w:spacing w:val="3"/>
-                <w:sz w:val="30"/>
-                <w:szCs w:val="30"/>
-              </w:rPr>
-              <w:t>View</w:t>
+              <w:t>_View</w:t>
             </w:r>
             <w:proofErr w:type="spellEnd"/>
             <w:r>
@@ -5948,7 +5984,6 @@
               </w:rPr>
               <w:t>as</w:t>
             </w:r>
-            <w:proofErr w:type="spellStart"/>
           </w:p>
           <w:p>
             <w:pPr>
@@ -5960,6 +5995,7 @@
                 <w:szCs w:val="30"/>
               </w:rPr>
             </w:pPr>
+            <w:proofErr w:type="spellStart"/>
             <w:r>
               <w:rPr>
                 <w:rFonts w:ascii="Cordia New" w:hAnsi="Cordia New" w:cs="Cordia New"/>
@@ -6511,7 +6547,29 @@
           <w:szCs w:val="30"/>
           <w:cs/>
         </w:rPr>
-        <w:t xml:space="preserve"> โดยจะทำการสร้างคำสั่งเพื่อให้สามารถแสดงผลลัพท์ที่ผู้ใช้ต้องการเรียกดู โดยจะเริ่มทำการตรวจสอบว่าผู้ใช้ต้องการเรียกดูข้อมูล</w:t>
+        <w:t xml:space="preserve"> โดยจะทำการสร้างคำสั่งเพื่อให้สามารถแสดงผลลัพ</w:t>
+      </w:r>
+      <w:r>
+        <w:rPr>
+          <w:rFonts w:ascii="Cordia New" w:hAnsi="Cordia New" w:cs="Cordia New" w:hint="cs"/>
+          <w:color w:val="000000" w:themeColor="text1"/>
+          <w:spacing w:val="3"/>
+          <w:sz w:val="30"/>
+          <w:szCs w:val="30"/>
+          <w:cs/>
+        </w:rPr>
+        <w:t>ธ์</w:t>
+      </w:r>
+      <w:r>
+        <w:rPr>
+          <w:rFonts w:ascii="Cordia New" w:hAnsi="Cordia New" w:cs="Cordia New"/>
+          <w:color w:val="000000" w:themeColor="text1"/>
+          <w:spacing w:val="3"/>
+          <w:sz w:val="30"/>
+          <w:szCs w:val="30"/>
+          <w:cs/>
+        </w:rPr>
+        <w:t>ที่ผู้ใช้ต้องการเรียกดู โดยจะเริ่มทำการตรวจสอบว่าผู้ใช้ต้องการเรียกดูข้อมูล</w:t>
       </w:r>
       <w:r>
         <w:rPr>
@@ -6705,6 +6763,7 @@
     </w:p>
     <w:p>
       <w:pPr>
+        <w:jc w:val="center"/>
         <w:rPr>
           <w:rFonts w:ascii="Cordia New" w:hAnsi="Cordia New" w:cs="Cordia New"/>
           <w:sz w:val="30"/>
@@ -6714,82 +6773,41 @@
       </w:pPr>
       <w:r>
         <w:rPr>
-          <w:rFonts w:ascii="Cordia New" w:hAnsi="Cordia New" w:cs="Cordia New"/>
+          <w:rFonts w:ascii="Cordia New" w:hAnsi="Cordia New" w:cs="Cordia New" w:hint="cs"/>
           <w:b/>
           <w:bCs/>
           <w:sz w:val="30"/>
           <w:szCs w:val="30"/>
-        </w:rPr>
-        <w:t>Figure</w:t>
-      </w:r>
-      <w:r>
-        <w:rPr>
-          <w:rFonts w:ascii="Cordia New" w:hAnsi="Cordia New" w:cs="Cordia New" w:hint="cs"/>
+          <w:cs/>
+        </w:rPr>
+        <w:t xml:space="preserve">ภาพที่ </w:t>
+      </w:r>
+      <w:r>
+        <w:rPr>
+          <w:rFonts w:ascii="Cordia New" w:hAnsi="Cordia New" w:cs="Cordia New"/>
           <w:b/>
           <w:bCs/>
           <w:sz w:val="30"/>
           <w:szCs w:val="30"/>
-          <w:cs/>
+        </w:rPr>
+        <w:t>3</w:t>
+      </w:r>
+      <w:r>
+        <w:rPr>
+          <w:rFonts w:ascii="Cordia New" w:hAnsi="Cordia New" w:cs="Cordia New"/>
+          <w:sz w:val="30"/>
+          <w:szCs w:val="30"/>
         </w:rPr>
         <w:t xml:space="preserve"> </w:t>
       </w:r>
       <w:r>
         <w:rPr>
-          <w:rFonts w:ascii="Cordia New" w:hAnsi="Cordia New" w:cs="Cordia New"/>
-          <w:b/>
-          <w:bCs/>
-          <w:sz w:val="30"/>
-          <w:szCs w:val="30"/>
-        </w:rPr>
-        <w:t>3</w:t>
-      </w:r>
-      <w:r>
-        <w:rPr>
-          <w:rFonts w:ascii="Cordia New" w:hAnsi="Cordia New" w:cs="Cordia New"/>
-          <w:sz w:val="30"/>
-          <w:szCs w:val="30"/>
-        </w:rPr>
-        <w:t xml:space="preserve"> </w:t>
-      </w:r>
-      <w:r>
-        <w:rPr>
-          <w:rFonts w:ascii="Cordia New" w:hAnsi="Cordia New" w:cs="Cordia New"/>
-          <w:sz w:val="30"/>
-          <w:szCs w:val="30"/>
-        </w:rPr>
-        <w:t xml:space="preserve">The flowchart of SQL </w:t>
-      </w:r>
-      <w:r>
-        <w:rPr>
-          <w:rFonts w:ascii="Cordia New" w:hAnsi="Cordia New" w:cs="Cordia New"/>
-          <w:sz w:val="30"/>
-          <w:szCs w:val="30"/>
-        </w:rPr>
-        <w:t>q</w:t>
-      </w:r>
-      <w:r>
-        <w:rPr>
-          <w:rFonts w:ascii="Cordia New" w:hAnsi="Cordia New" w:cs="Cordia New"/>
-          <w:sz w:val="30"/>
-          <w:szCs w:val="30"/>
-        </w:rPr>
-        <w:t xml:space="preserve">uery </w:t>
-      </w:r>
-      <w:r>
-        <w:rPr>
-          <w:rFonts w:ascii="Cordia New" w:hAnsi="Cordia New" w:cs="Cordia New"/>
-          <w:sz w:val="30"/>
-          <w:szCs w:val="30"/>
-        </w:rPr>
-        <w:t>p</w:t>
-      </w:r>
-      <w:r>
-        <w:rPr>
-          <w:rFonts w:ascii="Cordia New" w:hAnsi="Cordia New" w:cs="Cordia New"/>
-          <w:sz w:val="30"/>
-          <w:szCs w:val="30"/>
-        </w:rPr>
-        <w:t>rocessing</w:t>
+          <w:rFonts w:ascii="Cordia New" w:hAnsi="Cordia New" w:cs="Cordia New" w:hint="cs"/>
+          <w:sz w:val="30"/>
+          <w:szCs w:val="30"/>
+          <w:cs/>
+        </w:rPr>
+        <w:t>ผังงานการประมวลผลเอสคิวแอลคิวรี</w:t>
       </w:r>
     </w:p>
     <w:p>
@@ -6975,7 +6993,18 @@
           <w:szCs w:val="30"/>
           <w:cs/>
         </w:rPr>
-        <w:t>และ การแสดงข้อมูลไฟต์การบิน</w:t>
+        <w:t>และ การแสดงข้อมูล</w:t>
+      </w:r>
+      <w:r>
+        <w:rPr>
+          <w:rFonts w:ascii="Cordia New" w:hAnsi="Cordia New" w:cs="Cordia New" w:hint="cs"/>
+          <w:color w:val="000000" w:themeColor="text1"/>
+          <w:spacing w:val="3"/>
+          <w:sz w:val="30"/>
+          <w:szCs w:val="30"/>
+          <w:cs/>
+        </w:rPr>
+        <w:t>เที่ยวบิน</w:t>
       </w:r>
       <w:r>
         <w:rPr>
@@ -7177,6 +7206,7 @@
     </w:p>
     <w:p>
       <w:pPr>
+        <w:jc w:val="center"/>
         <w:rPr>
           <w:rFonts w:ascii="Cordia New" w:hAnsi="Cordia New" w:cs="Cordia New"/>
           <w:sz w:val="30"/>
@@ -7186,13 +7216,14 @@
       </w:pPr>
       <w:r>
         <w:rPr>
-          <w:rFonts w:ascii="Cordia New" w:hAnsi="Cordia New" w:cs="Cordia New"/>
+          <w:rFonts w:ascii="Cordia New" w:hAnsi="Cordia New" w:cs="Cordia New" w:hint="cs"/>
           <w:b/>
           <w:bCs/>
           <w:sz w:val="30"/>
           <w:szCs w:val="30"/>
-        </w:rPr>
-        <w:t>Figure</w:t>
+          <w:cs/>
+        </w:rPr>
+        <w:t>ภาพที่</w:t>
       </w:r>
       <w:r>
         <w:rPr>
@@ -7225,33 +7256,12 @@
       </w:r>
       <w:r>
         <w:rPr>
-          <w:rFonts w:ascii="Cordia New" w:hAnsi="Cordia New" w:cs="Cordia New"/>
-          <w:color w:val="000000" w:themeColor="text1"/>
-          <w:spacing w:val="3"/>
-          <w:sz w:val="30"/>
-          <w:szCs w:val="30"/>
-        </w:rPr>
-        <w:t xml:space="preserve">The user interface for SQL </w:t>
-      </w:r>
-      <w:r>
-        <w:rPr>
-          <w:rFonts w:ascii="Cordia New" w:hAnsi="Cordia New" w:cs="Cordia New"/>
-          <w:color w:val="000000" w:themeColor="text1"/>
-          <w:spacing w:val="3"/>
-          <w:sz w:val="30"/>
-          <w:szCs w:val="30"/>
-        </w:rPr>
-        <w:t>v</w:t>
-      </w:r>
-      <w:r>
-        <w:rPr>
-          <w:rFonts w:ascii="Cordia New" w:hAnsi="Cordia New" w:cs="Cordia New"/>
-          <w:color w:val="000000" w:themeColor="text1"/>
-          <w:spacing w:val="3"/>
-          <w:sz w:val="30"/>
-          <w:szCs w:val="30"/>
-        </w:rPr>
-        <w:t>iew processing</w:t>
+          <w:rFonts w:ascii="Cordia New" w:hAnsi="Cordia New" w:cs="Cordia New" w:hint="cs"/>
+          <w:sz w:val="30"/>
+          <w:szCs w:val="30"/>
+          <w:cs/>
+        </w:rPr>
+        <w:t>การประมวลผลเอสคิวแอลวิวผ่านส่วนต่อประสานผู้ใช้</w:t>
       </w:r>
     </w:p>
     <w:p>
@@ -7430,7 +7440,7 @@
         <w:ind w:firstLine="720"/>
         <w:jc w:val="thaiDistribute"/>
         <w:rPr>
-          <w:rFonts w:ascii="Cordia New" w:hAnsi="Cordia New" w:cs="Cordia New" w:hint="cs"/>
+          <w:rFonts w:ascii="Cordia New" w:hAnsi="Cordia New" w:cs="Cordia New"/>
           <w:spacing w:val="3"/>
           <w:sz w:val="30"/>
           <w:szCs w:val="30"/>
@@ -7507,6 +7517,7 @@
     </w:p>
     <w:p>
       <w:pPr>
+        <w:jc w:val="center"/>
         <w:rPr>
           <w:rFonts w:ascii="Cordia New" w:hAnsi="Cordia New" w:cs="Cordia New"/>
           <w:spacing w:val="3"/>
@@ -7516,14 +7527,15 @@
       </w:pPr>
       <w:r>
         <w:rPr>
-          <w:rFonts w:ascii="Cordia New" w:hAnsi="Cordia New" w:cs="Cordia New"/>
+          <w:rFonts w:ascii="Cordia New" w:hAnsi="Cordia New" w:cs="Cordia New" w:hint="cs"/>
           <w:b/>
           <w:bCs/>
           <w:spacing w:val="3"/>
           <w:sz w:val="30"/>
           <w:szCs w:val="30"/>
-        </w:rPr>
-        <w:t xml:space="preserve">Figure </w:t>
+          <w:cs/>
+        </w:rPr>
+        <w:t>ภาพที่</w:t>
       </w:r>
       <w:r>
         <w:rPr>
@@ -7534,6 +7546,17 @@
           <w:sz w:val="30"/>
           <w:szCs w:val="30"/>
         </w:rPr>
+        <w:t xml:space="preserve"> </w:t>
+      </w:r>
+      <w:r>
+        <w:rPr>
+          <w:rFonts w:ascii="Cordia New" w:hAnsi="Cordia New" w:cs="Cordia New"/>
+          <w:b/>
+          <w:bCs/>
+          <w:spacing w:val="3"/>
+          <w:sz w:val="30"/>
+          <w:szCs w:val="30"/>
+        </w:rPr>
         <w:t>5</w:t>
       </w:r>
       <w:r>
@@ -7547,12 +7570,78 @@
       </w:r>
       <w:r>
         <w:rPr>
-          <w:rFonts w:ascii="Cordia New" w:hAnsi="Cordia New" w:cs="Cordia New"/>
-          <w:spacing w:val="3"/>
-          <w:sz w:val="30"/>
-          <w:szCs w:val="30"/>
-        </w:rPr>
-        <w:t xml:space="preserve">Examine the query times from the SQL query join and </w:t>
+          <w:rFonts w:ascii="Cordia New" w:hAnsi="Cordia New" w:cs="Cordia New" w:hint="cs"/>
+          <w:spacing w:val="3"/>
+          <w:sz w:val="30"/>
+          <w:szCs w:val="30"/>
+          <w:cs/>
+        </w:rPr>
+        <w:t>เปรียบเทียบระยะเวลาการประมวลผลเอสคิวแอลจอย</w:t>
+      </w:r>
+      <w:r>
+        <w:rPr>
+          <w:rFonts w:ascii="Cordia New" w:hAnsi="Cordia New" w:cs="Cordia New"/>
+          <w:spacing w:val="3"/>
+          <w:sz w:val="30"/>
+          <w:szCs w:val="30"/>
+        </w:rPr>
+        <w:t xml:space="preserve"> </w:t>
+      </w:r>
+      <w:r>
+        <w:rPr>
+          <w:rFonts w:ascii="Cordia New" w:hAnsi="Cordia New" w:cs="Cordia New"/>
+          <w:spacing w:val="3"/>
+          <w:sz w:val="30"/>
+          <w:szCs w:val="30"/>
+        </w:rPr>
+        <w:t>(SQL J</w:t>
+      </w:r>
+      <w:r>
+        <w:rPr>
+          <w:rFonts w:ascii="Cordia New" w:hAnsi="Cordia New" w:cs="Cordia New"/>
+          <w:spacing w:val="3"/>
+          <w:sz w:val="30"/>
+          <w:szCs w:val="30"/>
+        </w:rPr>
+        <w:t>oin</w:t>
+      </w:r>
+      <w:r>
+        <w:rPr>
+          <w:rFonts w:ascii="Cordia New" w:hAnsi="Cordia New" w:cs="Cordia New"/>
+          <w:spacing w:val="3"/>
+          <w:sz w:val="30"/>
+          <w:szCs w:val="30"/>
+        </w:rPr>
+        <w:t>)</w:t>
+      </w:r>
+      <w:r>
+        <w:rPr>
+          <w:rFonts w:ascii="Cordia New" w:hAnsi="Cordia New" w:cs="Cordia New"/>
+          <w:spacing w:val="3"/>
+          <w:sz w:val="30"/>
+          <w:szCs w:val="30"/>
+        </w:rPr>
+        <w:t xml:space="preserve"> </w:t>
+      </w:r>
+      <w:r>
+        <w:rPr>
+          <w:rFonts w:ascii="Cordia New" w:hAnsi="Cordia New" w:cs="Cordia New" w:hint="cs"/>
+          <w:spacing w:val="3"/>
+          <w:sz w:val="30"/>
+          <w:szCs w:val="30"/>
+          <w:cs/>
+        </w:rPr>
+        <w:t>และ</w:t>
+      </w:r>
+      <w:r>
+        <w:rPr>
+          <w:rFonts w:ascii="Cordia New" w:hAnsi="Cordia New" w:cs="Cordia New" w:hint="cs"/>
+          <w:spacing w:val="3"/>
+          <w:sz w:val="30"/>
+          <w:szCs w:val="30"/>
+          <w:cs/>
+        </w:rPr>
+        <w:t xml:space="preserve">ตาราง </w:t>
       </w:r>
       <w:proofErr w:type="spellStart"/>
       <w:r>
@@ -7565,15 +7654,6 @@
         <w:t>Fight_View</w:t>
       </w:r>
       <w:proofErr w:type="spellEnd"/>
-      <w:r>
-        <w:rPr>
-          <w:rFonts w:ascii="Cordia New" w:hAnsi="Cordia New" w:cs="Cordia New"/>
-          <w:spacing w:val="3"/>
-          <w:sz w:val="30"/>
-          <w:szCs w:val="30"/>
-        </w:rPr>
-        <w:t xml:space="preserve"> tables</w:t>
-      </w:r>
     </w:p>
     <w:p>
       <w:pPr>
@@ -7645,6 +7725,7 @@
     </w:p>
     <w:p>
       <w:pPr>
+        <w:jc w:val="center"/>
         <w:rPr>
           <w:rFonts w:ascii="Cordia New" w:hAnsi="Cordia New" w:cs="Cordia New"/>
           <w:spacing w:val="3"/>
@@ -7654,15 +7735,18 @@
       </w:pPr>
       <w:r>
         <w:rPr>
-          <w:rFonts w:ascii="Cordia New" w:hAnsi="Cordia New" w:cs="Cordia New"/>
+          <w:rFonts w:ascii="Cordia New" w:hAnsi="Cordia New" w:cs="Cordia New" w:hint="cs"/>
           <w:b/>
           <w:bCs/>
           <w:spacing w:val="3"/>
           <w:sz w:val="30"/>
           <w:szCs w:val="30"/>
-        </w:rPr>
-        <w:t xml:space="preserve">Figure </w:t>
-      </w:r>
+          <w:cs/>
+        </w:rPr>
+        <w:t>ภาพที่</w:t>
+      </w:r>
+      <w:bookmarkStart w:id="0" w:name="_GoBack"/>
+      <w:bookmarkEnd w:id="0"/>
       <w:r>
         <w:rPr>
           <w:rFonts w:ascii="Cordia New" w:hAnsi="Cordia New" w:cs="Cordia New"/>
@@ -7672,6 +7756,17 @@
           <w:sz w:val="30"/>
           <w:szCs w:val="30"/>
         </w:rPr>
+        <w:t xml:space="preserve"> </w:t>
+      </w:r>
+      <w:r>
+        <w:rPr>
+          <w:rFonts w:ascii="Cordia New" w:hAnsi="Cordia New" w:cs="Cordia New"/>
+          <w:b/>
+          <w:bCs/>
+          <w:spacing w:val="3"/>
+          <w:sz w:val="30"/>
+          <w:szCs w:val="30"/>
+        </w:rPr>
         <w:t>6</w:t>
       </w:r>
       <w:r>
@@ -7685,12 +7780,22 @@
       </w:r>
       <w:r>
         <w:rPr>
-          <w:rFonts w:ascii="Cordia New" w:hAnsi="Cordia New" w:cs="Cordia New"/>
-          <w:spacing w:val="3"/>
-          <w:sz w:val="30"/>
-          <w:szCs w:val="30"/>
-        </w:rPr>
-        <w:t xml:space="preserve">Examine the query times from the SQL query join and </w:t>
+          <w:rFonts w:ascii="Cordia New" w:hAnsi="Cordia New" w:cs="Cordia New" w:hint="cs"/>
+          <w:spacing w:val="3"/>
+          <w:sz w:val="30"/>
+          <w:szCs w:val="30"/>
+          <w:cs/>
+        </w:rPr>
+        <w:t>เปรียบเทียบระยะเวลาการประมวลผลเอสคิวแอลจอยและตาราง</w:t>
+      </w:r>
+      <w:r>
+        <w:rPr>
+          <w:rFonts w:ascii="Cordia New" w:hAnsi="Cordia New" w:cs="Cordia New"/>
+          <w:spacing w:val="3"/>
+          <w:sz w:val="30"/>
+          <w:szCs w:val="30"/>
+        </w:rPr>
+        <w:t xml:space="preserve"> </w:t>
       </w:r>
       <w:proofErr w:type="spellStart"/>
       <w:r>
@@ -7712,15 +7817,6 @@
         <w:t>_View</w:t>
       </w:r>
       <w:proofErr w:type="spellEnd"/>
-      <w:r>
-        <w:rPr>
-          <w:rFonts w:ascii="Cordia New" w:hAnsi="Cordia New" w:cs="Cordia New"/>
-          <w:spacing w:val="3"/>
-          <w:sz w:val="30"/>
-          <w:szCs w:val="30"/>
-        </w:rPr>
-        <w:t xml:space="preserve"> tables</w:t>
-      </w:r>
     </w:p>
     <w:p>
       <w:pPr>
@@ -7738,7 +7834,7 @@
         <w:ind w:firstLine="720"/>
         <w:jc w:val="thaiDistribute"/>
         <w:rPr>
-          <w:rFonts w:ascii="Cordia New" w:hAnsi="Cordia New" w:cs="Cordia New" w:hint="cs"/>
+          <w:rFonts w:ascii="Cordia New" w:hAnsi="Cordia New" w:cs="Cordia New"/>
           <w:spacing w:val="3"/>
           <w:sz w:val="30"/>
           <w:szCs w:val="30"/>
@@ -7828,114 +7924,256 @@
           <w:sz w:val="30"/>
           <w:szCs w:val="30"/>
         </w:rPr>
-        <w:t>6</w:t>
-      </w:r>
-      <w:r>
-        <w:rPr>
-          <w:rFonts w:ascii="Cordia New" w:hAnsi="Cordia New" w:cs="Cordia New"/>
-          <w:spacing w:val="3"/>
-          <w:sz w:val="30"/>
-          <w:szCs w:val="30"/>
+        <w:t>6)</w:t>
+      </w:r>
+      <w:r>
+        <w:rPr>
+          <w:rFonts w:ascii="Cordia New" w:hAnsi="Cordia New" w:cs="Cordia New" w:hint="cs"/>
+          <w:spacing w:val="3"/>
+          <w:sz w:val="30"/>
+          <w:szCs w:val="30"/>
+          <w:cs/>
+        </w:rPr>
+        <w:t xml:space="preserve"> พบว่าการ</w:t>
+      </w:r>
+      <w:r>
+        <w:rPr>
+          <w:rFonts w:ascii="Cordia New" w:hAnsi="Cordia New" w:cs="Cordia New" w:hint="cs"/>
+          <w:spacing w:val="3"/>
+          <w:sz w:val="30"/>
+          <w:szCs w:val="30"/>
+          <w:cs/>
+        </w:rPr>
+        <w:t>ประมวลผล</w:t>
+      </w:r>
+      <w:r>
+        <w:rPr>
+          <w:rFonts w:ascii="Cordia New" w:hAnsi="Cordia New" w:cs="Cordia New" w:hint="cs"/>
+          <w:spacing w:val="3"/>
+          <w:sz w:val="30"/>
+          <w:szCs w:val="30"/>
+          <w:cs/>
+        </w:rPr>
+        <w:t>คิวรี</w:t>
+      </w:r>
+      <w:r>
+        <w:rPr>
+          <w:rFonts w:ascii="Cordia New" w:hAnsi="Cordia New" w:cs="Cordia New" w:hint="cs"/>
+          <w:spacing w:val="3"/>
+          <w:sz w:val="30"/>
+          <w:szCs w:val="30"/>
+          <w:cs/>
+        </w:rPr>
+        <w:t>ด้วยเอสคิวแอลวิวใช้</w:t>
+      </w:r>
+      <w:r>
+        <w:rPr>
+          <w:rFonts w:ascii="Cordia New" w:hAnsi="Cordia New" w:cs="Cordia New" w:hint="cs"/>
+          <w:spacing w:val="3"/>
+          <w:sz w:val="30"/>
+          <w:szCs w:val="30"/>
+          <w:cs/>
+        </w:rPr>
+        <w:t>ระยะเวลา</w:t>
+      </w:r>
+      <w:r>
+        <w:rPr>
+          <w:rFonts w:ascii="Cordia New" w:hAnsi="Cordia New" w:cs="Cordia New" w:hint="cs"/>
+          <w:spacing w:val="3"/>
+          <w:sz w:val="30"/>
+          <w:szCs w:val="30"/>
+          <w:cs/>
+        </w:rPr>
+        <w:t>การประมวลผล</w:t>
+      </w:r>
+      <w:r>
+        <w:rPr>
+          <w:rFonts w:ascii="Cordia New" w:hAnsi="Cordia New" w:cs="Cordia New" w:hint="cs"/>
+          <w:spacing w:val="3"/>
+          <w:sz w:val="30"/>
+          <w:szCs w:val="30"/>
+          <w:cs/>
+        </w:rPr>
+        <w:t>ที่น้อยกว่าการ</w:t>
+      </w:r>
+      <w:r>
+        <w:rPr>
+          <w:rFonts w:ascii="Cordia New" w:hAnsi="Cordia New" w:cs="Cordia New" w:hint="cs"/>
+          <w:spacing w:val="3"/>
+          <w:sz w:val="30"/>
+          <w:szCs w:val="30"/>
+          <w:cs/>
+        </w:rPr>
+        <w:t>ประมวลผล</w:t>
+      </w:r>
+      <w:r>
+        <w:rPr>
+          <w:rFonts w:ascii="Cordia New" w:hAnsi="Cordia New" w:cs="Cordia New" w:hint="cs"/>
+          <w:spacing w:val="3"/>
+          <w:sz w:val="30"/>
+          <w:szCs w:val="30"/>
+          <w:cs/>
+        </w:rPr>
+        <w:t>คิวรีด้วยการเชื่อมโยงตาราง</w:t>
+      </w:r>
+      <w:r>
+        <w:rPr>
+          <w:rFonts w:ascii="Cordia New" w:hAnsi="Cordia New" w:cs="Cordia New" w:hint="cs"/>
+          <w:spacing w:val="3"/>
+          <w:sz w:val="30"/>
+          <w:szCs w:val="30"/>
+          <w:cs/>
+        </w:rPr>
+        <w:t xml:space="preserve"> </w:t>
+      </w:r>
+      <w:r>
+        <w:rPr>
+          <w:rFonts w:ascii="Cordia New" w:hAnsi="Cordia New" w:cs="Cordia New" w:hint="cs"/>
+          <w:spacing w:val="3"/>
+          <w:sz w:val="30"/>
+          <w:szCs w:val="30"/>
+          <w:cs/>
+        </w:rPr>
+        <w:t>(</w:t>
+      </w:r>
+      <w:r>
+        <w:rPr>
+          <w:rFonts w:ascii="Cordia New" w:hAnsi="Cordia New" w:cs="Cordia New"/>
+          <w:spacing w:val="3"/>
+          <w:sz w:val="30"/>
+          <w:szCs w:val="30"/>
+        </w:rPr>
+        <w:t>J</w:t>
+      </w:r>
+      <w:r>
+        <w:rPr>
+          <w:rFonts w:ascii="Cordia New" w:hAnsi="Cordia New" w:cs="Cordia New"/>
+          <w:spacing w:val="3"/>
+          <w:sz w:val="30"/>
+          <w:szCs w:val="30"/>
+        </w:rPr>
+        <w:t>oin</w:t>
+      </w:r>
+      <w:r>
+        <w:rPr>
+          <w:rFonts w:ascii="Cordia New" w:hAnsi="Cordia New" w:cs="Cordia New"/>
+          <w:spacing w:val="3"/>
+          <w:sz w:val="30"/>
+          <w:szCs w:val="30"/>
+        </w:rPr>
+        <w:t xml:space="preserve"> </w:t>
+      </w:r>
+      <w:r>
+        <w:rPr>
+          <w:rFonts w:ascii="Cordia New" w:hAnsi="Cordia New" w:cs="Cordia New"/>
+          <w:spacing w:val="3"/>
+          <w:sz w:val="30"/>
+          <w:szCs w:val="30"/>
+        </w:rPr>
+        <w:t>t</w:t>
+      </w:r>
+      <w:r>
+        <w:rPr>
+          <w:rFonts w:ascii="Cordia New" w:hAnsi="Cordia New" w:cs="Cordia New"/>
+          <w:spacing w:val="3"/>
+          <w:sz w:val="30"/>
+          <w:szCs w:val="30"/>
+        </w:rPr>
+        <w:t>able</w:t>
+      </w:r>
+      <w:r>
+        <w:rPr>
+          <w:rFonts w:ascii="Cordia New" w:hAnsi="Cordia New" w:cs="Cordia New"/>
+          <w:spacing w:val="3"/>
+          <w:sz w:val="30"/>
+          <w:szCs w:val="30"/>
+        </w:rPr>
+        <w:t>s)</w:t>
+      </w:r>
+      <w:r>
+        <w:rPr>
+          <w:rFonts w:ascii="Cordia New" w:hAnsi="Cordia New" w:cs="Cordia New"/>
+          <w:spacing w:val="3"/>
+          <w:sz w:val="30"/>
+          <w:szCs w:val="30"/>
+        </w:rPr>
+        <w:t xml:space="preserve"> </w:t>
+      </w:r>
+      <w:r>
+        <w:rPr>
+          <w:rFonts w:ascii="Cordia New" w:hAnsi="Cordia New" w:cs="Cordia New" w:hint="cs"/>
+          <w:spacing w:val="3"/>
+          <w:sz w:val="30"/>
+          <w:szCs w:val="30"/>
+          <w:cs/>
+        </w:rPr>
+        <w:t>ซึ่ง</w:t>
+      </w:r>
+      <w:r>
+        <w:rPr>
+          <w:rFonts w:ascii="Cordia New" w:hAnsi="Cordia New" w:cs="Cordia New" w:hint="cs"/>
+          <w:spacing w:val="3"/>
+          <w:sz w:val="30"/>
+          <w:szCs w:val="30"/>
+          <w:cs/>
+        </w:rPr>
+        <w:t>เมื่อ</w:t>
+      </w:r>
+      <w:r>
+        <w:rPr>
+          <w:rFonts w:ascii="Cordia New" w:hAnsi="Cordia New" w:cs="Cordia New" w:hint="cs"/>
+          <w:spacing w:val="3"/>
+          <w:sz w:val="30"/>
+          <w:szCs w:val="30"/>
+          <w:cs/>
+        </w:rPr>
+        <w:t>ดำเนินการ</w:t>
+      </w:r>
+      <w:r>
+        <w:rPr>
+          <w:rFonts w:ascii="Cordia New" w:hAnsi="Cordia New" w:cs="Cordia New" w:hint="cs"/>
+          <w:spacing w:val="3"/>
+          <w:sz w:val="30"/>
+          <w:szCs w:val="30"/>
+          <w:cs/>
+        </w:rPr>
+        <w:t>เพิ่มจำนวน</w:t>
+      </w:r>
+      <w:r>
+        <w:rPr>
+          <w:rFonts w:ascii="Cordia New" w:hAnsi="Cordia New" w:cs="Cordia New" w:hint="cs"/>
+          <w:spacing w:val="3"/>
+          <w:sz w:val="30"/>
+          <w:szCs w:val="30"/>
+          <w:cs/>
+        </w:rPr>
+        <w:t>การร้องขอจากผู้ใช้งาน (</w:t>
+      </w:r>
+      <w:r>
+        <w:rPr>
+          <w:rFonts w:ascii="Cordia New" w:hAnsi="Cordia New" w:cs="Cordia New"/>
+          <w:spacing w:val="3"/>
+          <w:sz w:val="30"/>
+          <w:szCs w:val="30"/>
+        </w:rPr>
+        <w:t>User requests</w:t>
+      </w:r>
+      <w:r>
+        <w:rPr>
+          <w:rFonts w:ascii="Cordia New" w:hAnsi="Cordia New" w:cs="Cordia New" w:hint="cs"/>
+          <w:spacing w:val="3"/>
+          <w:sz w:val="30"/>
+          <w:szCs w:val="30"/>
+          <w:cs/>
         </w:rPr>
         <w:t>)</w:t>
       </w:r>
       <w:r>
         <w:rPr>
-          <w:rFonts w:ascii="Cordia New" w:hAnsi="Cordia New" w:cs="Cordia New" w:hint="cs"/>
-          <w:spacing w:val="3"/>
-          <w:sz w:val="30"/>
-          <w:szCs w:val="30"/>
-          <w:cs/>
-        </w:rPr>
-        <w:t xml:space="preserve"> พบว่าการ</w:t>
-      </w:r>
-      <w:r>
-        <w:rPr>
-          <w:rFonts w:ascii="Cordia New" w:hAnsi="Cordia New" w:cs="Cordia New" w:hint="cs"/>
-          <w:spacing w:val="3"/>
-          <w:sz w:val="30"/>
-          <w:szCs w:val="30"/>
-          <w:cs/>
-        </w:rPr>
-        <w:t>ประมวลผล</w:t>
-      </w:r>
-      <w:r>
-        <w:rPr>
-          <w:rFonts w:ascii="Cordia New" w:hAnsi="Cordia New" w:cs="Cordia New" w:hint="cs"/>
-          <w:spacing w:val="3"/>
-          <w:sz w:val="30"/>
-          <w:szCs w:val="30"/>
-          <w:cs/>
-        </w:rPr>
-        <w:t>คิวรี</w:t>
-      </w:r>
-      <w:r>
-        <w:rPr>
-          <w:rFonts w:ascii="Cordia New" w:hAnsi="Cordia New" w:cs="Cordia New" w:hint="cs"/>
-          <w:spacing w:val="3"/>
-          <w:sz w:val="30"/>
-          <w:szCs w:val="30"/>
-          <w:cs/>
-        </w:rPr>
-        <w:t>ด้วยเอสคิวแอลวิวใช้</w:t>
-      </w:r>
-      <w:r>
-        <w:rPr>
-          <w:rFonts w:ascii="Cordia New" w:hAnsi="Cordia New" w:cs="Cordia New" w:hint="cs"/>
-          <w:spacing w:val="3"/>
-          <w:sz w:val="30"/>
-          <w:szCs w:val="30"/>
-          <w:cs/>
-        </w:rPr>
-        <w:t>ระยะเวลา</w:t>
-      </w:r>
-      <w:r>
-        <w:rPr>
-          <w:rFonts w:ascii="Cordia New" w:hAnsi="Cordia New" w:cs="Cordia New" w:hint="cs"/>
-          <w:spacing w:val="3"/>
-          <w:sz w:val="30"/>
-          <w:szCs w:val="30"/>
-          <w:cs/>
-        </w:rPr>
-        <w:t>การประมวลผล</w:t>
-      </w:r>
-      <w:r>
-        <w:rPr>
-          <w:rFonts w:ascii="Cordia New" w:hAnsi="Cordia New" w:cs="Cordia New" w:hint="cs"/>
-          <w:spacing w:val="3"/>
-          <w:sz w:val="30"/>
-          <w:szCs w:val="30"/>
-          <w:cs/>
-        </w:rPr>
-        <w:t>ที่น้อยกว่าการ</w:t>
-      </w:r>
-      <w:r>
-        <w:rPr>
-          <w:rFonts w:ascii="Cordia New" w:hAnsi="Cordia New" w:cs="Cordia New" w:hint="cs"/>
-          <w:spacing w:val="3"/>
-          <w:sz w:val="30"/>
-          <w:szCs w:val="30"/>
-          <w:cs/>
-        </w:rPr>
-        <w:t>ประมวลผล</w:t>
-      </w:r>
-      <w:r>
-        <w:rPr>
-          <w:rFonts w:ascii="Cordia New" w:hAnsi="Cordia New" w:cs="Cordia New" w:hint="cs"/>
-          <w:spacing w:val="3"/>
-          <w:sz w:val="30"/>
-          <w:szCs w:val="30"/>
-          <w:cs/>
-        </w:rPr>
-        <w:t>คิวรีด้วยการเชื่อมโยงตาราง</w:t>
-      </w:r>
-      <w:r>
-        <w:rPr>
-          <w:rFonts w:ascii="Cordia New" w:hAnsi="Cordia New" w:cs="Cordia New" w:hint="cs"/>
-          <w:spacing w:val="3"/>
-          <w:sz w:val="30"/>
-          <w:szCs w:val="30"/>
-          <w:cs/>
+          <w:rFonts w:ascii="Cordia New" w:hAnsi="Cordia New" w:cs="Cordia New"/>
+          <w:spacing w:val="3"/>
+          <w:sz w:val="30"/>
+          <w:szCs w:val="30"/>
         </w:rPr>
         <w:t xml:space="preserve"> </w:t>
       </w:r>
@@ -7947,25 +8185,85 @@
           <w:szCs w:val="30"/>
           <w:cs/>
         </w:rPr>
-        <w:t>(</w:t>
-      </w:r>
-      <w:r>
-        <w:rPr>
-          <w:rFonts w:ascii="Cordia New" w:hAnsi="Cordia New" w:cs="Cordia New"/>
-          <w:spacing w:val="3"/>
-          <w:sz w:val="30"/>
-          <w:szCs w:val="30"/>
-        </w:rPr>
-        <w:t>J</w:t>
-      </w:r>
-      <w:r>
-        <w:rPr>
-          <w:rFonts w:ascii="Cordia New" w:hAnsi="Cordia New" w:cs="Cordia New"/>
-          <w:spacing w:val="3"/>
-          <w:sz w:val="30"/>
-          <w:szCs w:val="30"/>
-        </w:rPr>
-        <w:t>oin</w:t>
+        <w:t>ตั้งแต่</w:t>
+      </w:r>
+      <w:r>
+        <w:rPr>
+          <w:rFonts w:ascii="Cordia New" w:hAnsi="Cordia New" w:cs="Cordia New" w:hint="cs"/>
+          <w:spacing w:val="3"/>
+          <w:sz w:val="30"/>
+          <w:szCs w:val="30"/>
+          <w:cs/>
+        </w:rPr>
+        <w:t>การร้องขอ</w:t>
+      </w:r>
+      <w:r>
+        <w:rPr>
+          <w:rFonts w:ascii="Cordia New" w:hAnsi="Cordia New" w:cs="Cordia New" w:hint="cs"/>
+          <w:spacing w:val="3"/>
+          <w:sz w:val="30"/>
+          <w:szCs w:val="30"/>
+          <w:cs/>
+        </w:rPr>
+        <w:t xml:space="preserve">จำนวน </w:t>
+      </w:r>
+      <w:r>
+        <w:rPr>
+          <w:rFonts w:ascii="Cordia New" w:hAnsi="Cordia New" w:cs="Cordia New"/>
+          <w:spacing w:val="3"/>
+          <w:sz w:val="30"/>
+          <w:szCs w:val="30"/>
+        </w:rPr>
+        <w:t xml:space="preserve">100 </w:t>
+      </w:r>
+      <w:r>
+        <w:rPr>
+          <w:rFonts w:ascii="Cordia New" w:hAnsi="Cordia New" w:cs="Cordia New" w:hint="cs"/>
+          <w:spacing w:val="3"/>
+          <w:sz w:val="30"/>
+          <w:szCs w:val="30"/>
+          <w:cs/>
+        </w:rPr>
+        <w:t xml:space="preserve">ถึง </w:t>
+      </w:r>
+      <w:r>
+        <w:rPr>
+          <w:rFonts w:ascii="Cordia New" w:hAnsi="Cordia New" w:cs="Cordia New"/>
+          <w:spacing w:val="3"/>
+          <w:sz w:val="30"/>
+          <w:szCs w:val="30"/>
+        </w:rPr>
+        <w:t xml:space="preserve">500 </w:t>
+      </w:r>
+      <w:r>
+        <w:rPr>
+          <w:rFonts w:ascii="Cordia New" w:hAnsi="Cordia New" w:cs="Cordia New" w:hint="cs"/>
+          <w:spacing w:val="3"/>
+          <w:sz w:val="30"/>
+          <w:szCs w:val="30"/>
+          <w:cs/>
+        </w:rPr>
+        <w:t>ตามลำดับ</w:t>
+      </w:r>
+      <w:r>
+        <w:rPr>
+          <w:rFonts w:ascii="Cordia New" w:hAnsi="Cordia New" w:cs="Cordia New" w:hint="cs"/>
+          <w:spacing w:val="3"/>
+          <w:sz w:val="30"/>
+          <w:szCs w:val="30"/>
+          <w:cs/>
+        </w:rPr>
+        <w:t xml:space="preserve"> โดยในการประมวลผลคิวรี</w:t>
+      </w:r>
+      <w:r>
+        <w:rPr>
+          <w:rFonts w:ascii="Cordia New" w:hAnsi="Cordia New" w:cs="Cordia New" w:hint="cs"/>
+          <w:spacing w:val="3"/>
+          <w:sz w:val="30"/>
+          <w:szCs w:val="30"/>
+          <w:cs/>
+        </w:rPr>
+        <w:t>ด้วยเอสคิวแอลวิว</w:t>
       </w:r>
       <w:r>
         <w:rPr>
@@ -7976,33 +8274,17 @@
         </w:rPr>
         <w:t xml:space="preserve"> </w:t>
       </w:r>
-      <w:r>
-        <w:rPr>
-          <w:rFonts w:ascii="Cordia New" w:hAnsi="Cordia New" w:cs="Cordia New"/>
-          <w:spacing w:val="3"/>
-          <w:sz w:val="30"/>
-          <w:szCs w:val="30"/>
-        </w:rPr>
-        <w:t>t</w:t>
-      </w:r>
-      <w:r>
-        <w:rPr>
-          <w:rFonts w:ascii="Cordia New" w:hAnsi="Cordia New" w:cs="Cordia New"/>
-          <w:spacing w:val="3"/>
-          <w:sz w:val="30"/>
-          <w:szCs w:val="30"/>
-        </w:rPr>
-        <w:t>able</w:t>
-      </w:r>
-      <w:r>
-        <w:rPr>
-          <w:rFonts w:ascii="Cordia New" w:hAnsi="Cordia New" w:cs="Cordia New"/>
-          <w:spacing w:val="3"/>
-          <w:sz w:val="30"/>
-          <w:szCs w:val="30"/>
-        </w:rPr>
-        <w:t>s)</w:t>
-      </w:r>
+      <w:proofErr w:type="spellStart"/>
+      <w:r>
+        <w:rPr>
+          <w:rFonts w:ascii="Cordia New" w:hAnsi="Cordia New" w:cs="Cordia New"/>
+          <w:spacing w:val="3"/>
+          <w:sz w:val="30"/>
+          <w:szCs w:val="30"/>
+        </w:rPr>
+        <w:t>Fight_View</w:t>
+      </w:r>
+      <w:proofErr w:type="spellEnd"/>
       <w:r>
         <w:rPr>
           <w:rFonts w:ascii="Cordia New" w:hAnsi="Cordia New" w:cs="Cordia New"/>
@@ -8020,66 +8302,7 @@
           <w:szCs w:val="30"/>
           <w:cs/>
         </w:rPr>
-        <w:t>ซึ่ง</w:t>
-      </w:r>
-      <w:r>
-        <w:rPr>
-          <w:rFonts w:ascii="Cordia New" w:hAnsi="Cordia New" w:cs="Cordia New" w:hint="cs"/>
-          <w:spacing w:val="3"/>
-          <w:sz w:val="30"/>
-          <w:szCs w:val="30"/>
-          <w:cs/>
-        </w:rPr>
-        <w:t>เมื่อ</w:t>
-      </w:r>
-      <w:r>
-        <w:rPr>
-          <w:rFonts w:ascii="Cordia New" w:hAnsi="Cordia New" w:cs="Cordia New" w:hint="cs"/>
-          <w:spacing w:val="3"/>
-          <w:sz w:val="30"/>
-          <w:szCs w:val="30"/>
-          <w:cs/>
-        </w:rPr>
-        <w:t>ดำเนินการ</w:t>
-      </w:r>
-      <w:r>
-        <w:rPr>
-          <w:rFonts w:ascii="Cordia New" w:hAnsi="Cordia New" w:cs="Cordia New" w:hint="cs"/>
-          <w:spacing w:val="3"/>
-          <w:sz w:val="30"/>
-          <w:szCs w:val="30"/>
-          <w:cs/>
-        </w:rPr>
-        <w:t>เพิ่มจำนวน</w:t>
-      </w:r>
-      <w:r>
-        <w:rPr>
-          <w:rFonts w:ascii="Cordia New" w:hAnsi="Cordia New" w:cs="Cordia New" w:hint="cs"/>
-          <w:spacing w:val="3"/>
-          <w:sz w:val="30"/>
-          <w:szCs w:val="30"/>
-          <w:cs/>
-        </w:rPr>
-        <w:t>การร้องขอจากผู้ใช้งาน (</w:t>
-      </w:r>
-      <w:r>
-        <w:rPr>
-          <w:rFonts w:ascii="Cordia New" w:hAnsi="Cordia New" w:cs="Cordia New"/>
-          <w:spacing w:val="3"/>
-          <w:sz w:val="30"/>
-          <w:szCs w:val="30"/>
-        </w:rPr>
-        <w:t>User requests</w:t>
-      </w:r>
-      <w:r>
-        <w:rPr>
-          <w:rFonts w:ascii="Cordia New" w:hAnsi="Cordia New" w:cs="Cordia New" w:hint="cs"/>
-          <w:spacing w:val="3"/>
-          <w:sz w:val="30"/>
-          <w:szCs w:val="30"/>
-          <w:cs/>
-        </w:rPr>
-        <w:t>)</w:t>
+        <w:t>และ</w:t>
       </w:r>
       <w:r>
         <w:rPr>
@@ -8090,63 +8313,91 @@
         </w:rPr>
         <w:t xml:space="preserve"> </w:t>
       </w:r>
-      <w:r>
-        <w:rPr>
-          <w:rFonts w:ascii="Cordia New" w:hAnsi="Cordia New" w:cs="Cordia New" w:hint="cs"/>
-          <w:spacing w:val="3"/>
-          <w:sz w:val="30"/>
-          <w:szCs w:val="30"/>
-          <w:cs/>
-        </w:rPr>
-        <w:t>ตั้งแต่</w:t>
-      </w:r>
-      <w:r>
-        <w:rPr>
-          <w:rFonts w:ascii="Cordia New" w:hAnsi="Cordia New" w:cs="Cordia New" w:hint="cs"/>
-          <w:spacing w:val="3"/>
-          <w:sz w:val="30"/>
-          <w:szCs w:val="30"/>
-          <w:cs/>
-        </w:rPr>
-        <w:t>การร้องขอ</w:t>
-      </w:r>
-      <w:r>
-        <w:rPr>
-          <w:rFonts w:ascii="Cordia New" w:hAnsi="Cordia New" w:cs="Cordia New" w:hint="cs"/>
-          <w:spacing w:val="3"/>
-          <w:sz w:val="30"/>
-          <w:szCs w:val="30"/>
-          <w:cs/>
-        </w:rPr>
-        <w:t xml:space="preserve">จำนวน </w:t>
-      </w:r>
-      <w:r>
-        <w:rPr>
-          <w:rFonts w:ascii="Cordia New" w:hAnsi="Cordia New" w:cs="Cordia New"/>
-          <w:spacing w:val="3"/>
-          <w:sz w:val="30"/>
-          <w:szCs w:val="30"/>
-        </w:rPr>
-        <w:t xml:space="preserve">100 </w:t>
-      </w:r>
-      <w:r>
-        <w:rPr>
-          <w:rFonts w:ascii="Cordia New" w:hAnsi="Cordia New" w:cs="Cordia New" w:hint="cs"/>
-          <w:spacing w:val="3"/>
-          <w:sz w:val="30"/>
-          <w:szCs w:val="30"/>
-          <w:cs/>
-        </w:rPr>
-        <w:t xml:space="preserve">ถึง </w:t>
-      </w:r>
-      <w:r>
-        <w:rPr>
-          <w:rFonts w:ascii="Cordia New" w:hAnsi="Cordia New" w:cs="Cordia New"/>
-          <w:spacing w:val="3"/>
-          <w:sz w:val="30"/>
-          <w:szCs w:val="30"/>
-        </w:rPr>
-        <w:t xml:space="preserve">500 </w:t>
+      <w:proofErr w:type="spellStart"/>
+      <w:r>
+        <w:rPr>
+          <w:rFonts w:ascii="Cordia New" w:hAnsi="Cordia New" w:cs="Cordia New"/>
+          <w:spacing w:val="3"/>
+          <w:sz w:val="30"/>
+          <w:szCs w:val="30"/>
+        </w:rPr>
+        <w:t>Booking_View</w:t>
+      </w:r>
+      <w:proofErr w:type="spellEnd"/>
+      <w:r>
+        <w:rPr>
+          <w:rFonts w:ascii="Cordia New" w:hAnsi="Cordia New" w:cs="Cordia New"/>
+          <w:spacing w:val="3"/>
+          <w:sz w:val="30"/>
+          <w:szCs w:val="30"/>
+        </w:rPr>
+        <w:t xml:space="preserve"> </w:t>
+      </w:r>
+      <w:r>
+        <w:rPr>
+          <w:rFonts w:ascii="Cordia New" w:hAnsi="Cordia New" w:cs="Cordia New" w:hint="cs"/>
+          <w:spacing w:val="3"/>
+          <w:sz w:val="30"/>
+          <w:szCs w:val="30"/>
+          <w:cs/>
+        </w:rPr>
+        <w:t xml:space="preserve">ใช้เวลาในการประมวลเฉลี่ย </w:t>
+      </w:r>
+      <w:r>
+        <w:rPr>
+          <w:rFonts w:ascii="Cordia New" w:hAnsi="Cordia New" w:cs="Cordia New"/>
+          <w:spacing w:val="3"/>
+          <w:sz w:val="30"/>
+          <w:szCs w:val="30"/>
+        </w:rPr>
+        <w:t xml:space="preserve">0.086 </w:t>
+      </w:r>
+      <w:r>
+        <w:rPr>
+          <w:rFonts w:ascii="Cordia New" w:hAnsi="Cordia New" w:cs="Cordia New" w:hint="cs"/>
+          <w:spacing w:val="3"/>
+          <w:sz w:val="30"/>
+          <w:szCs w:val="30"/>
+          <w:cs/>
+        </w:rPr>
+        <w:t xml:space="preserve">และ </w:t>
+      </w:r>
+      <w:r>
+        <w:rPr>
+          <w:rFonts w:ascii="Cordia New" w:hAnsi="Cordia New" w:cs="Cordia New"/>
+          <w:spacing w:val="3"/>
+          <w:sz w:val="30"/>
+          <w:szCs w:val="30"/>
+        </w:rPr>
+        <w:t>0.116</w:t>
+      </w:r>
+      <w:r>
+        <w:rPr>
+          <w:rFonts w:ascii="Cordia New" w:hAnsi="Cordia New" w:cs="Cordia New"/>
+          <w:spacing w:val="3"/>
+          <w:sz w:val="30"/>
+          <w:szCs w:val="30"/>
+        </w:rPr>
+        <w:t xml:space="preserve"> </w:t>
+      </w:r>
+      <w:r>
+        <w:rPr>
+          <w:rFonts w:ascii="Cordia New" w:hAnsi="Cordia New" w:cs="Cordia New" w:hint="cs"/>
+          <w:spacing w:val="3"/>
+          <w:sz w:val="30"/>
+          <w:szCs w:val="30"/>
+          <w:cs/>
+        </w:rPr>
+        <w:t>วินาที</w:t>
+      </w:r>
+      <w:r>
+        <w:rPr>
+          <w:rFonts w:ascii="Cordia New" w:hAnsi="Cordia New" w:cs="Cordia New"/>
+          <w:spacing w:val="3"/>
+          <w:sz w:val="30"/>
+          <w:szCs w:val="30"/>
+        </w:rPr>
+        <w:t xml:space="preserve"> </w:t>
       </w:r>
       <w:r>
         <w:rPr>
@@ -8166,191 +8417,7 @@
           <w:szCs w:val="30"/>
           <w:cs/>
         </w:rPr>
-        <w:t xml:space="preserve"> </w:t>
-      </w:r>
-      <w:r>
-        <w:rPr>
-          <w:rFonts w:ascii="Cordia New" w:hAnsi="Cordia New" w:cs="Cordia New" w:hint="cs"/>
-          <w:spacing w:val="3"/>
-          <w:sz w:val="30"/>
-          <w:szCs w:val="30"/>
-          <w:cs/>
-        </w:rPr>
-        <w:t>โดยในการประมวลผลคิวรี</w:t>
-      </w:r>
-      <w:r>
-        <w:rPr>
-          <w:rFonts w:ascii="Cordia New" w:hAnsi="Cordia New" w:cs="Cordia New" w:hint="cs"/>
-          <w:spacing w:val="3"/>
-          <w:sz w:val="30"/>
-          <w:szCs w:val="30"/>
-          <w:cs/>
-        </w:rPr>
-        <w:t>ด้วยเอสคิวแอลวิว</w:t>
-      </w:r>
-      <w:r>
-        <w:rPr>
-          <w:rFonts w:ascii="Cordia New" w:hAnsi="Cordia New" w:cs="Cordia New"/>
-          <w:spacing w:val="3"/>
-          <w:sz w:val="30"/>
-          <w:szCs w:val="30"/>
-        </w:rPr>
-        <w:t xml:space="preserve"> </w:t>
-      </w:r>
-      <w:proofErr w:type="spellStart"/>
-      <w:r>
-        <w:rPr>
-          <w:rFonts w:ascii="Cordia New" w:hAnsi="Cordia New" w:cs="Cordia New"/>
-          <w:spacing w:val="3"/>
-          <w:sz w:val="30"/>
-          <w:szCs w:val="30"/>
-        </w:rPr>
-        <w:t>Fight_View</w:t>
-      </w:r>
-      <w:proofErr w:type="spellEnd"/>
-      <w:r>
-        <w:rPr>
-          <w:rFonts w:ascii="Cordia New" w:hAnsi="Cordia New" w:cs="Cordia New"/>
-          <w:spacing w:val="3"/>
-          <w:sz w:val="30"/>
-          <w:szCs w:val="30"/>
-        </w:rPr>
-        <w:t xml:space="preserve"> </w:t>
-      </w:r>
-      <w:r>
-        <w:rPr>
-          <w:rFonts w:ascii="Cordia New" w:hAnsi="Cordia New" w:cs="Cordia New" w:hint="cs"/>
-          <w:spacing w:val="3"/>
-          <w:sz w:val="30"/>
-          <w:szCs w:val="30"/>
-          <w:cs/>
-        </w:rPr>
-        <w:t>และ</w:t>
-      </w:r>
-      <w:r>
-        <w:rPr>
-          <w:rFonts w:ascii="Cordia New" w:hAnsi="Cordia New" w:cs="Cordia New"/>
-          <w:spacing w:val="3"/>
-          <w:sz w:val="30"/>
-          <w:szCs w:val="30"/>
-        </w:rPr>
-        <w:t xml:space="preserve"> </w:t>
-      </w:r>
-      <w:proofErr w:type="spellStart"/>
-      <w:r>
-        <w:rPr>
-          <w:rFonts w:ascii="Cordia New" w:hAnsi="Cordia New" w:cs="Cordia New"/>
-          <w:spacing w:val="3"/>
-          <w:sz w:val="30"/>
-          <w:szCs w:val="30"/>
-        </w:rPr>
-        <w:t>Booking_View</w:t>
-      </w:r>
-      <w:proofErr w:type="spellEnd"/>
-      <w:r>
-        <w:rPr>
-          <w:rFonts w:ascii="Cordia New" w:hAnsi="Cordia New" w:cs="Cordia New"/>
-          <w:spacing w:val="3"/>
-          <w:sz w:val="30"/>
-          <w:szCs w:val="30"/>
-        </w:rPr>
-        <w:t xml:space="preserve"> </w:t>
-      </w:r>
-      <w:r>
-        <w:rPr>
-          <w:rFonts w:ascii="Cordia New" w:hAnsi="Cordia New" w:cs="Cordia New" w:hint="cs"/>
-          <w:spacing w:val="3"/>
-          <w:sz w:val="30"/>
-          <w:szCs w:val="30"/>
-          <w:cs/>
-        </w:rPr>
-        <w:t xml:space="preserve">ใช้เวลาในการประมวลเฉลี่ย </w:t>
-      </w:r>
-      <w:r>
-        <w:rPr>
-          <w:rFonts w:ascii="Cordia New" w:hAnsi="Cordia New" w:cs="Cordia New"/>
-          <w:spacing w:val="3"/>
-          <w:sz w:val="30"/>
-          <w:szCs w:val="30"/>
-        </w:rPr>
-        <w:t xml:space="preserve">0.086 </w:t>
-      </w:r>
-      <w:r>
-        <w:rPr>
-          <w:rFonts w:ascii="Cordia New" w:hAnsi="Cordia New" w:cs="Cordia New" w:hint="cs"/>
-          <w:spacing w:val="3"/>
-          <w:sz w:val="30"/>
-          <w:szCs w:val="30"/>
-          <w:cs/>
-        </w:rPr>
-        <w:t xml:space="preserve">และ </w:t>
-      </w:r>
-      <w:r>
-        <w:rPr>
-          <w:rFonts w:ascii="Cordia New" w:hAnsi="Cordia New" w:cs="Cordia New"/>
-          <w:spacing w:val="3"/>
-          <w:sz w:val="30"/>
-          <w:szCs w:val="30"/>
-        </w:rPr>
-        <w:t>0.116</w:t>
-      </w:r>
-      <w:r>
-        <w:rPr>
-          <w:rFonts w:ascii="Cordia New" w:hAnsi="Cordia New" w:cs="Cordia New"/>
-          <w:spacing w:val="3"/>
-          <w:sz w:val="30"/>
-          <w:szCs w:val="30"/>
-        </w:rPr>
-        <w:t xml:space="preserve"> </w:t>
-      </w:r>
-      <w:r>
-        <w:rPr>
-          <w:rFonts w:ascii="Cordia New" w:hAnsi="Cordia New" w:cs="Cordia New" w:hint="cs"/>
-          <w:spacing w:val="3"/>
-          <w:sz w:val="30"/>
-          <w:szCs w:val="30"/>
-          <w:cs/>
-        </w:rPr>
-        <w:t>วินาที</w:t>
-      </w:r>
-      <w:r>
-        <w:rPr>
-          <w:rFonts w:ascii="Cordia New" w:hAnsi="Cordia New" w:cs="Cordia New"/>
-          <w:spacing w:val="3"/>
-          <w:sz w:val="30"/>
-          <w:szCs w:val="30"/>
-        </w:rPr>
-        <w:t xml:space="preserve"> </w:t>
-      </w:r>
-      <w:r>
-        <w:rPr>
-          <w:rFonts w:ascii="Cordia New" w:hAnsi="Cordia New" w:cs="Cordia New" w:hint="cs"/>
-          <w:spacing w:val="3"/>
-          <w:sz w:val="30"/>
-          <w:szCs w:val="30"/>
-          <w:cs/>
-        </w:rPr>
-        <w:t>ตามลำดับ</w:t>
-      </w:r>
-      <w:r>
-        <w:rPr>
-          <w:rFonts w:ascii="Cordia New" w:hAnsi="Cordia New" w:cs="Cordia New" w:hint="cs"/>
-          <w:spacing w:val="3"/>
-          <w:sz w:val="30"/>
-          <w:szCs w:val="30"/>
-          <w:cs/>
-        </w:rPr>
-        <w:t xml:space="preserve"> ในขณะที่การประมวลผล</w:t>
-      </w:r>
-      <w:r>
-        <w:rPr>
-          <w:rFonts w:ascii="Cordia New" w:hAnsi="Cordia New" w:cs="Cordia New" w:hint="cs"/>
-          <w:spacing w:val="3"/>
-          <w:sz w:val="30"/>
-          <w:szCs w:val="30"/>
-          <w:cs/>
-        </w:rPr>
-        <w:t>คิวรีด้วยการเชื่อมโยงตาราง</w:t>
+        <w:t xml:space="preserve"> ในขณะที่การประมวลผลคิวรีด้วยการเชื่อมโยงตาราง</w:t>
       </w:r>
       <w:r>
         <w:rPr>
@@ -10620,7 +10687,7 @@
 </file>
 
 <file path=customXml/itemProps1.xml><?xml version="1.0" encoding="utf-8"?>
-<ds:datastoreItem xmlns:ds="http://schemas.openxmlformats.org/officeDocument/2006/customXml" ds:itemID="{58044EB6-08AB-4A09-91F9-9E0E2033EB53}">
+<ds:datastoreItem xmlns:ds="http://schemas.openxmlformats.org/officeDocument/2006/customXml" ds:itemID="{D1C1FEE3-DFF1-4652-ACC3-28A1958C0E52}">
   <ds:schemaRefs>
     <ds:schemaRef ds:uri="http://schemas.openxmlformats.org/officeDocument/2006/bibliography"/>
   </ds:schemaRefs>

</xml_diff>